<commit_message>
Updated Tutorial 06 & Pset04
</commit_message>
<xml_diff>
--- a/Tutorials/Tutorial07/Tutorial07.docx
+++ b/Tutorials/Tutorial07/Tutorial07.docx
@@ -22,6 +22,1160 @@
           <w:ilvl w:val="0"/>
           <w:numId w:val="1"/>
         </w:numPr>
+        <w:rPr>
+          <w:lang w:val="en-US"/>
+        </w:rPr>
+      </w:pPr>
+      <w:r>
+        <w:rPr>
+          <w:lang w:val="en-US"/>
+        </w:rPr>
+        <w:t xml:space="preserve">1 Stack, stack frame for </w:t>
+      </w:r>
+      <w:proofErr w:type="gramStart"/>
+      <w:r>
+        <w:rPr>
+          <w:lang w:val="en-US"/>
+        </w:rPr>
+        <w:t>f(</w:t>
+      </w:r>
+      <w:proofErr w:type="gramEnd"/>
+      <w:r>
+        <w:rPr>
+          <w:lang w:val="en-US"/>
+        </w:rPr>
+        <w:t>)</w:t>
+      </w:r>
+    </w:p>
+    <w:p>
+      <w:pPr>
+        <w:pStyle w:val="ListParagraph"/>
+        <w:numPr>
+          <w:ilvl w:val="0"/>
+          <w:numId w:val="1"/>
+        </w:numPr>
+        <w:rPr>
+          <w:lang w:val="en-US"/>
+        </w:rPr>
+      </w:pPr>
+      <w:r>
+        <w:rPr>
+          <w:lang w:val="en-US"/>
+        </w:rPr>
+        <w:t>Start</w:t>
+      </w:r>
+    </w:p>
+    <w:p>
+      <w:pPr>
+        <w:rPr>
+          <w:lang w:val="en-US"/>
+        </w:rPr>
+      </w:pPr>
+    </w:p>
+    <w:p>
+      <w:pPr>
+        <w:pStyle w:val="ListParagraph"/>
+        <w:numPr>
+          <w:ilvl w:val="0"/>
+          <w:numId w:val="3"/>
+        </w:numPr>
+        <w:rPr>
+          <w:lang w:val="en-US"/>
+        </w:rPr>
+      </w:pPr>
+      <w:r>
+        <w:rPr>
+          <w:noProof/>
+          <w:lang w:val="en-US"/>
+        </w:rPr>
+        <mc:AlternateContent>
+          <mc:Choice Requires="wps">
+            <w:drawing>
+              <wp:anchor distT="0" distB="0" distL="114300" distR="114300" simplePos="0" relativeHeight="251663360" behindDoc="0" locked="0" layoutInCell="1" allowOverlap="1" wp14:anchorId="2D289EC5" wp14:editId="25D2CD8C">
+                <wp:simplePos x="0" y="0"/>
+                <wp:positionH relativeFrom="column">
+                  <wp:posOffset>622300</wp:posOffset>
+                </wp:positionH>
+                <wp:positionV relativeFrom="paragraph">
+                  <wp:posOffset>19685</wp:posOffset>
+                </wp:positionV>
+                <wp:extent cx="1346200" cy="635000"/>
+                <wp:effectExtent l="0" t="0" r="12700" b="12700"/>
+                <wp:wrapNone/>
+                <wp:docPr id="3" name="Rectangle 3"/>
+                <wp:cNvGraphicFramePr/>
+                <a:graphic xmlns:a="http://schemas.openxmlformats.org/drawingml/2006/main">
+                  <a:graphicData uri="http://schemas.microsoft.com/office/word/2010/wordprocessingShape">
+                    <wps:wsp>
+                      <wps:cNvSpPr/>
+                      <wps:spPr>
+                        <a:xfrm>
+                          <a:off x="0" y="0"/>
+                          <a:ext cx="1346200" cy="635000"/>
+                        </a:xfrm>
+                        <a:prstGeom prst="rect">
+                          <a:avLst/>
+                        </a:prstGeom>
+                      </wps:spPr>
+                      <wps:style>
+                        <a:lnRef idx="2">
+                          <a:schemeClr val="accent1">
+                            <a:shade val="50000"/>
+                          </a:schemeClr>
+                        </a:lnRef>
+                        <a:fillRef idx="1">
+                          <a:schemeClr val="accent1"/>
+                        </a:fillRef>
+                        <a:effectRef idx="0">
+                          <a:schemeClr val="accent1"/>
+                        </a:effectRef>
+                        <a:fontRef idx="minor">
+                          <a:schemeClr val="lt1"/>
+                        </a:fontRef>
+                      </wps:style>
+                      <wps:txbx>
+                        <w:txbxContent>
+                          <w:p>
+                            <w:pPr>
+                              <w:jc w:val="center"/>
+                              <w:rPr>
+                                <w:lang w:val="en-US"/>
+                              </w:rPr>
+                            </w:pPr>
+                            <w:proofErr w:type="gramStart"/>
+                            <w:r>
+                              <w:rPr>
+                                <w:lang w:val="en-US"/>
+                              </w:rPr>
+                              <w:t>Main(</w:t>
+                            </w:r>
+                            <w:proofErr w:type="gramEnd"/>
+                            <w:r>
+                              <w:rPr>
+                                <w:lang w:val="en-US"/>
+                              </w:rPr>
+                              <w:t>)</w:t>
+                            </w:r>
+                          </w:p>
+                        </w:txbxContent>
+                      </wps:txbx>
+                      <wps:bodyPr rot="0" spcFirstLastPara="0" vertOverflow="overflow" horzOverflow="overflow" vert="horz" wrap="square" lIns="91440" tIns="45720" rIns="91440" bIns="45720" numCol="1" spcCol="0" rtlCol="0" fromWordArt="0" anchor="ctr" anchorCtr="0" forceAA="0" compatLnSpc="1">
+                        <a:prstTxWarp prst="textNoShape">
+                          <a:avLst/>
+                        </a:prstTxWarp>
+                        <a:noAutofit/>
+                      </wps:bodyPr>
+                    </wps:wsp>
+                  </a:graphicData>
+                </a:graphic>
+              </wp:anchor>
+            </w:drawing>
+          </mc:Choice>
+          <mc:Fallback>
+            <w:pict>
+              <v:rect w14:anchorId="2D289EC5" id="Rectangle 3" o:spid="_x0000_s1026" style="position:absolute;left:0;text-align:left;margin-left:49pt;margin-top:1.55pt;width:106pt;height:50pt;z-index:251663360;visibility:visible;mso-wrap-style:square;mso-wrap-distance-left:9pt;mso-wrap-distance-top:0;mso-wrap-distance-right:9pt;mso-wrap-distance-bottom:0;mso-position-horizontal:absolute;mso-position-horizontal-relative:text;mso-position-vertical:absolute;mso-position-vertical-relative:text;v-text-anchor:middle" o:gfxdata="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" fillcolor="#4472c4 [3204]" strokecolor="#1f3763 [1604]" strokeweight="1pt">
+                <v:textbox>
+                  <w:txbxContent>
+                    <w:p>
+                      <w:pPr>
+                        <w:jc w:val="center"/>
+                        <w:rPr>
+                          <w:lang w:val="en-US"/>
+                        </w:rPr>
+                      </w:pPr>
+                      <w:proofErr w:type="gramStart"/>
+                      <w:r>
+                        <w:rPr>
+                          <w:lang w:val="en-US"/>
+                        </w:rPr>
+                        <w:t>Main(</w:t>
+                      </w:r>
+                      <w:proofErr w:type="gramEnd"/>
+                      <w:r>
+                        <w:rPr>
+                          <w:lang w:val="en-US"/>
+                        </w:rPr>
+                        <w:t>)</w:t>
+                      </w:r>
+                    </w:p>
+                  </w:txbxContent>
+                </v:textbox>
+              </v:rect>
+            </w:pict>
+          </mc:Fallback>
+        </mc:AlternateContent>
+      </w:r>
+    </w:p>
+    <w:p>
+      <w:pPr>
+        <w:rPr>
+          <w:lang w:val="en-US"/>
+        </w:rPr>
+      </w:pPr>
+    </w:p>
+    <w:p>
+      <w:pPr>
+        <w:jc w:val="center"/>
+        <w:rPr>
+          <w:lang w:val="en-US"/>
+        </w:rPr>
+      </w:pPr>
+    </w:p>
+    <w:p>
+      <w:pPr>
+        <w:rPr>
+          <w:lang w:val="en-US"/>
+        </w:rPr>
+      </w:pPr>
+    </w:p>
+    <w:p>
+      <w:pPr>
+        <w:rPr>
+          <w:lang w:val="en-US"/>
+        </w:rPr>
+      </w:pPr>
+    </w:p>
+    <w:p>
+      <w:pPr>
+        <w:pStyle w:val="ListParagraph"/>
+        <w:numPr>
+          <w:ilvl w:val="0"/>
+          <w:numId w:val="3"/>
+        </w:numPr>
+        <w:rPr>
+          <w:lang w:val="en-US"/>
+        </w:rPr>
+      </w:pPr>
+      <w:r>
+        <w:rPr>
+          <w:noProof/>
+          <w:lang w:val="en-US"/>
+        </w:rPr>
+        <mc:AlternateContent>
+          <mc:Choice Requires="wps">
+            <w:drawing>
+              <wp:anchor distT="0" distB="0" distL="114300" distR="114300" simplePos="0" relativeHeight="251659264" behindDoc="0" locked="0" layoutInCell="1" allowOverlap="1" wp14:anchorId="033F1983" wp14:editId="1FF516A6">
+                <wp:simplePos x="0" y="0"/>
+                <wp:positionH relativeFrom="column">
+                  <wp:posOffset>622300</wp:posOffset>
+                </wp:positionH>
+                <wp:positionV relativeFrom="paragraph">
+                  <wp:posOffset>645160</wp:posOffset>
+                </wp:positionV>
+                <wp:extent cx="1346200" cy="635000"/>
+                <wp:effectExtent l="0" t="0" r="12700" b="12700"/>
+                <wp:wrapNone/>
+                <wp:docPr id="1" name="Rectangle 1"/>
+                <wp:cNvGraphicFramePr/>
+                <a:graphic xmlns:a="http://schemas.openxmlformats.org/drawingml/2006/main">
+                  <a:graphicData uri="http://schemas.microsoft.com/office/word/2010/wordprocessingShape">
+                    <wps:wsp>
+                      <wps:cNvSpPr/>
+                      <wps:spPr>
+                        <a:xfrm>
+                          <a:off x="0" y="0"/>
+                          <a:ext cx="1346200" cy="635000"/>
+                        </a:xfrm>
+                        <a:prstGeom prst="rect">
+                          <a:avLst/>
+                        </a:prstGeom>
+                      </wps:spPr>
+                      <wps:style>
+                        <a:lnRef idx="2">
+                          <a:schemeClr val="accent1">
+                            <a:shade val="50000"/>
+                          </a:schemeClr>
+                        </a:lnRef>
+                        <a:fillRef idx="1">
+                          <a:schemeClr val="accent1"/>
+                        </a:fillRef>
+                        <a:effectRef idx="0">
+                          <a:schemeClr val="accent1"/>
+                        </a:effectRef>
+                        <a:fontRef idx="minor">
+                          <a:schemeClr val="lt1"/>
+                        </a:fontRef>
+                      </wps:style>
+                      <wps:txbx>
+                        <w:txbxContent>
+                          <w:p>
+                            <w:pPr>
+                              <w:jc w:val="center"/>
+                              <w:rPr>
+                                <w:lang w:val="en-US"/>
+                              </w:rPr>
+                            </w:pPr>
+                            <w:proofErr w:type="gramStart"/>
+                            <w:r>
+                              <w:rPr>
+                                <w:lang w:val="en-US"/>
+                              </w:rPr>
+                              <w:t>Main(</w:t>
+                            </w:r>
+                            <w:proofErr w:type="gramEnd"/>
+                            <w:r>
+                              <w:rPr>
+                                <w:lang w:val="en-US"/>
+                              </w:rPr>
+                              <w:t>)</w:t>
+                            </w:r>
+                          </w:p>
+                        </w:txbxContent>
+                      </wps:txbx>
+                      <wps:bodyPr rot="0" spcFirstLastPara="0" vertOverflow="overflow" horzOverflow="overflow" vert="horz" wrap="square" lIns="91440" tIns="45720" rIns="91440" bIns="45720" numCol="1" spcCol="0" rtlCol="0" fromWordArt="0" anchor="ctr" anchorCtr="0" forceAA="0" compatLnSpc="1">
+                        <a:prstTxWarp prst="textNoShape">
+                          <a:avLst/>
+                        </a:prstTxWarp>
+                        <a:noAutofit/>
+                      </wps:bodyPr>
+                    </wps:wsp>
+                  </a:graphicData>
+                </a:graphic>
+              </wp:anchor>
+            </w:drawing>
+          </mc:Choice>
+          <mc:Fallback>
+            <w:pict>
+              <v:rect w14:anchorId="033F1983" id="Rectangle 1" o:spid="_x0000_s1027" style="position:absolute;left:0;text-align:left;margin-left:49pt;margin-top:50.8pt;width:106pt;height:50pt;z-index:251659264;visibility:visible;mso-wrap-style:square;mso-wrap-distance-left:9pt;mso-wrap-distance-top:0;mso-wrap-distance-right:9pt;mso-wrap-distance-bottom:0;mso-position-horizontal:absolute;mso-position-horizontal-relative:text;mso-position-vertical:absolute;mso-position-vertical-relative:text;v-text-anchor:middle" o:gfxdata="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" fillcolor="#4472c4 [3204]" strokecolor="#1f3763 [1604]" strokeweight="1pt">
+                <v:textbox>
+                  <w:txbxContent>
+                    <w:p>
+                      <w:pPr>
+                        <w:jc w:val="center"/>
+                        <w:rPr>
+                          <w:lang w:val="en-US"/>
+                        </w:rPr>
+                      </w:pPr>
+                      <w:proofErr w:type="gramStart"/>
+                      <w:r>
+                        <w:rPr>
+                          <w:lang w:val="en-US"/>
+                        </w:rPr>
+                        <w:t>Main(</w:t>
+                      </w:r>
+                      <w:proofErr w:type="gramEnd"/>
+                      <w:r>
+                        <w:rPr>
+                          <w:lang w:val="en-US"/>
+                        </w:rPr>
+                        <w:t>)</w:t>
+                      </w:r>
+                    </w:p>
+                  </w:txbxContent>
+                </v:textbox>
+              </v:rect>
+            </w:pict>
+          </mc:Fallback>
+        </mc:AlternateContent>
+      </w:r>
+      <w:r>
+        <w:rPr>
+          <w:noProof/>
+          <w:lang w:val="en-US"/>
+        </w:rPr>
+        <mc:AlternateContent>
+          <mc:Choice Requires="wps">
+            <w:drawing>
+              <wp:anchor distT="0" distB="0" distL="114300" distR="114300" simplePos="0" relativeHeight="251661312" behindDoc="0" locked="0" layoutInCell="1" allowOverlap="1" wp14:anchorId="72C2DF9F" wp14:editId="6941E4D8">
+                <wp:simplePos x="0" y="0"/>
+                <wp:positionH relativeFrom="column">
+                  <wp:posOffset>622300</wp:posOffset>
+                </wp:positionH>
+                <wp:positionV relativeFrom="paragraph">
+                  <wp:posOffset>8890</wp:posOffset>
+                </wp:positionV>
+                <wp:extent cx="1346200" cy="635000"/>
+                <wp:effectExtent l="0" t="0" r="12700" b="12700"/>
+                <wp:wrapNone/>
+                <wp:docPr id="2" name="Rectangle 2"/>
+                <wp:cNvGraphicFramePr/>
+                <a:graphic xmlns:a="http://schemas.openxmlformats.org/drawingml/2006/main">
+                  <a:graphicData uri="http://schemas.microsoft.com/office/word/2010/wordprocessingShape">
+                    <wps:wsp>
+                      <wps:cNvSpPr/>
+                      <wps:spPr>
+                        <a:xfrm>
+                          <a:off x="0" y="0"/>
+                          <a:ext cx="1346200" cy="635000"/>
+                        </a:xfrm>
+                        <a:prstGeom prst="rect">
+                          <a:avLst/>
+                        </a:prstGeom>
+                      </wps:spPr>
+                      <wps:style>
+                        <a:lnRef idx="2">
+                          <a:schemeClr val="accent1">
+                            <a:shade val="50000"/>
+                          </a:schemeClr>
+                        </a:lnRef>
+                        <a:fillRef idx="1">
+                          <a:schemeClr val="accent1"/>
+                        </a:fillRef>
+                        <a:effectRef idx="0">
+                          <a:schemeClr val="accent1"/>
+                        </a:effectRef>
+                        <a:fontRef idx="minor">
+                          <a:schemeClr val="lt1"/>
+                        </a:fontRef>
+                      </wps:style>
+                      <wps:txbx>
+                        <w:txbxContent>
+                          <w:p>
+                            <w:pPr>
+                              <w:jc w:val="center"/>
+                              <w:rPr>
+                                <w:lang w:val="en-US"/>
+                              </w:rPr>
+                            </w:pPr>
+                            <w:proofErr w:type="gramStart"/>
+                            <w:r>
+                              <w:rPr>
+                                <w:lang w:val="en-US"/>
+                              </w:rPr>
+                              <w:t>f</w:t>
+                            </w:r>
+                            <w:r>
+                              <w:rPr>
+                                <w:lang w:val="en-US"/>
+                              </w:rPr>
+                              <w:t>(</w:t>
+                            </w:r>
+                            <w:proofErr w:type="gramEnd"/>
+                            <w:r>
+                              <w:rPr>
+                                <w:lang w:val="en-US"/>
+                              </w:rPr>
+                              <w:t>)</w:t>
+                            </w:r>
+                          </w:p>
+                        </w:txbxContent>
+                      </wps:txbx>
+                      <wps:bodyPr rot="0" spcFirstLastPara="0" vertOverflow="overflow" horzOverflow="overflow" vert="horz" wrap="square" lIns="91440" tIns="45720" rIns="91440" bIns="45720" numCol="1" spcCol="0" rtlCol="0" fromWordArt="0" anchor="ctr" anchorCtr="0" forceAA="0" compatLnSpc="1">
+                        <a:prstTxWarp prst="textNoShape">
+                          <a:avLst/>
+                        </a:prstTxWarp>
+                        <a:noAutofit/>
+                      </wps:bodyPr>
+                    </wps:wsp>
+                  </a:graphicData>
+                </a:graphic>
+              </wp:anchor>
+            </w:drawing>
+          </mc:Choice>
+          <mc:Fallback>
+            <w:pict>
+              <v:rect w14:anchorId="72C2DF9F" id="Rectangle 2" o:spid="_x0000_s1028" style="position:absolute;left:0;text-align:left;margin-left:49pt;margin-top:.7pt;width:106pt;height:50pt;z-index:251661312;visibility:visible;mso-wrap-style:square;mso-wrap-distance-left:9pt;mso-wrap-distance-top:0;mso-wrap-distance-right:9pt;mso-wrap-distance-bottom:0;mso-position-horizontal:absolute;mso-position-horizontal-relative:text;mso-position-vertical:absolute;mso-position-vertical-relative:text;v-text-anchor:middle" o:gfxdata="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" fillcolor="#4472c4 [3204]" strokecolor="#1f3763 [1604]" strokeweight="1pt">
+                <v:textbox>
+                  <w:txbxContent>
+                    <w:p>
+                      <w:pPr>
+                        <w:jc w:val="center"/>
+                        <w:rPr>
+                          <w:lang w:val="en-US"/>
+                        </w:rPr>
+                      </w:pPr>
+                      <w:proofErr w:type="gramStart"/>
+                      <w:r>
+                        <w:rPr>
+                          <w:lang w:val="en-US"/>
+                        </w:rPr>
+                        <w:t>f</w:t>
+                      </w:r>
+                      <w:r>
+                        <w:rPr>
+                          <w:lang w:val="en-US"/>
+                        </w:rPr>
+                        <w:t>(</w:t>
+                      </w:r>
+                      <w:proofErr w:type="gramEnd"/>
+                      <w:r>
+                        <w:rPr>
+                          <w:lang w:val="en-US"/>
+                        </w:rPr>
+                        <w:t>)</w:t>
+                      </w:r>
+                    </w:p>
+                  </w:txbxContent>
+                </v:textbox>
+              </v:rect>
+            </w:pict>
+          </mc:Fallback>
+        </mc:AlternateContent>
+      </w:r>
+    </w:p>
+    <w:p>
+      <w:pPr>
+        <w:rPr>
+          <w:lang w:val="en-US"/>
+        </w:rPr>
+      </w:pPr>
+    </w:p>
+    <w:p>
+      <w:pPr>
+        <w:rPr>
+          <w:lang w:val="en-US"/>
+        </w:rPr>
+      </w:pPr>
+    </w:p>
+    <w:p>
+      <w:pPr>
+        <w:rPr>
+          <w:lang w:val="en-US"/>
+        </w:rPr>
+      </w:pPr>
+    </w:p>
+    <w:p>
+      <w:pPr>
+        <w:rPr>
+          <w:lang w:val="en-US"/>
+        </w:rPr>
+      </w:pPr>
+    </w:p>
+    <w:p>
+      <w:pPr>
+        <w:rPr>
+          <w:lang w:val="en-US"/>
+        </w:rPr>
+      </w:pPr>
+    </w:p>
+    <w:p>
+      <w:pPr>
+        <w:rPr>
+          <w:lang w:val="en-US"/>
+        </w:rPr>
+      </w:pPr>
+    </w:p>
+    <w:p>
+      <w:pPr>
+        <w:rPr>
+          <w:lang w:val="en-US"/>
+        </w:rPr>
+      </w:pPr>
+    </w:p>
+    <w:p>
+      <w:pPr>
+        <w:pStyle w:val="ListParagraph"/>
+        <w:numPr>
+          <w:ilvl w:val="0"/>
+          <w:numId w:val="3"/>
+        </w:numPr>
+        <w:tabs>
+          <w:tab w:val="left" w:pos="940"/>
+        </w:tabs>
+        <w:rPr>
+          <w:lang w:val="en-US"/>
+        </w:rPr>
+      </w:pPr>
+      <w:r>
+        <w:rPr>
+          <w:lang w:val="en-US"/>
+        </w:rPr>
+        <mc:AlternateContent>
+          <mc:Choice Requires="wps">
+            <w:drawing>
+              <wp:anchor distT="0" distB="0" distL="114300" distR="114300" simplePos="0" relativeHeight="251666432" behindDoc="0" locked="0" layoutInCell="1" allowOverlap="1" wp14:anchorId="1AC477DC" wp14:editId="126F2029">
+                <wp:simplePos x="0" y="0"/>
+                <wp:positionH relativeFrom="column">
+                  <wp:posOffset>622300</wp:posOffset>
+                </wp:positionH>
+                <wp:positionV relativeFrom="paragraph">
+                  <wp:posOffset>76200</wp:posOffset>
+                </wp:positionV>
+                <wp:extent cx="1346200" cy="635000"/>
+                <wp:effectExtent l="0" t="0" r="12700" b="12700"/>
+                <wp:wrapNone/>
+                <wp:docPr id="5" name="Rectangle 5"/>
+                <wp:cNvGraphicFramePr/>
+                <a:graphic xmlns:a="http://schemas.openxmlformats.org/drawingml/2006/main">
+                  <a:graphicData uri="http://schemas.microsoft.com/office/word/2010/wordprocessingShape">
+                    <wps:wsp>
+                      <wps:cNvSpPr/>
+                      <wps:spPr>
+                        <a:xfrm>
+                          <a:off x="0" y="0"/>
+                          <a:ext cx="1346200" cy="635000"/>
+                        </a:xfrm>
+                        <a:prstGeom prst="rect">
+                          <a:avLst/>
+                        </a:prstGeom>
+                      </wps:spPr>
+                      <wps:style>
+                        <a:lnRef idx="2">
+                          <a:schemeClr val="accent1">
+                            <a:shade val="50000"/>
+                          </a:schemeClr>
+                        </a:lnRef>
+                        <a:fillRef idx="1">
+                          <a:schemeClr val="accent1"/>
+                        </a:fillRef>
+                        <a:effectRef idx="0">
+                          <a:schemeClr val="accent1"/>
+                        </a:effectRef>
+                        <a:fontRef idx="minor">
+                          <a:schemeClr val="lt1"/>
+                        </a:fontRef>
+                      </wps:style>
+                      <wps:txbx>
+                        <w:txbxContent>
+                          <w:p>
+                            <w:pPr>
+                              <w:jc w:val="center"/>
+                              <w:rPr>
+                                <w:lang w:val="en-US"/>
+                              </w:rPr>
+                            </w:pPr>
+                            <w:proofErr w:type="gramStart"/>
+                            <w:r>
+                              <w:rPr>
+                                <w:lang w:val="en-US"/>
+                              </w:rPr>
+                              <w:t>g</w:t>
+                            </w:r>
+                            <w:r>
+                              <w:rPr>
+                                <w:lang w:val="en-US"/>
+                              </w:rPr>
+                              <w:t>(</w:t>
+                            </w:r>
+                            <w:proofErr w:type="gramEnd"/>
+                            <w:r>
+                              <w:rPr>
+                                <w:lang w:val="en-US"/>
+                              </w:rPr>
+                              <w:t>)</w:t>
+                            </w:r>
+                          </w:p>
+                        </w:txbxContent>
+                      </wps:txbx>
+                      <wps:bodyPr rot="0" spcFirstLastPara="0" vertOverflow="overflow" horzOverflow="overflow" vert="horz" wrap="square" lIns="91440" tIns="45720" rIns="91440" bIns="45720" numCol="1" spcCol="0" rtlCol="0" fromWordArt="0" anchor="ctr" anchorCtr="0" forceAA="0" compatLnSpc="1">
+                        <a:prstTxWarp prst="textNoShape">
+                          <a:avLst/>
+                        </a:prstTxWarp>
+                        <a:noAutofit/>
+                      </wps:bodyPr>
+                    </wps:wsp>
+                  </a:graphicData>
+                </a:graphic>
+              </wp:anchor>
+            </w:drawing>
+          </mc:Choice>
+          <mc:Fallback>
+            <w:pict>
+              <v:rect w14:anchorId="1AC477DC" id="Rectangle 5" o:spid="_x0000_s1029" style="position:absolute;left:0;text-align:left;margin-left:49pt;margin-top:6pt;width:106pt;height:50pt;z-index:251666432;visibility:visible;mso-wrap-style:square;mso-wrap-distance-left:9pt;mso-wrap-distance-top:0;mso-wrap-distance-right:9pt;mso-wrap-distance-bottom:0;mso-position-horizontal:absolute;mso-position-horizontal-relative:text;mso-position-vertical:absolute;mso-position-vertical-relative:text;v-text-anchor:middle" o:gfxdata="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" fillcolor="#4472c4 [3204]" strokecolor="#1f3763 [1604]" strokeweight="1pt">
+                <v:textbox>
+                  <w:txbxContent>
+                    <w:p>
+                      <w:pPr>
+                        <w:jc w:val="center"/>
+                        <w:rPr>
+                          <w:lang w:val="en-US"/>
+                        </w:rPr>
+                      </w:pPr>
+                      <w:proofErr w:type="gramStart"/>
+                      <w:r>
+                        <w:rPr>
+                          <w:lang w:val="en-US"/>
+                        </w:rPr>
+                        <w:t>g</w:t>
+                      </w:r>
+                      <w:r>
+                        <w:rPr>
+                          <w:lang w:val="en-US"/>
+                        </w:rPr>
+                        <w:t>(</w:t>
+                      </w:r>
+                      <w:proofErr w:type="gramEnd"/>
+                      <w:r>
+                        <w:rPr>
+                          <w:lang w:val="en-US"/>
+                        </w:rPr>
+                        <w:t>)</w:t>
+                      </w:r>
+                    </w:p>
+                  </w:txbxContent>
+                </v:textbox>
+              </v:rect>
+            </w:pict>
+          </mc:Fallback>
+        </mc:AlternateContent>
+      </w:r>
+      <w:r>
+        <w:rPr>
+          <w:lang w:val="en-US"/>
+        </w:rPr>
+        <mc:AlternateContent>
+          <mc:Choice Requires="wps">
+            <w:drawing>
+              <wp:anchor distT="0" distB="0" distL="114300" distR="114300" simplePos="0" relativeHeight="251665408" behindDoc="0" locked="0" layoutInCell="1" allowOverlap="1" wp14:anchorId="7884088E" wp14:editId="3F08B65A">
+                <wp:simplePos x="0" y="0"/>
+                <wp:positionH relativeFrom="column">
+                  <wp:posOffset>622300</wp:posOffset>
+                </wp:positionH>
+                <wp:positionV relativeFrom="paragraph">
+                  <wp:posOffset>712470</wp:posOffset>
+                </wp:positionV>
+                <wp:extent cx="1346200" cy="635000"/>
+                <wp:effectExtent l="0" t="0" r="12700" b="12700"/>
+                <wp:wrapNone/>
+                <wp:docPr id="4" name="Rectangle 4"/>
+                <wp:cNvGraphicFramePr/>
+                <a:graphic xmlns:a="http://schemas.openxmlformats.org/drawingml/2006/main">
+                  <a:graphicData uri="http://schemas.microsoft.com/office/word/2010/wordprocessingShape">
+                    <wps:wsp>
+                      <wps:cNvSpPr/>
+                      <wps:spPr>
+                        <a:xfrm>
+                          <a:off x="0" y="0"/>
+                          <a:ext cx="1346200" cy="635000"/>
+                        </a:xfrm>
+                        <a:prstGeom prst="rect">
+                          <a:avLst/>
+                        </a:prstGeom>
+                      </wps:spPr>
+                      <wps:style>
+                        <a:lnRef idx="2">
+                          <a:schemeClr val="accent1">
+                            <a:shade val="50000"/>
+                          </a:schemeClr>
+                        </a:lnRef>
+                        <a:fillRef idx="1">
+                          <a:schemeClr val="accent1"/>
+                        </a:fillRef>
+                        <a:effectRef idx="0">
+                          <a:schemeClr val="accent1"/>
+                        </a:effectRef>
+                        <a:fontRef idx="minor">
+                          <a:schemeClr val="lt1"/>
+                        </a:fontRef>
+                      </wps:style>
+                      <wps:txbx>
+                        <w:txbxContent>
+                          <w:p>
+                            <w:pPr>
+                              <w:jc w:val="center"/>
+                              <w:rPr>
+                                <w:lang w:val="en-US"/>
+                              </w:rPr>
+                            </w:pPr>
+                            <w:proofErr w:type="gramStart"/>
+                            <w:r>
+                              <w:rPr>
+                                <w:lang w:val="en-US"/>
+                              </w:rPr>
+                              <w:t>Main(</w:t>
+                            </w:r>
+                            <w:proofErr w:type="gramEnd"/>
+                            <w:r>
+                              <w:rPr>
+                                <w:lang w:val="en-US"/>
+                              </w:rPr>
+                              <w:t>)</w:t>
+                            </w:r>
+                          </w:p>
+                        </w:txbxContent>
+                      </wps:txbx>
+                      <wps:bodyPr rot="0" spcFirstLastPara="0" vertOverflow="overflow" horzOverflow="overflow" vert="horz" wrap="square" lIns="91440" tIns="45720" rIns="91440" bIns="45720" numCol="1" spcCol="0" rtlCol="0" fromWordArt="0" anchor="ctr" anchorCtr="0" forceAA="0" compatLnSpc="1">
+                        <a:prstTxWarp prst="textNoShape">
+                          <a:avLst/>
+                        </a:prstTxWarp>
+                        <a:noAutofit/>
+                      </wps:bodyPr>
+                    </wps:wsp>
+                  </a:graphicData>
+                </a:graphic>
+              </wp:anchor>
+            </w:drawing>
+          </mc:Choice>
+          <mc:Fallback>
+            <w:pict>
+              <v:rect w14:anchorId="7884088E" id="Rectangle 4" o:spid="_x0000_s1030" style="position:absolute;left:0;text-align:left;margin-left:49pt;margin-top:56.1pt;width:106pt;height:50pt;z-index:251665408;visibility:visible;mso-wrap-style:square;mso-wrap-distance-left:9pt;mso-wrap-distance-top:0;mso-wrap-distance-right:9pt;mso-wrap-distance-bottom:0;mso-position-horizontal:absolute;mso-position-horizontal-relative:text;mso-position-vertical:absolute;mso-position-vertical-relative:text;v-text-anchor:middle" o:gfxdata="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" fillcolor="#4472c4 [3204]" strokecolor="#1f3763 [1604]" strokeweight="1pt">
+                <v:textbox>
+                  <w:txbxContent>
+                    <w:p>
+                      <w:pPr>
+                        <w:jc w:val="center"/>
+                        <w:rPr>
+                          <w:lang w:val="en-US"/>
+                        </w:rPr>
+                      </w:pPr>
+                      <w:proofErr w:type="gramStart"/>
+                      <w:r>
+                        <w:rPr>
+                          <w:lang w:val="en-US"/>
+                        </w:rPr>
+                        <w:t>Main(</w:t>
+                      </w:r>
+                      <w:proofErr w:type="gramEnd"/>
+                      <w:r>
+                        <w:rPr>
+                          <w:lang w:val="en-US"/>
+                        </w:rPr>
+                        <w:t>)</w:t>
+                      </w:r>
+                    </w:p>
+                  </w:txbxContent>
+                </v:textbox>
+              </v:rect>
+            </w:pict>
+          </mc:Fallback>
+        </mc:AlternateContent>
+      </w:r>
+    </w:p>
+    <w:p>
+      <w:pPr>
+        <w:rPr>
+          <w:lang w:val="en-US"/>
+        </w:rPr>
+      </w:pPr>
+    </w:p>
+    <w:p>
+      <w:pPr>
+        <w:rPr>
+          <w:lang w:val="en-US"/>
+        </w:rPr>
+      </w:pPr>
+    </w:p>
+    <w:p>
+      <w:pPr>
+        <w:rPr>
+          <w:lang w:val="en-US"/>
+        </w:rPr>
+      </w:pPr>
+    </w:p>
+    <w:p>
+      <w:pPr>
+        <w:rPr>
+          <w:lang w:val="en-US"/>
+        </w:rPr>
+      </w:pPr>
+    </w:p>
+    <w:p>
+      <w:pPr>
+        <w:rPr>
+          <w:lang w:val="en-US"/>
+        </w:rPr>
+      </w:pPr>
+    </w:p>
+    <w:p>
+      <w:pPr>
+        <w:rPr>
+          <w:lang w:val="en-US"/>
+        </w:rPr>
+      </w:pPr>
+    </w:p>
+    <w:p>
+      <w:pPr>
+        <w:rPr>
+          <w:lang w:val="en-US"/>
+        </w:rPr>
+      </w:pPr>
+    </w:p>
+    <w:p>
+      <w:pPr>
+        <w:rPr>
+          <w:lang w:val="en-US"/>
+        </w:rPr>
+      </w:pPr>
+      <w:r>
+        <w:rPr>
+          <w:lang w:val="en-US"/>
+        </w:rPr>
+        <mc:AlternateContent>
+          <mc:Choice Requires="wps">
+            <w:drawing>
+              <wp:anchor distT="0" distB="0" distL="114300" distR="114300" simplePos="0" relativeHeight="251668480" behindDoc="0" locked="0" layoutInCell="1" allowOverlap="1" wp14:anchorId="72A21DB1" wp14:editId="257F06E5">
+                <wp:simplePos x="0" y="0"/>
+                <wp:positionH relativeFrom="column">
+                  <wp:posOffset>622300</wp:posOffset>
+                </wp:positionH>
+                <wp:positionV relativeFrom="paragraph">
+                  <wp:posOffset>789940</wp:posOffset>
+                </wp:positionV>
+                <wp:extent cx="1346200" cy="635000"/>
+                <wp:effectExtent l="0" t="0" r="12700" b="12700"/>
+                <wp:wrapNone/>
+                <wp:docPr id="6" name="Rectangle 6"/>
+                <wp:cNvGraphicFramePr/>
+                <a:graphic xmlns:a="http://schemas.openxmlformats.org/drawingml/2006/main">
+                  <a:graphicData uri="http://schemas.microsoft.com/office/word/2010/wordprocessingShape">
+                    <wps:wsp>
+                      <wps:cNvSpPr/>
+                      <wps:spPr>
+                        <a:xfrm>
+                          <a:off x="0" y="0"/>
+                          <a:ext cx="1346200" cy="635000"/>
+                        </a:xfrm>
+                        <a:prstGeom prst="rect">
+                          <a:avLst/>
+                        </a:prstGeom>
+                      </wps:spPr>
+                      <wps:style>
+                        <a:lnRef idx="2">
+                          <a:schemeClr val="accent1">
+                            <a:shade val="50000"/>
+                          </a:schemeClr>
+                        </a:lnRef>
+                        <a:fillRef idx="1">
+                          <a:schemeClr val="accent1"/>
+                        </a:fillRef>
+                        <a:effectRef idx="0">
+                          <a:schemeClr val="accent1"/>
+                        </a:effectRef>
+                        <a:fontRef idx="minor">
+                          <a:schemeClr val="lt1"/>
+                        </a:fontRef>
+                      </wps:style>
+                      <wps:txbx>
+                        <w:txbxContent>
+                          <w:p>
+                            <w:pPr>
+                              <w:jc w:val="center"/>
+                              <w:rPr>
+                                <w:lang w:val="en-US"/>
+                              </w:rPr>
+                            </w:pPr>
+                            <w:proofErr w:type="gramStart"/>
+                            <w:r>
+                              <w:rPr>
+                                <w:lang w:val="en-US"/>
+                              </w:rPr>
+                              <w:t>Main(</w:t>
+                            </w:r>
+                            <w:proofErr w:type="gramEnd"/>
+                            <w:r>
+                              <w:rPr>
+                                <w:lang w:val="en-US"/>
+                              </w:rPr>
+                              <w:t>)</w:t>
+                            </w:r>
+                          </w:p>
+                        </w:txbxContent>
+                      </wps:txbx>
+                      <wps:bodyPr rot="0" spcFirstLastPara="0" vertOverflow="overflow" horzOverflow="overflow" vert="horz" wrap="square" lIns="91440" tIns="45720" rIns="91440" bIns="45720" numCol="1" spcCol="0" rtlCol="0" fromWordArt="0" anchor="ctr" anchorCtr="0" forceAA="0" compatLnSpc="1">
+                        <a:prstTxWarp prst="textNoShape">
+                          <a:avLst/>
+                        </a:prstTxWarp>
+                        <a:noAutofit/>
+                      </wps:bodyPr>
+                    </wps:wsp>
+                  </a:graphicData>
+                </a:graphic>
+              </wp:anchor>
+            </w:drawing>
+          </mc:Choice>
+          <mc:Fallback>
+            <w:pict>
+              <v:rect w14:anchorId="72A21DB1" id="Rectangle 6" o:spid="_x0000_s1031" style="position:absolute;margin-left:49pt;margin-top:62.2pt;width:106pt;height:50pt;z-index:251668480;visibility:visible;mso-wrap-style:square;mso-wrap-distance-left:9pt;mso-wrap-distance-top:0;mso-wrap-distance-right:9pt;mso-wrap-distance-bottom:0;mso-position-horizontal:absolute;mso-position-horizontal-relative:text;mso-position-vertical:absolute;mso-position-vertical-relative:text;v-text-anchor:middle" o:gfxdata="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" fillcolor="#4472c4 [3204]" strokecolor="#1f3763 [1604]" strokeweight="1pt">
+                <v:textbox>
+                  <w:txbxContent>
+                    <w:p>
+                      <w:pPr>
+                        <w:jc w:val="center"/>
+                        <w:rPr>
+                          <w:lang w:val="en-US"/>
+                        </w:rPr>
+                      </w:pPr>
+                      <w:proofErr w:type="gramStart"/>
+                      <w:r>
+                        <w:rPr>
+                          <w:lang w:val="en-US"/>
+                        </w:rPr>
+                        <w:t>Main(</w:t>
+                      </w:r>
+                      <w:proofErr w:type="gramEnd"/>
+                      <w:r>
+                        <w:rPr>
+                          <w:lang w:val="en-US"/>
+                        </w:rPr>
+                        <w:t>)</w:t>
+                      </w:r>
+                    </w:p>
+                  </w:txbxContent>
+                </v:textbox>
+              </v:rect>
+            </w:pict>
+          </mc:Fallback>
+        </mc:AlternateContent>
+      </w:r>
+      <w:r>
+        <w:rPr>
+          <w:lang w:val="en-US"/>
+        </w:rPr>
+        <mc:AlternateContent>
+          <mc:Choice Requires="wps">
+            <w:drawing>
+              <wp:anchor distT="0" distB="0" distL="114300" distR="114300" simplePos="0" relativeHeight="251669504" behindDoc="0" locked="0" layoutInCell="1" allowOverlap="1" wp14:anchorId="2A17595A" wp14:editId="2438421F">
+                <wp:simplePos x="0" y="0"/>
+                <wp:positionH relativeFrom="column">
+                  <wp:posOffset>622300</wp:posOffset>
+                </wp:positionH>
+                <wp:positionV relativeFrom="paragraph">
+                  <wp:posOffset>153670</wp:posOffset>
+                </wp:positionV>
+                <wp:extent cx="1346200" cy="635000"/>
+                <wp:effectExtent l="0" t="0" r="12700" b="12700"/>
+                <wp:wrapNone/>
+                <wp:docPr id="7" name="Rectangle 7"/>
+                <wp:cNvGraphicFramePr/>
+                <a:graphic xmlns:a="http://schemas.openxmlformats.org/drawingml/2006/main">
+                  <a:graphicData uri="http://schemas.microsoft.com/office/word/2010/wordprocessingShape">
+                    <wps:wsp>
+                      <wps:cNvSpPr/>
+                      <wps:spPr>
+                        <a:xfrm>
+                          <a:off x="0" y="0"/>
+                          <a:ext cx="1346200" cy="635000"/>
+                        </a:xfrm>
+                        <a:prstGeom prst="rect">
+                          <a:avLst/>
+                        </a:prstGeom>
+                      </wps:spPr>
+                      <wps:style>
+                        <a:lnRef idx="2">
+                          <a:schemeClr val="accent1">
+                            <a:shade val="50000"/>
+                          </a:schemeClr>
+                        </a:lnRef>
+                        <a:fillRef idx="1">
+                          <a:schemeClr val="accent1"/>
+                        </a:fillRef>
+                        <a:effectRef idx="0">
+                          <a:schemeClr val="accent1"/>
+                        </a:effectRef>
+                        <a:fontRef idx="minor">
+                          <a:schemeClr val="lt1"/>
+                        </a:fontRef>
+                      </wps:style>
+                      <wps:txbx>
+                        <w:txbxContent>
+                          <w:p>
+                            <w:pPr>
+                              <w:jc w:val="center"/>
+                              <w:rPr>
+                                <w:lang w:val="en-US"/>
+                              </w:rPr>
+                            </w:pPr>
+                            <w:proofErr w:type="gramStart"/>
+                            <w:r>
+                              <w:rPr>
+                                <w:lang w:val="en-US"/>
+                              </w:rPr>
+                              <w:t>h</w:t>
+                            </w:r>
+                            <w:r>
+                              <w:rPr>
+                                <w:lang w:val="en-US"/>
+                              </w:rPr>
+                              <w:t>(</w:t>
+                            </w:r>
+                            <w:proofErr w:type="gramEnd"/>
+                            <w:r>
+                              <w:rPr>
+                                <w:lang w:val="en-US"/>
+                              </w:rPr>
+                              <w:t>)</w:t>
+                            </w:r>
+                          </w:p>
+                        </w:txbxContent>
+                      </wps:txbx>
+                      <wps:bodyPr rot="0" spcFirstLastPara="0" vertOverflow="overflow" horzOverflow="overflow" vert="horz" wrap="square" lIns="91440" tIns="45720" rIns="91440" bIns="45720" numCol="1" spcCol="0" rtlCol="0" fromWordArt="0" anchor="ctr" anchorCtr="0" forceAA="0" compatLnSpc="1">
+                        <a:prstTxWarp prst="textNoShape">
+                          <a:avLst/>
+                        </a:prstTxWarp>
+                        <a:noAutofit/>
+                      </wps:bodyPr>
+                    </wps:wsp>
+                  </a:graphicData>
+                </a:graphic>
+              </wp:anchor>
+            </w:drawing>
+          </mc:Choice>
+          <mc:Fallback>
+            <w:pict>
+              <v:rect w14:anchorId="2A17595A" id="Rectangle 7" o:spid="_x0000_s1032" style="position:absolute;margin-left:49pt;margin-top:12.1pt;width:106pt;height:50pt;z-index:251669504;visibility:visible;mso-wrap-style:square;mso-wrap-distance-left:9pt;mso-wrap-distance-top:0;mso-wrap-distance-right:9pt;mso-wrap-distance-bottom:0;mso-position-horizontal:absolute;mso-position-horizontal-relative:text;mso-position-vertical:absolute;mso-position-vertical-relative:text;v-text-anchor:middle" o:gfxdata="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" fillcolor="#4472c4 [3204]" strokecolor="#1f3763 [1604]" strokeweight="1pt">
+                <v:textbox>
+                  <w:txbxContent>
+                    <w:p>
+                      <w:pPr>
+                        <w:jc w:val="center"/>
+                        <w:rPr>
+                          <w:lang w:val="en-US"/>
+                        </w:rPr>
+                      </w:pPr>
+                      <w:proofErr w:type="gramStart"/>
+                      <w:r>
+                        <w:rPr>
+                          <w:lang w:val="en-US"/>
+                        </w:rPr>
+                        <w:t>h</w:t>
+                      </w:r>
+                      <w:r>
+                        <w:rPr>
+                          <w:lang w:val="en-US"/>
+                        </w:rPr>
+                        <w:t>(</w:t>
+                      </w:r>
+                      <w:proofErr w:type="gramEnd"/>
+                      <w:r>
+                        <w:rPr>
+                          <w:lang w:val="en-US"/>
+                        </w:rPr>
+                        <w:t>)</w:t>
+                      </w:r>
+                    </w:p>
+                  </w:txbxContent>
+                </v:textbox>
+              </v:rect>
+            </w:pict>
+          </mc:Fallback>
+        </mc:AlternateContent>
+      </w:r>
+    </w:p>
+    <w:p>
+      <w:pPr>
+        <w:pStyle w:val="ListParagraph"/>
+        <w:numPr>
+          <w:ilvl w:val="0"/>
+          <w:numId w:val="3"/>
+        </w:numPr>
+        <w:rPr>
+          <w:lang w:val="en-US"/>
+        </w:rPr>
+      </w:pPr>
+    </w:p>
+    <w:p>
+      <w:pPr>
+        <w:rPr>
+          <w:lang w:val="en-US"/>
+        </w:rPr>
+      </w:pPr>
+    </w:p>
+    <w:p>
+      <w:pPr>
+        <w:rPr>
+          <w:lang w:val="en-US"/>
+        </w:rPr>
+      </w:pPr>
+    </w:p>
+    <w:p>
+      <w:pPr>
+        <w:rPr>
+          <w:lang w:val="en-US"/>
+        </w:rPr>
+      </w:pPr>
+    </w:p>
+    <w:p>
+      <w:pPr>
+        <w:rPr>
+          <w:lang w:val="en-US"/>
+        </w:rPr>
+      </w:pPr>
+    </w:p>
+    <w:p>
+      <w:pPr>
+        <w:tabs>
+          <w:tab w:val="left" w:pos="1320"/>
+        </w:tabs>
         <w:rPr>
           <w:lang w:val="en-US"/>
         </w:rPr>
@@ -128,8 +1282,192 @@
       </w:pPr>
     </w:lvl>
   </w:abstractNum>
+  <w:abstractNum w:abstractNumId="1" w15:restartNumberingAfterBreak="0">
+    <w:nsid w:val="51D81515"/>
+    <w:multiLevelType w:val="hybridMultilevel"/>
+    <w:tmpl w:val="79EAAD08"/>
+    <w:lvl w:ilvl="0" w:tplc="1EDC5B1A">
+      <w:start w:val="1"/>
+      <w:numFmt w:val="decimal"/>
+      <w:lvlText w:val="%1."/>
+      <w:lvlJc w:val="left"/>
+      <w:pPr>
+        <w:ind w:left="1080" w:hanging="360"/>
+      </w:pPr>
+      <w:rPr>
+        <w:rFonts w:hint="default"/>
+      </w:rPr>
+    </w:lvl>
+    <w:lvl w:ilvl="1" w:tplc="08090019" w:tentative="1">
+      <w:start w:val="1"/>
+      <w:numFmt w:val="lowerLetter"/>
+      <w:lvlText w:val="%2."/>
+      <w:lvlJc w:val="left"/>
+      <w:pPr>
+        <w:ind w:left="1800" w:hanging="360"/>
+      </w:pPr>
+    </w:lvl>
+    <w:lvl w:ilvl="2" w:tplc="0809001B" w:tentative="1">
+      <w:start w:val="1"/>
+      <w:numFmt w:val="lowerRoman"/>
+      <w:lvlText w:val="%3."/>
+      <w:lvlJc w:val="right"/>
+      <w:pPr>
+        <w:ind w:left="2520" w:hanging="180"/>
+      </w:pPr>
+    </w:lvl>
+    <w:lvl w:ilvl="3" w:tplc="0809000F" w:tentative="1">
+      <w:start w:val="1"/>
+      <w:numFmt w:val="decimal"/>
+      <w:lvlText w:val="%4."/>
+      <w:lvlJc w:val="left"/>
+      <w:pPr>
+        <w:ind w:left="3240" w:hanging="360"/>
+      </w:pPr>
+    </w:lvl>
+    <w:lvl w:ilvl="4" w:tplc="08090019" w:tentative="1">
+      <w:start w:val="1"/>
+      <w:numFmt w:val="lowerLetter"/>
+      <w:lvlText w:val="%5."/>
+      <w:lvlJc w:val="left"/>
+      <w:pPr>
+        <w:ind w:left="3960" w:hanging="360"/>
+      </w:pPr>
+    </w:lvl>
+    <w:lvl w:ilvl="5" w:tplc="0809001B" w:tentative="1">
+      <w:start w:val="1"/>
+      <w:numFmt w:val="lowerRoman"/>
+      <w:lvlText w:val="%6."/>
+      <w:lvlJc w:val="right"/>
+      <w:pPr>
+        <w:ind w:left="4680" w:hanging="180"/>
+      </w:pPr>
+    </w:lvl>
+    <w:lvl w:ilvl="6" w:tplc="0809000F" w:tentative="1">
+      <w:start w:val="1"/>
+      <w:numFmt w:val="decimal"/>
+      <w:lvlText w:val="%7."/>
+      <w:lvlJc w:val="left"/>
+      <w:pPr>
+        <w:ind w:left="5400" w:hanging="360"/>
+      </w:pPr>
+    </w:lvl>
+    <w:lvl w:ilvl="7" w:tplc="08090019" w:tentative="1">
+      <w:start w:val="1"/>
+      <w:numFmt w:val="lowerLetter"/>
+      <w:lvlText w:val="%8."/>
+      <w:lvlJc w:val="left"/>
+      <w:pPr>
+        <w:ind w:left="6120" w:hanging="360"/>
+      </w:pPr>
+    </w:lvl>
+    <w:lvl w:ilvl="8" w:tplc="0809001B" w:tentative="1">
+      <w:start w:val="1"/>
+      <w:numFmt w:val="lowerRoman"/>
+      <w:lvlText w:val="%9."/>
+      <w:lvlJc w:val="right"/>
+      <w:pPr>
+        <w:ind w:left="6840" w:hanging="180"/>
+      </w:pPr>
+    </w:lvl>
+  </w:abstractNum>
+  <w:abstractNum w:abstractNumId="2" w15:restartNumberingAfterBreak="0">
+    <w:nsid w:val="5AE30738"/>
+    <w:multiLevelType w:val="hybridMultilevel"/>
+    <w:tmpl w:val="53FC6F90"/>
+    <w:lvl w:ilvl="0" w:tplc="0809000F">
+      <w:start w:val="1"/>
+      <w:numFmt w:val="decimal"/>
+      <w:lvlText w:val="%1."/>
+      <w:lvlJc w:val="left"/>
+      <w:pPr>
+        <w:ind w:left="720" w:hanging="360"/>
+      </w:pPr>
+      <w:rPr>
+        <w:rFonts w:hint="default"/>
+      </w:rPr>
+    </w:lvl>
+    <w:lvl w:ilvl="1" w:tplc="08090019" w:tentative="1">
+      <w:start w:val="1"/>
+      <w:numFmt w:val="lowerLetter"/>
+      <w:lvlText w:val="%2."/>
+      <w:lvlJc w:val="left"/>
+      <w:pPr>
+        <w:ind w:left="1440" w:hanging="360"/>
+      </w:pPr>
+    </w:lvl>
+    <w:lvl w:ilvl="2" w:tplc="0809001B" w:tentative="1">
+      <w:start w:val="1"/>
+      <w:numFmt w:val="lowerRoman"/>
+      <w:lvlText w:val="%3."/>
+      <w:lvlJc w:val="right"/>
+      <w:pPr>
+        <w:ind w:left="2160" w:hanging="180"/>
+      </w:pPr>
+    </w:lvl>
+    <w:lvl w:ilvl="3" w:tplc="0809000F" w:tentative="1">
+      <w:start w:val="1"/>
+      <w:numFmt w:val="decimal"/>
+      <w:lvlText w:val="%4."/>
+      <w:lvlJc w:val="left"/>
+      <w:pPr>
+        <w:ind w:left="2880" w:hanging="360"/>
+      </w:pPr>
+    </w:lvl>
+    <w:lvl w:ilvl="4" w:tplc="08090019" w:tentative="1">
+      <w:start w:val="1"/>
+      <w:numFmt w:val="lowerLetter"/>
+      <w:lvlText w:val="%5."/>
+      <w:lvlJc w:val="left"/>
+      <w:pPr>
+        <w:ind w:left="3600" w:hanging="360"/>
+      </w:pPr>
+    </w:lvl>
+    <w:lvl w:ilvl="5" w:tplc="0809001B" w:tentative="1">
+      <w:start w:val="1"/>
+      <w:numFmt w:val="lowerRoman"/>
+      <w:lvlText w:val="%6."/>
+      <w:lvlJc w:val="right"/>
+      <w:pPr>
+        <w:ind w:left="4320" w:hanging="180"/>
+      </w:pPr>
+    </w:lvl>
+    <w:lvl w:ilvl="6" w:tplc="0809000F" w:tentative="1">
+      <w:start w:val="1"/>
+      <w:numFmt w:val="decimal"/>
+      <w:lvlText w:val="%7."/>
+      <w:lvlJc w:val="left"/>
+      <w:pPr>
+        <w:ind w:left="5040" w:hanging="360"/>
+      </w:pPr>
+    </w:lvl>
+    <w:lvl w:ilvl="7" w:tplc="08090019" w:tentative="1">
+      <w:start w:val="1"/>
+      <w:numFmt w:val="lowerLetter"/>
+      <w:lvlText w:val="%8."/>
+      <w:lvlJc w:val="left"/>
+      <w:pPr>
+        <w:ind w:left="5760" w:hanging="360"/>
+      </w:pPr>
+    </w:lvl>
+    <w:lvl w:ilvl="8" w:tplc="0809001B" w:tentative="1">
+      <w:start w:val="1"/>
+      <w:numFmt w:val="lowerRoman"/>
+      <w:lvlText w:val="%9."/>
+      <w:lvlJc w:val="right"/>
+      <w:pPr>
+        <w:ind w:left="6480" w:hanging="180"/>
+      </w:pPr>
+    </w:lvl>
+  </w:abstractNum>
   <w:num w:numId="1">
     <w:abstractNumId w:val="0"/>
+  </w:num>
+  <w:num w:numId="2">
+    <w:abstractNumId w:val="1"/>
+  </w:num>
+  <w:num w:numId="3">
+    <w:abstractNumId w:val="2"/>
   </w:num>
 </w:numbering>
 </file>

</xml_diff>

<commit_message>
Updated various tutorials & lectures
</commit_message>
<xml_diff>
--- a/Tutorials/Tutorial07/Tutorial07.docx
+++ b/Tutorials/Tutorial07/Tutorial07.docx
@@ -364,7 +364,7 @@
           <w:szCs w:val="20"/>
           <w:lang w:val="en-US"/>
         </w:rPr>
-        <w:t xml:space="preserve">What is the largest number of stack frame for function </w:t>
+        <w:t xml:space="preserve">What is the largest number of stack frame for function f() on the stack at any point </w:t>
       </w:r>
       <w:proofErr w:type="gramStart"/>
       <w:r>
@@ -376,20 +376,9 @@
           <w:szCs w:val="20"/>
           <w:lang w:val="en-US"/>
         </w:rPr>
-        <w:t>f(</w:t>
+        <w:t>in</w:t>
       </w:r>
       <w:proofErr w:type="gramEnd"/>
-      <w:r>
-        <w:rPr>
-          <w:rFonts w:ascii="Segoe UI" w:hAnsi="Segoe UI" w:cs="Segoe UI"/>
-          <w:b/>
-          <w:bCs/>
-          <w:sz w:val="20"/>
-          <w:szCs w:val="20"/>
-          <w:lang w:val="en-US"/>
-        </w:rPr>
-        <w:t>) on the stack at any point in</w:t>
-      </w:r>
     </w:p>
     <w:p>
       <w:pPr>
@@ -633,19 +622,11 @@
                                 <w:lang w:val="en-US"/>
                               </w:rPr>
                             </w:pPr>
-                            <w:proofErr w:type="gramStart"/>
                             <w:r>
                               <w:rPr>
                                 <w:lang w:val="en-US"/>
                               </w:rPr>
-                              <w:t>Main(</w:t>
-                            </w:r>
-                            <w:proofErr w:type="gramEnd"/>
-                            <w:r>
-                              <w:rPr>
-                                <w:lang w:val="en-US"/>
-                              </w:rPr>
-                              <w:t>)</w:t>
+                              <w:t>Main()</w:t>
                             </w:r>
                             <w:r>
                               <w:rPr>
@@ -670,7 +651,7 @@
           </mc:Choice>
           <mc:Fallback>
             <w:pict>
-              <v:rect w14:anchorId="2D289EC5" id="Rectangle 3" o:spid="_x0000_s1026" style="position:absolute;left:0;text-align:left;margin-left:49pt;margin-top:1.55pt;width:106pt;height:50pt;z-index:251663360;visibility:visible;mso-wrap-style:square;mso-wrap-distance-left:9pt;mso-wrap-distance-top:0;mso-wrap-distance-right:9pt;mso-wrap-distance-bottom:0;mso-position-horizontal:absolute;mso-position-horizontal-relative:text;mso-position-vertical:absolute;mso-position-vertical-relative:text;v-text-anchor:middle" o:gfxdata="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" fillcolor="#4472c4 [3204]" strokecolor="#1f3763 [1604]" strokeweight="1pt">
+              <v:rect w14:anchorId="2D289EC5" id="Rectangle 3" o:spid="_x0000_s1026" style="position:absolute;left:0;text-align:left;margin-left:49pt;margin-top:1.55pt;width:106pt;height:50pt;z-index:251663360;visibility:visible;mso-wrap-style:square;mso-wrap-distance-left:9pt;mso-wrap-distance-top:0;mso-wrap-distance-right:9pt;mso-wrap-distance-bottom:0;mso-position-horizontal:absolute;mso-position-horizontal-relative:text;mso-position-vertical:absolute;mso-position-vertical-relative:text;v-text-anchor:middle" o:gfxdata="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" fillcolor="#4472c4 [3204]" strokecolor="#1f3763 [1604]" strokeweight="1pt">
                 <v:textbox>
                   <w:txbxContent>
                     <w:p>
@@ -680,19 +661,11 @@
                           <w:lang w:val="en-US"/>
                         </w:rPr>
                       </w:pPr>
-                      <w:proofErr w:type="gramStart"/>
                       <w:r>
                         <w:rPr>
                           <w:lang w:val="en-US"/>
                         </w:rPr>
-                        <w:t>Main(</w:t>
-                      </w:r>
-                      <w:proofErr w:type="gramEnd"/>
-                      <w:r>
-                        <w:rPr>
-                          <w:lang w:val="en-US"/>
-                        </w:rPr>
-                        <w:t>)</w:t>
+                        <w:t>Main()</w:t>
                       </w:r>
                       <w:r>
                         <w:rPr>
@@ -826,19 +799,11 @@
                                 <w:lang w:val="en-US"/>
                               </w:rPr>
                             </w:pPr>
-                            <w:proofErr w:type="gramStart"/>
                             <w:r>
                               <w:rPr>
                                 <w:lang w:val="en-US"/>
                               </w:rPr>
-                              <w:t>Main(</w:t>
-                            </w:r>
-                            <w:proofErr w:type="gramEnd"/>
-                            <w:r>
-                              <w:rPr>
-                                <w:lang w:val="en-US"/>
-                              </w:rPr>
-                              <w:t>)</w:t>
+                              <w:t>Main()</w:t>
                             </w:r>
                             <w:r>
                               <w:rPr>
@@ -863,7 +828,7 @@
           </mc:Choice>
           <mc:Fallback>
             <w:pict>
-              <v:rect w14:anchorId="033F1983" id="Rectangle 1" o:spid="_x0000_s1027" style="position:absolute;left:0;text-align:left;margin-left:49pt;margin-top:50.8pt;width:106pt;height:50pt;z-index:251659264;visibility:visible;mso-wrap-style:square;mso-wrap-distance-left:9pt;mso-wrap-distance-top:0;mso-wrap-distance-right:9pt;mso-wrap-distance-bottom:0;mso-position-horizontal:absolute;mso-position-horizontal-relative:text;mso-position-vertical:absolute;mso-position-vertical-relative:text;v-text-anchor:middle" o:gfxdata="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" fillcolor="#4472c4 [3204]" strokecolor="#1f3763 [1604]" strokeweight="1pt">
+              <v:rect w14:anchorId="033F1983" id="Rectangle 1" o:spid="_x0000_s1027" style="position:absolute;left:0;text-align:left;margin-left:49pt;margin-top:50.8pt;width:106pt;height:50pt;z-index:251659264;visibility:visible;mso-wrap-style:square;mso-wrap-distance-left:9pt;mso-wrap-distance-top:0;mso-wrap-distance-right:9pt;mso-wrap-distance-bottom:0;mso-position-horizontal:absolute;mso-position-horizontal-relative:text;mso-position-vertical:absolute;mso-position-vertical-relative:text;v-text-anchor:middle" o:gfxdata="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" fillcolor="#4472c4 [3204]" strokecolor="#1f3763 [1604]" strokeweight="1pt">
                 <v:textbox>
                   <w:txbxContent>
                     <w:p>
@@ -873,19 +838,11 @@
                           <w:lang w:val="en-US"/>
                         </w:rPr>
                       </w:pPr>
-                      <w:proofErr w:type="gramStart"/>
                       <w:r>
                         <w:rPr>
                           <w:lang w:val="en-US"/>
                         </w:rPr>
-                        <w:t>Main(</w:t>
-                      </w:r>
-                      <w:proofErr w:type="gramEnd"/>
-                      <w:r>
-                        <w:rPr>
-                          <w:lang w:val="en-US"/>
-                        </w:rPr>
-                        <w:t>)</w:t>
+                        <w:t>Main()</w:t>
                       </w:r>
                       <w:r>
                         <w:rPr>
@@ -963,19 +920,11 @@
                                 <w:lang w:val="en-US"/>
                               </w:rPr>
                             </w:pPr>
-                            <w:proofErr w:type="gramStart"/>
                             <w:r>
                               <w:rPr>
                                 <w:lang w:val="en-US"/>
                               </w:rPr>
-                              <w:t>f(</w:t>
-                            </w:r>
-                            <w:proofErr w:type="gramEnd"/>
-                            <w:r>
-                              <w:rPr>
-                                <w:lang w:val="en-US"/>
-                              </w:rPr>
-                              <w:t>)</w:t>
+                              <w:t>f()</w:t>
                             </w:r>
                             <w:r>
                               <w:rPr>
@@ -1000,7 +949,7 @@
           </mc:Choice>
           <mc:Fallback>
             <w:pict>
-              <v:rect w14:anchorId="72C2DF9F" id="Rectangle 2" o:spid="_x0000_s1028" style="position:absolute;left:0;text-align:left;margin-left:49pt;margin-top:.7pt;width:106pt;height:50pt;z-index:251661312;visibility:visible;mso-wrap-style:square;mso-wrap-distance-left:9pt;mso-wrap-distance-top:0;mso-wrap-distance-right:9pt;mso-wrap-distance-bottom:0;mso-position-horizontal:absolute;mso-position-horizontal-relative:text;mso-position-vertical:absolute;mso-position-vertical-relative:text;v-text-anchor:middle" o:gfxdata="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" fillcolor="#4472c4 [3204]" strokecolor="#1f3763 [1604]" strokeweight="1pt">
+              <v:rect w14:anchorId="72C2DF9F" id="Rectangle 2" o:spid="_x0000_s1028" style="position:absolute;left:0;text-align:left;margin-left:49pt;margin-top:.7pt;width:106pt;height:50pt;z-index:251661312;visibility:visible;mso-wrap-style:square;mso-wrap-distance-left:9pt;mso-wrap-distance-top:0;mso-wrap-distance-right:9pt;mso-wrap-distance-bottom:0;mso-position-horizontal:absolute;mso-position-horizontal-relative:text;mso-position-vertical:absolute;mso-position-vertical-relative:text;v-text-anchor:middle" o:gfxdata="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" fillcolor="#4472c4 [3204]" strokecolor="#1f3763 [1604]" strokeweight="1pt">
                 <v:textbox>
                   <w:txbxContent>
                     <w:p>
@@ -1010,19 +959,11 @@
                           <w:lang w:val="en-US"/>
                         </w:rPr>
                       </w:pPr>
-                      <w:proofErr w:type="gramStart"/>
                       <w:r>
                         <w:rPr>
                           <w:lang w:val="en-US"/>
                         </w:rPr>
-                        <w:t>f(</w:t>
-                      </w:r>
-                      <w:proofErr w:type="gramEnd"/>
-                      <w:r>
-                        <w:rPr>
-                          <w:lang w:val="en-US"/>
-                        </w:rPr>
-                        <w:t>)</w:t>
+                        <w:t>f()</w:t>
                       </w:r>
                       <w:r>
                         <w:rPr>
@@ -1198,19 +1139,11 @@
                                 <w:lang w:val="en-US"/>
                               </w:rPr>
                             </w:pPr>
-                            <w:proofErr w:type="gramStart"/>
                             <w:r>
                               <w:rPr>
                                 <w:lang w:val="en-US"/>
                               </w:rPr>
-                              <w:t>g(</w:t>
-                            </w:r>
-                            <w:proofErr w:type="gramEnd"/>
-                            <w:r>
-                              <w:rPr>
-                                <w:lang w:val="en-US"/>
-                              </w:rPr>
-                              <w:t>)</w:t>
+                              <w:t>g()</w:t>
                             </w:r>
                             <w:r>
                               <w:rPr>
@@ -1235,7 +1168,7 @@
           </mc:Choice>
           <mc:Fallback>
             <w:pict>
-              <v:rect w14:anchorId="0CCF51FE" id="Rectangle 8" o:spid="_x0000_s1029" style="position:absolute;left:0;text-align:left;margin-left:48.75pt;margin-top:1.5pt;width:106pt;height:50pt;z-index:251671552;visibility:visible;mso-wrap-style:square;mso-wrap-distance-left:9pt;mso-wrap-distance-top:0;mso-wrap-distance-right:9pt;mso-wrap-distance-bottom:0;mso-position-horizontal:absolute;mso-position-horizontal-relative:text;mso-position-vertical:absolute;mso-position-vertical-relative:text;v-text-anchor:middle" o:gfxdata="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" fillcolor="#4472c4 [3204]" strokecolor="#1f3763 [1604]" strokeweight="1pt">
+              <v:rect w14:anchorId="0CCF51FE" id="Rectangle 8" o:spid="_x0000_s1029" style="position:absolute;left:0;text-align:left;margin-left:48.75pt;margin-top:1.5pt;width:106pt;height:50pt;z-index:251671552;visibility:visible;mso-wrap-style:square;mso-wrap-distance-left:9pt;mso-wrap-distance-top:0;mso-wrap-distance-right:9pt;mso-wrap-distance-bottom:0;mso-position-horizontal:absolute;mso-position-horizontal-relative:text;mso-position-vertical:absolute;mso-position-vertical-relative:text;v-text-anchor:middle" o:gfxdata="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" fillcolor="#4472c4 [3204]" strokecolor="#1f3763 [1604]" strokeweight="1pt">
                 <v:textbox>
                   <w:txbxContent>
                     <w:p>
@@ -1245,19 +1178,11 @@
                           <w:lang w:val="en-US"/>
                         </w:rPr>
                       </w:pPr>
-                      <w:proofErr w:type="gramStart"/>
                       <w:r>
                         <w:rPr>
                           <w:lang w:val="en-US"/>
                         </w:rPr>
-                        <w:t>g(</w:t>
-                      </w:r>
-                      <w:proofErr w:type="gramEnd"/>
-                      <w:r>
-                        <w:rPr>
-                          <w:lang w:val="en-US"/>
-                        </w:rPr>
-                        <w:t>)</w:t>
+                        <w:t>g()</w:t>
                       </w:r>
                       <w:r>
                         <w:rPr>
@@ -1366,19 +1291,11 @@
                                 <w:lang w:val="en-US"/>
                               </w:rPr>
                             </w:pPr>
-                            <w:proofErr w:type="gramStart"/>
                             <w:r>
                               <w:rPr>
                                 <w:lang w:val="en-US"/>
                               </w:rPr>
-                              <w:t>f(</w:t>
-                            </w:r>
-                            <w:proofErr w:type="gramEnd"/>
-                            <w:r>
-                              <w:rPr>
-                                <w:lang w:val="en-US"/>
-                              </w:rPr>
-                              <w:t>)</w:t>
+                              <w:t>f()</w:t>
                             </w:r>
                             <w:r>
                               <w:rPr>
@@ -1410,7 +1327,7 @@
           </mc:Choice>
           <mc:Fallback>
             <w:pict>
-              <v:rect w14:anchorId="1AC477DC" id="Rectangle 5" o:spid="_x0000_s1030" style="position:absolute;margin-left:49pt;margin-top:7.55pt;width:106pt;height:50pt;z-index:251666432;visibility:visible;mso-wrap-style:square;mso-wrap-distance-left:9pt;mso-wrap-distance-top:0;mso-wrap-distance-right:9pt;mso-wrap-distance-bottom:0;mso-position-horizontal:absolute;mso-position-horizontal-relative:text;mso-position-vertical:absolute;mso-position-vertical-relative:text;v-text-anchor:middle" o:gfxdata="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" fillcolor="#4472c4 [3204]" strokecolor="#1f3763 [1604]" strokeweight="1pt">
+              <v:rect w14:anchorId="1AC477DC" id="Rectangle 5" o:spid="_x0000_s1030" style="position:absolute;margin-left:49pt;margin-top:7.55pt;width:106pt;height:50pt;z-index:251666432;visibility:visible;mso-wrap-style:square;mso-wrap-distance-left:9pt;mso-wrap-distance-top:0;mso-wrap-distance-right:9pt;mso-wrap-distance-bottom:0;mso-position-horizontal:absolute;mso-position-horizontal-relative:text;mso-position-vertical:absolute;mso-position-vertical-relative:text;v-text-anchor:middle" o:gfxdata="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" fillcolor="#4472c4 [3204]" strokecolor="#1f3763 [1604]" strokeweight="1pt">
                 <v:textbox>
                   <w:txbxContent>
                     <w:p>
@@ -1421,19 +1338,11 @@
                           <w:lang w:val="en-US"/>
                         </w:rPr>
                       </w:pPr>
-                      <w:proofErr w:type="gramStart"/>
                       <w:r>
                         <w:rPr>
                           <w:lang w:val="en-US"/>
                         </w:rPr>
-                        <w:t>f(</w:t>
-                      </w:r>
-                      <w:proofErr w:type="gramEnd"/>
-                      <w:r>
-                        <w:rPr>
-                          <w:lang w:val="en-US"/>
-                        </w:rPr>
-                        <w:t>)</w:t>
+                        <w:t>f()</w:t>
                       </w:r>
                       <w:r>
                         <w:rPr>
@@ -1548,19 +1457,11 @@
                                 <w:lang w:val="en-US"/>
                               </w:rPr>
                             </w:pPr>
-                            <w:proofErr w:type="gramStart"/>
                             <w:r>
                               <w:rPr>
                                 <w:lang w:val="en-US"/>
                               </w:rPr>
-                              <w:t>Main(</w:t>
-                            </w:r>
-                            <w:proofErr w:type="gramEnd"/>
-                            <w:r>
-                              <w:rPr>
-                                <w:lang w:val="en-US"/>
-                              </w:rPr>
-                              <w:t>)</w:t>
+                              <w:t>Main()</w:t>
                             </w:r>
                             <w:r>
                               <w:rPr>
@@ -1585,7 +1486,7 @@
           </mc:Choice>
           <mc:Fallback>
             <w:pict>
-              <v:rect w14:anchorId="7884088E" id="Rectangle 4" o:spid="_x0000_s1031" style="position:absolute;margin-left:49pt;margin-top:13.55pt;width:106pt;height:50pt;z-index:251665408;visibility:visible;mso-wrap-style:square;mso-wrap-distance-left:9pt;mso-wrap-distance-top:0;mso-wrap-distance-right:9pt;mso-wrap-distance-bottom:0;mso-position-horizontal:absolute;mso-position-horizontal-relative:text;mso-position-vertical:absolute;mso-position-vertical-relative:text;v-text-anchor:middle" o:gfxdata="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" fillcolor="#4472c4 [3204]" strokecolor="#1f3763 [1604]" strokeweight="1pt">
+              <v:rect w14:anchorId="7884088E" id="Rectangle 4" o:spid="_x0000_s1031" style="position:absolute;margin-left:49pt;margin-top:13.55pt;width:106pt;height:50pt;z-index:251665408;visibility:visible;mso-wrap-style:square;mso-wrap-distance-left:9pt;mso-wrap-distance-top:0;mso-wrap-distance-right:9pt;mso-wrap-distance-bottom:0;mso-position-horizontal:absolute;mso-position-horizontal-relative:text;mso-position-vertical:absolute;mso-position-vertical-relative:text;v-text-anchor:middle" o:gfxdata="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" fillcolor="#4472c4 [3204]" strokecolor="#1f3763 [1604]" strokeweight="1pt">
                 <v:textbox>
                   <w:txbxContent>
                     <w:p>
@@ -1595,19 +1496,11 @@
                           <w:lang w:val="en-US"/>
                         </w:rPr>
                       </w:pPr>
-                      <w:proofErr w:type="gramStart"/>
                       <w:r>
                         <w:rPr>
                           <w:lang w:val="en-US"/>
                         </w:rPr>
-                        <w:t>Main(</w:t>
-                      </w:r>
-                      <w:proofErr w:type="gramEnd"/>
-                      <w:r>
-                        <w:rPr>
-                          <w:lang w:val="en-US"/>
-                        </w:rPr>
-                        <w:t>)</w:t>
+                        <w:t>Main()</w:t>
                       </w:r>
                       <w:r>
                         <w:rPr>
@@ -1750,19 +1643,11 @@
                                 <w:lang w:val="en-US"/>
                               </w:rPr>
                             </w:pPr>
-                            <w:proofErr w:type="gramStart"/>
                             <w:r>
                               <w:rPr>
                                 <w:lang w:val="en-US"/>
                               </w:rPr>
-                              <w:t>h(</w:t>
-                            </w:r>
-                            <w:proofErr w:type="gramEnd"/>
-                            <w:r>
-                              <w:rPr>
-                                <w:lang w:val="en-US"/>
-                              </w:rPr>
-                              <w:t>)</w:t>
+                              <w:t>h()</w:t>
                             </w:r>
                             <w:r>
                               <w:rPr>
@@ -1787,7 +1672,7 @@
           </mc:Choice>
           <mc:Fallback>
             <w:pict>
-              <v:rect w14:anchorId="37EDC942" id="Rectangle 12" o:spid="_x0000_s1032" style="position:absolute;left:0;text-align:left;margin-left:53.25pt;margin-top:2.55pt;width:106pt;height:50pt;z-index:251677696;visibility:visible;mso-wrap-style:square;mso-wrap-distance-left:9pt;mso-wrap-distance-top:0;mso-wrap-distance-right:9pt;mso-wrap-distance-bottom:0;mso-position-horizontal:absolute;mso-position-horizontal-relative:text;mso-position-vertical:absolute;mso-position-vertical-relative:text;v-text-anchor:middle" o:gfxdata="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" fillcolor="#4472c4 [3204]" strokecolor="#1f3763 [1604]" strokeweight="1pt">
+              <v:rect w14:anchorId="37EDC942" id="Rectangle 12" o:spid="_x0000_s1032" style="position:absolute;left:0;text-align:left;margin-left:53.25pt;margin-top:2.55pt;width:106pt;height:50pt;z-index:251677696;visibility:visible;mso-wrap-style:square;mso-wrap-distance-left:9pt;mso-wrap-distance-top:0;mso-wrap-distance-right:9pt;mso-wrap-distance-bottom:0;mso-position-horizontal:absolute;mso-position-horizontal-relative:text;mso-position-vertical:absolute;mso-position-vertical-relative:text;v-text-anchor:middle" o:gfxdata="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" fillcolor="#4472c4 [3204]" strokecolor="#1f3763 [1604]" strokeweight="1pt">
                 <v:textbox>
                   <w:txbxContent>
                     <w:p>
@@ -1797,19 +1682,11 @@
                           <w:lang w:val="en-US"/>
                         </w:rPr>
                       </w:pPr>
-                      <w:proofErr w:type="gramStart"/>
                       <w:r>
                         <w:rPr>
                           <w:lang w:val="en-US"/>
                         </w:rPr>
-                        <w:t>h(</w:t>
-                      </w:r>
-                      <w:proofErr w:type="gramEnd"/>
-                      <w:r>
-                        <w:rPr>
-                          <w:lang w:val="en-US"/>
-                        </w:rPr>
-                        <w:t>)</w:t>
+                        <w:t>h()</w:t>
                       </w:r>
                       <w:r>
                         <w:rPr>
@@ -1917,19 +1794,11 @@
                                 <w:lang w:val="en-US"/>
                               </w:rPr>
                             </w:pPr>
-                            <w:proofErr w:type="gramStart"/>
                             <w:r>
                               <w:rPr>
                                 <w:lang w:val="en-US"/>
                               </w:rPr>
-                              <w:t>Main(</w:t>
-                            </w:r>
-                            <w:proofErr w:type="gramEnd"/>
-                            <w:r>
-                              <w:rPr>
-                                <w:lang w:val="en-US"/>
-                              </w:rPr>
-                              <w:t>)</w:t>
+                              <w:t>Main()</w:t>
                             </w:r>
                             <w:r>
                               <w:rPr>
@@ -1954,7 +1823,7 @@
           </mc:Choice>
           <mc:Fallback>
             <w:pict>
-              <v:rect w14:anchorId="62430FD1" id="Rectangle 9" o:spid="_x0000_s1033" style="position:absolute;margin-left:53.5pt;margin-top:108.85pt;width:106pt;height:50pt;z-index:251673600;visibility:visible;mso-wrap-style:square;mso-wrap-distance-left:9pt;mso-wrap-distance-top:0;mso-wrap-distance-right:9pt;mso-wrap-distance-bottom:0;mso-position-horizontal:absolute;mso-position-horizontal-relative:text;mso-position-vertical:absolute;mso-position-vertical-relative:text;v-text-anchor:middle" o:gfxdata="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" fillcolor="#4472c4 [3204]" strokecolor="#1f3763 [1604]" strokeweight="1pt">
+              <v:rect w14:anchorId="62430FD1" id="Rectangle 9" o:spid="_x0000_s1033" style="position:absolute;margin-left:53.5pt;margin-top:108.85pt;width:106pt;height:50pt;z-index:251673600;visibility:visible;mso-wrap-style:square;mso-wrap-distance-left:9pt;mso-wrap-distance-top:0;mso-wrap-distance-right:9pt;mso-wrap-distance-bottom:0;mso-position-horizontal:absolute;mso-position-horizontal-relative:text;mso-position-vertical:absolute;mso-position-vertical-relative:text;v-text-anchor:middle" o:gfxdata="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" fillcolor="#4472c4 [3204]" strokecolor="#1f3763 [1604]" strokeweight="1pt">
                 <v:textbox>
                   <w:txbxContent>
                     <w:p>
@@ -1964,19 +1833,11 @@
                           <w:lang w:val="en-US"/>
                         </w:rPr>
                       </w:pPr>
-                      <w:proofErr w:type="gramStart"/>
                       <w:r>
                         <w:rPr>
                           <w:lang w:val="en-US"/>
                         </w:rPr>
-                        <w:t>Main(</w:t>
-                      </w:r>
-                      <w:proofErr w:type="gramEnd"/>
-                      <w:r>
-                        <w:rPr>
-                          <w:lang w:val="en-US"/>
-                        </w:rPr>
-                        <w:t>)</w:t>
+                        <w:t>Main()</w:t>
                       </w:r>
                       <w:r>
                         <w:rPr>
@@ -2054,19 +1915,11 @@
                                 <w:lang w:val="en-US"/>
                               </w:rPr>
                             </w:pPr>
-                            <w:proofErr w:type="gramStart"/>
                             <w:r>
                               <w:rPr>
                                 <w:lang w:val="en-US"/>
                               </w:rPr>
-                              <w:t>g(</w:t>
-                            </w:r>
-                            <w:proofErr w:type="gramEnd"/>
-                            <w:r>
-                              <w:rPr>
-                                <w:lang w:val="en-US"/>
-                              </w:rPr>
-                              <w:t>)</w:t>
+                              <w:t>g()</w:t>
                             </w:r>
                             <w:r>
                               <w:rPr>
@@ -2098,7 +1951,7 @@
           </mc:Choice>
           <mc:Fallback>
             <w:pict>
-              <v:rect w14:anchorId="53479E05" id="Rectangle 11" o:spid="_x0000_s1034" style="position:absolute;margin-left:53.25pt;margin-top:8.9pt;width:106pt;height:50pt;z-index:251675648;visibility:visible;mso-wrap-style:square;mso-wrap-distance-left:9pt;mso-wrap-distance-top:0;mso-wrap-distance-right:9pt;mso-wrap-distance-bottom:0;mso-position-horizontal:absolute;mso-position-horizontal-relative:text;mso-position-vertical:absolute;mso-position-vertical-relative:text;v-text-anchor:middle" o:gfxdata="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" fillcolor="#4472c4 [3204]" strokecolor="#1f3763 [1604]" strokeweight="1pt">
+              <v:rect w14:anchorId="53479E05" id="Rectangle 11" o:spid="_x0000_s1034" style="position:absolute;margin-left:53.25pt;margin-top:8.9pt;width:106pt;height:50pt;z-index:251675648;visibility:visible;mso-wrap-style:square;mso-wrap-distance-left:9pt;mso-wrap-distance-top:0;mso-wrap-distance-right:9pt;mso-wrap-distance-bottom:0;mso-position-horizontal:absolute;mso-position-horizontal-relative:text;mso-position-vertical:absolute;mso-position-vertical-relative:text;v-text-anchor:middle" o:gfxdata="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" fillcolor="#4472c4 [3204]" strokecolor="#1f3763 [1604]" strokeweight="1pt">
                 <v:textbox>
                   <w:txbxContent>
                     <w:p>
@@ -2108,19 +1961,11 @@
                           <w:lang w:val="en-US"/>
                         </w:rPr>
                       </w:pPr>
-                      <w:proofErr w:type="gramStart"/>
                       <w:r>
                         <w:rPr>
                           <w:lang w:val="en-US"/>
                         </w:rPr>
-                        <w:t>g(</w:t>
-                      </w:r>
-                      <w:proofErr w:type="gramEnd"/>
-                      <w:r>
-                        <w:rPr>
-                          <w:lang w:val="en-US"/>
-                        </w:rPr>
-                        <w:t>)</w:t>
+                        <w:t>g()</w:t>
                       </w:r>
                       <w:r>
                         <w:rPr>
@@ -2205,19 +2050,11 @@
                                 <w:lang w:val="en-US"/>
                               </w:rPr>
                             </w:pPr>
-                            <w:proofErr w:type="gramStart"/>
                             <w:r>
                               <w:rPr>
                                 <w:lang w:val="en-US"/>
                               </w:rPr>
-                              <w:t>f(</w:t>
-                            </w:r>
-                            <w:proofErr w:type="gramEnd"/>
-                            <w:r>
-                              <w:rPr>
-                                <w:lang w:val="en-US"/>
-                              </w:rPr>
-                              <w:t>)</w:t>
+                              <w:t>f()</w:t>
                             </w:r>
                             <w:r>
                               <w:rPr>
@@ -2249,7 +2086,7 @@
           </mc:Choice>
           <mc:Fallback>
             <w:pict>
-              <v:rect w14:anchorId="6656A893" id="Rectangle 10" o:spid="_x0000_s1035" style="position:absolute;margin-left:53.5pt;margin-top:58.9pt;width:106pt;height:50pt;z-index:251674624;visibility:visible;mso-wrap-style:square;mso-wrap-distance-left:9pt;mso-wrap-distance-top:0;mso-wrap-distance-right:9pt;mso-wrap-distance-bottom:0;mso-position-horizontal:absolute;mso-position-horizontal-relative:text;mso-position-vertical:absolute;mso-position-vertical-relative:text;v-text-anchor:middle" o:gfxdata="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" fillcolor="#4472c4 [3204]" strokecolor="#1f3763 [1604]" strokeweight="1pt">
+              <v:rect w14:anchorId="6656A893" id="Rectangle 10" o:spid="_x0000_s1035" style="position:absolute;margin-left:53.5pt;margin-top:58.9pt;width:106pt;height:50pt;z-index:251674624;visibility:visible;mso-wrap-style:square;mso-wrap-distance-left:9pt;mso-wrap-distance-top:0;mso-wrap-distance-right:9pt;mso-wrap-distance-bottom:0;mso-position-horizontal:absolute;mso-position-horizontal-relative:text;mso-position-vertical:absolute;mso-position-vertical-relative:text;v-text-anchor:middle" o:gfxdata="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" fillcolor="#4472c4 [3204]" strokecolor="#1f3763 [1604]" strokeweight="1pt">
                 <v:textbox>
                   <w:txbxContent>
                     <w:p>
@@ -2259,19 +2096,11 @@
                           <w:lang w:val="en-US"/>
                         </w:rPr>
                       </w:pPr>
-                      <w:proofErr w:type="gramStart"/>
                       <w:r>
                         <w:rPr>
                           <w:lang w:val="en-US"/>
                         </w:rPr>
-                        <w:t>f(</w:t>
-                      </w:r>
-                      <w:proofErr w:type="gramEnd"/>
-                      <w:r>
-                        <w:rPr>
-                          <w:lang w:val="en-US"/>
-                        </w:rPr>
-                        <w:t>)</w:t>
+                        <w:t>f()</w:t>
                       </w:r>
                       <w:r>
                         <w:rPr>
@@ -2913,7 +2742,7 @@
                 <v:stroke joinstyle="miter"/>
                 <v:path gradientshapeok="t" o:connecttype="rect"/>
               </v:shapetype>
-              <v:shape id="Text Box 14" o:spid="_x0000_s1036" type="#_x0000_t202" style="position:absolute;margin-left:317.95pt;margin-top:2.85pt;width:203.9pt;height:255.95pt;z-index:251680768;visibility:visible;mso-wrap-style:square;mso-width-percent:0;mso-height-percent:0;mso-wrap-distance-left:9pt;mso-wrap-distance-top:0;mso-wrap-distance-right:9pt;mso-wrap-distance-bottom:0;mso-position-horizontal:absolute;mso-position-horizontal-relative:text;mso-position-vertical:absolute;mso-position-vertical-relative:text;mso-width-percent:0;mso-height-percent:0;mso-width-relative:margin;mso-height-relative:margin;v-text-anchor:top" o:gfxdata="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" fillcolor="white [3201]" strokeweight=".5pt">
+              <v:shape id="Text Box 14" o:spid="_x0000_s1036" type="#_x0000_t202" style="position:absolute;margin-left:317.95pt;margin-top:2.85pt;width:203.9pt;height:255.95pt;z-index:251680768;visibility:visible;mso-wrap-style:square;mso-width-percent:0;mso-height-percent:0;mso-wrap-distance-left:9pt;mso-wrap-distance-top:0;mso-wrap-distance-right:9pt;mso-wrap-distance-bottom:0;mso-position-horizontal:absolute;mso-position-horizontal-relative:text;mso-position-vertical:absolute;mso-position-vertical-relative:text;mso-width-percent:0;mso-height-percent:0;mso-width-relative:margin;mso-height-relative:margin;v-text-anchor:top" o:gfxdata="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" fillcolor="white [3201]" strokeweight=".5pt">
                 <v:textbox>
                   <w:txbxContent>
                     <w:p>
@@ -3519,7 +3348,7 @@
           </mc:Choice>
           <mc:Fallback>
             <w:pict>
-              <v:shape w14:anchorId="1C581515" id="Text Box 13" o:spid="_x0000_s1037" type="#_x0000_t202" style="position:absolute;margin-left:178.8pt;margin-top:2.85pt;width:139.75pt;height:255.95pt;z-index:251678720;visibility:visible;mso-wrap-style:square;mso-width-percent:0;mso-height-percent:0;mso-wrap-distance-left:9pt;mso-wrap-distance-top:0;mso-wrap-distance-right:9pt;mso-wrap-distance-bottom:0;mso-position-horizontal:absolute;mso-position-horizontal-relative:text;mso-position-vertical:absolute;mso-position-vertical-relative:text;mso-width-percent:0;mso-height-percent:0;mso-width-relative:margin;mso-height-relative:margin;v-text-anchor:top" o:gfxdata="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" fillcolor="white [3201]" strokeweight=".5pt">
+              <v:shape w14:anchorId="1C581515" id="Text Box 13" o:spid="_x0000_s1037" type="#_x0000_t202" style="position:absolute;margin-left:178.8pt;margin-top:2.85pt;width:139.75pt;height:255.95pt;z-index:251678720;visibility:visible;mso-wrap-style:square;mso-width-percent:0;mso-height-percent:0;mso-wrap-distance-left:9pt;mso-wrap-distance-top:0;mso-wrap-distance-right:9pt;mso-wrap-distance-bottom:0;mso-position-horizontal:absolute;mso-position-horizontal-relative:text;mso-position-vertical:absolute;mso-position-vertical-relative:text;mso-width-percent:0;mso-height-percent:0;mso-width-relative:margin;mso-height-relative:margin;v-text-anchor:top" o:gfxdata="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" fillcolor="white [3201]" strokeweight=".5pt">
                 <v:textbox>
                   <w:txbxContent>
                     <w:p>
@@ -11453,7 +11282,6 @@
           <w:szCs w:val="20"/>
           <w:lang w:val="en-US"/>
         </w:rPr>
-        <w:lastRenderedPageBreak/>
         <w:t>(b) If the main memory has an access speed of 50 ns, and the cache takes only 5 ns, what</w:t>
       </w:r>
     </w:p>
@@ -16260,25 +16088,7 @@
                   <w:szCs w:val="20"/>
                   <w:lang w:val="en-US"/>
                 </w:rPr>
-                <m:t>6</m:t>
-              </m:r>
-              <m:r>
-                <w:rPr>
-                  <w:rFonts w:ascii="Cambria Math" w:hAnsi="Cambria Math" w:cs="Segoe UI"/>
-                  <w:sz w:val="20"/>
-                  <w:szCs w:val="20"/>
-                  <w:lang w:val="en-US"/>
-                </w:rPr>
-                <m:t>2</m:t>
-              </m:r>
-              <m:r>
-                <w:rPr>
-                  <w:rFonts w:ascii="Cambria Math" w:hAnsi="Cambria Math" w:cs="Segoe UI"/>
-                  <w:sz w:val="20"/>
-                  <w:szCs w:val="20"/>
-                  <w:lang w:val="en-US"/>
-                </w:rPr>
-                <m:t>.50% × 50</m:t>
+                <m:t>62.50% × 50</m:t>
               </m:r>
             </m:e>
           </m:d>
@@ -16303,25 +16113,7 @@
               <w:szCs w:val="20"/>
               <w:lang w:val="en-US"/>
             </w:rPr>
-            <m:t>=1.875+3</m:t>
-          </m:r>
-          <m:r>
-            <w:rPr>
-              <w:rFonts w:ascii="Cambria Math" w:hAnsi="Cambria Math" w:cs="Segoe UI"/>
-              <w:sz w:val="20"/>
-              <w:szCs w:val="20"/>
-              <w:lang w:val="en-US"/>
-            </w:rPr>
-            <m:t>1</m:t>
-          </m:r>
-          <m:r>
-            <w:rPr>
-              <w:rFonts w:ascii="Cambria Math" w:hAnsi="Cambria Math" w:cs="Segoe UI"/>
-              <w:sz w:val="20"/>
-              <w:szCs w:val="20"/>
-              <w:lang w:val="en-US"/>
-            </w:rPr>
-            <m:t>.25</m:t>
+            <m:t>=1.875+31.25</m:t>
           </m:r>
           <m:r>
             <m:rPr>
@@ -16344,25 +16136,7 @@
               <w:szCs w:val="20"/>
               <w:lang w:val="en-US"/>
             </w:rPr>
-            <m:t>= 3</m:t>
-          </m:r>
-          <m:r>
-            <w:rPr>
-              <w:rFonts w:ascii="Cambria Math" w:hAnsi="Cambria Math" w:cs="Segoe UI"/>
-              <w:sz w:val="20"/>
-              <w:szCs w:val="20"/>
-              <w:lang w:val="en-US"/>
-            </w:rPr>
-            <m:t>3</m:t>
-          </m:r>
-          <m:r>
-            <w:rPr>
-              <w:rFonts w:ascii="Cambria Math" w:hAnsi="Cambria Math" w:cs="Segoe UI"/>
-              <w:sz w:val="20"/>
-              <w:szCs w:val="20"/>
-              <w:lang w:val="en-US"/>
-            </w:rPr>
-            <m:t>.13 ns</m:t>
+            <m:t>= 33.13 ns</m:t>
           </m:r>
         </m:oMath>
       </m:oMathPara>
@@ -16812,16 +16586,7 @@
               <w:szCs w:val="20"/>
               <w:lang w:val="en-US"/>
             </w:rPr>
-            <m:t xml:space="preserve">hit time × L2 </m:t>
-          </m:r>
-          <m:r>
-            <w:rPr>
-              <w:rFonts w:ascii="Cambria Math" w:hAnsi="Cambria Math" w:cs="Segoe UI"/>
-              <w:sz w:val="20"/>
-              <w:szCs w:val="20"/>
-              <w:lang w:val="en-US"/>
-            </w:rPr>
-            <m:t xml:space="preserve">hit rate + L2 miss penalty × L2 miss rate) × L1 miss rate </m:t>
+            <m:t xml:space="preserve">hit time × L2 hit rate + L2 miss penalty × L2 miss rate) × L1 miss rate </m:t>
           </m:r>
           <m:r>
             <m:rPr>
@@ -16961,3928 +16726,6 @@
         </m:oMath>
       </m:oMathPara>
     </w:p>
-    <w:p>
-      <w:pPr>
-        <w:pStyle w:val="Heading3"/>
-        <w:shd w:val="clear" w:color="auto" w:fill="FFFFFF"/>
-        <w:spacing w:before="300" w:beforeAutospacing="0" w:after="150" w:afterAutospacing="0"/>
-        <w:rPr>
-          <w:rFonts w:ascii="Segoe UI" w:hAnsi="Segoe UI" w:cs="Segoe UI"/>
-          <w:sz w:val="22"/>
-          <w:szCs w:val="22"/>
-          <w:lang w:val="en-US"/>
-        </w:rPr>
-      </w:pPr>
-    </w:p>
-    <w:p>
-      <w:pPr>
-        <w:pStyle w:val="Heading3"/>
-        <w:shd w:val="clear" w:color="auto" w:fill="FFFFFF"/>
-        <w:spacing w:before="300" w:beforeAutospacing="0" w:after="150" w:afterAutospacing="0"/>
-        <w:rPr>
-          <w:rFonts w:ascii="Segoe UI" w:hAnsi="Segoe UI" w:cs="Segoe UI"/>
-          <w:b w:val="0"/>
-          <w:bCs w:val="0"/>
-          <w:sz w:val="28"/>
-          <w:szCs w:val="28"/>
-        </w:rPr>
-      </w:pPr>
-      <w:r>
-        <w:rPr>
-          <w:rFonts w:ascii="Segoe UI" w:hAnsi="Segoe UI" w:cs="Segoe UI"/>
-          <w:b w:val="0"/>
-          <w:bCs w:val="0"/>
-          <w:sz w:val="28"/>
-          <w:szCs w:val="28"/>
-        </w:rPr>
-        <w:lastRenderedPageBreak/>
-        <w:t>Question 6: Fully Associative Cache</w:t>
-      </w:r>
-    </w:p>
-    <w:p>
-      <w:pPr>
-        <w:shd w:val="clear" w:color="auto" w:fill="FFFFFF"/>
-        <w:spacing w:after="150"/>
-        <w:rPr>
-          <w:rFonts w:ascii="Segoe UI" w:eastAsia="Times New Roman" w:hAnsi="Segoe UI" w:cs="Segoe UI"/>
-          <w:sz w:val="18"/>
-          <w:szCs w:val="18"/>
-          <w:lang w:eastAsia="zh-CN"/>
-        </w:rPr>
-      </w:pPr>
-      <w:r>
-        <w:rPr>
-          <w:rFonts w:ascii="Segoe UI" w:eastAsia="Times New Roman" w:hAnsi="Segoe UI" w:cs="Segoe UI"/>
-          <w:sz w:val="18"/>
-          <w:szCs w:val="18"/>
-          <w:lang w:eastAsia="zh-CN"/>
-        </w:rPr>
-        <w:t>Given a FA cache with 4 blocks (i.e. cache index = 0, 1, 2, 3), how many cache misses are there for the following </w:t>
-      </w:r>
-      <w:r>
-        <w:rPr>
-          <w:rFonts w:ascii="Segoe UI" w:eastAsia="Times New Roman" w:hAnsi="Segoe UI" w:cs="Segoe UI"/>
-          <w:b/>
-          <w:bCs/>
-          <w:sz w:val="18"/>
-          <w:szCs w:val="18"/>
-          <w:lang w:eastAsia="zh-CN"/>
-        </w:rPr>
-        <w:t>block number access?</w:t>
-      </w:r>
-    </w:p>
-    <w:p>
-      <w:pPr>
-        <w:shd w:val="clear" w:color="auto" w:fill="FFFFFF"/>
-        <w:spacing w:after="150"/>
-        <w:rPr>
-          <w:rFonts w:ascii="Segoe UI" w:eastAsia="Times New Roman" w:hAnsi="Segoe UI" w:cs="Segoe UI"/>
-          <w:sz w:val="18"/>
-          <w:szCs w:val="18"/>
-          <w:lang w:eastAsia="zh-CN"/>
-        </w:rPr>
-      </w:pPr>
-      <w:r>
-        <w:rPr>
-          <w:rFonts w:ascii="Segoe UI" w:eastAsia="Times New Roman" w:hAnsi="Segoe UI" w:cs="Segoe UI"/>
-          <w:b/>
-          <w:bCs/>
-          <w:sz w:val="18"/>
-          <w:szCs w:val="18"/>
-          <w:lang w:eastAsia="zh-CN"/>
-        </w:rPr>
-        <w:t>19, 7, 6, 2, 6, 2, 3, 19</w:t>
-      </w:r>
-    </w:p>
-    <w:p>
-      <w:pPr>
-        <w:shd w:val="clear" w:color="auto" w:fill="FFFFFF"/>
-        <w:spacing w:after="150"/>
-        <w:rPr>
-          <w:rFonts w:ascii="Segoe UI" w:eastAsia="Times New Roman" w:hAnsi="Segoe UI" w:cs="Segoe UI"/>
-          <w:sz w:val="18"/>
-          <w:szCs w:val="18"/>
-          <w:lang w:eastAsia="zh-CN"/>
-        </w:rPr>
-      </w:pPr>
-      <w:r>
-        <w:rPr>
-          <w:rFonts w:ascii="Segoe UI" w:eastAsia="Times New Roman" w:hAnsi="Segoe UI" w:cs="Segoe UI"/>
-          <w:sz w:val="18"/>
-          <w:szCs w:val="18"/>
-          <w:lang w:eastAsia="zh-CN"/>
-        </w:rPr>
-        <w:t>You can assume that we replace the </w:t>
-      </w:r>
-      <w:r>
-        <w:rPr>
-          <w:rFonts w:ascii="Segoe UI" w:eastAsia="Times New Roman" w:hAnsi="Segoe UI" w:cs="Segoe UI"/>
-          <w:b/>
-          <w:bCs/>
-          <w:sz w:val="18"/>
-          <w:szCs w:val="18"/>
-          <w:lang w:eastAsia="zh-CN"/>
-        </w:rPr>
-        <w:t>oldest </w:t>
-      </w:r>
-      <w:r>
-        <w:rPr>
-          <w:rFonts w:ascii="Segoe UI" w:eastAsia="Times New Roman" w:hAnsi="Segoe UI" w:cs="Segoe UI"/>
-          <w:sz w:val="18"/>
-          <w:szCs w:val="18"/>
-          <w:lang w:eastAsia="zh-CN"/>
-        </w:rPr>
-        <w:t>block (block that was in the cache for the longest time) whenever needed.</w:t>
-      </w:r>
-    </w:p>
-    <w:tbl>
-      <w:tblPr>
-        <w:tblStyle w:val="TableGrid"/>
-        <w:tblW w:w="0" w:type="auto"/>
-        <w:tblLook w:val="04A0" w:firstRow="1" w:lastRow="0" w:firstColumn="1" w:lastColumn="0" w:noHBand="0" w:noVBand="1"/>
-      </w:tblPr>
-      <w:tblGrid>
-        <w:gridCol w:w="562"/>
-        <w:gridCol w:w="562"/>
-        <w:gridCol w:w="562"/>
-        <w:gridCol w:w="562"/>
-        <w:gridCol w:w="562"/>
-        <w:gridCol w:w="562"/>
-        <w:gridCol w:w="562"/>
-        <w:gridCol w:w="614"/>
-      </w:tblGrid>
-      <w:tr>
-        <w:tc>
-          <w:tcPr>
-            <w:tcW w:w="562" w:type="dxa"/>
-            <w:tcBorders>
-              <w:right w:val="single" w:sz="4" w:space="0" w:color="auto"/>
-            </w:tcBorders>
-          </w:tcPr>
-          <w:p>
-            <w:pPr>
-              <w:jc w:val="center"/>
-              <w:rPr>
-                <w:rFonts w:ascii="Segoe UI" w:hAnsi="Segoe UI" w:cs="Segoe UI"/>
-                <w:sz w:val="20"/>
-                <w:szCs w:val="20"/>
-                <w:lang w:val="en-US"/>
-              </w:rPr>
-            </w:pPr>
-            <w:r>
-              <w:rPr>
-                <w:rFonts w:ascii="Segoe UI" w:hAnsi="Segoe UI" w:cs="Segoe UI"/>
-                <w:sz w:val="20"/>
-                <w:szCs w:val="20"/>
-                <w:lang w:val="en-US"/>
-              </w:rPr>
-              <w:t>19</w:t>
-            </w:r>
-          </w:p>
-        </w:tc>
-        <w:tc>
-          <w:tcPr>
-            <w:tcW w:w="562" w:type="dxa"/>
-            <w:tcBorders>
-              <w:top w:val="nil"/>
-              <w:left w:val="single" w:sz="4" w:space="0" w:color="auto"/>
-              <w:bottom w:val="nil"/>
-              <w:right w:val="single" w:sz="4" w:space="0" w:color="auto"/>
-            </w:tcBorders>
-          </w:tcPr>
-          <w:p>
-            <w:pPr>
-              <w:rPr>
-                <w:rFonts w:ascii="Segoe UI" w:hAnsi="Segoe UI" w:cs="Segoe UI"/>
-                <w:sz w:val="20"/>
-                <w:szCs w:val="20"/>
-                <w:lang w:val="en-US"/>
-              </w:rPr>
-            </w:pPr>
-          </w:p>
-        </w:tc>
-        <w:tc>
-          <w:tcPr>
-            <w:tcW w:w="562" w:type="dxa"/>
-            <w:tcBorders>
-              <w:left w:val="single" w:sz="4" w:space="0" w:color="auto"/>
-            </w:tcBorders>
-          </w:tcPr>
-          <w:p>
-            <w:pPr>
-              <w:jc w:val="center"/>
-              <w:rPr>
-                <w:rFonts w:ascii="Segoe UI" w:hAnsi="Segoe UI" w:cs="Segoe UI"/>
-                <w:sz w:val="20"/>
-                <w:szCs w:val="20"/>
-                <w:lang w:val="en-US"/>
-              </w:rPr>
-            </w:pPr>
-            <w:r>
-              <w:rPr>
-                <w:rFonts w:ascii="Segoe UI" w:hAnsi="Segoe UI" w:cs="Segoe UI"/>
-                <w:color w:val="FF0000"/>
-                <w:sz w:val="20"/>
-                <w:szCs w:val="20"/>
-                <w:lang w:val="en-US"/>
-              </w:rPr>
-              <w:t>19</w:t>
-            </w:r>
-          </w:p>
-        </w:tc>
-        <w:tc>
-          <w:tcPr>
-            <w:tcW w:w="562" w:type="dxa"/>
-          </w:tcPr>
-          <w:p>
-            <w:pPr>
-              <w:jc w:val="center"/>
-              <w:rPr>
-                <w:rFonts w:ascii="Segoe UI" w:hAnsi="Segoe UI" w:cs="Segoe UI"/>
-                <w:sz w:val="20"/>
-                <w:szCs w:val="20"/>
-                <w:lang w:val="en-US"/>
-              </w:rPr>
-            </w:pPr>
-          </w:p>
-        </w:tc>
-        <w:tc>
-          <w:tcPr>
-            <w:tcW w:w="562" w:type="dxa"/>
-          </w:tcPr>
-          <w:p>
-            <w:pPr>
-              <w:jc w:val="center"/>
-              <w:rPr>
-                <w:rFonts w:ascii="Segoe UI" w:hAnsi="Segoe UI" w:cs="Segoe UI"/>
-                <w:sz w:val="20"/>
-                <w:szCs w:val="20"/>
-                <w:lang w:val="en-US"/>
-              </w:rPr>
-            </w:pPr>
-          </w:p>
-        </w:tc>
-        <w:tc>
-          <w:tcPr>
-            <w:tcW w:w="562" w:type="dxa"/>
-            <w:tcBorders>
-              <w:right w:val="single" w:sz="4" w:space="0" w:color="auto"/>
-            </w:tcBorders>
-          </w:tcPr>
-          <w:p>
-            <w:pPr>
-              <w:jc w:val="center"/>
-              <w:rPr>
-                <w:rFonts w:ascii="Segoe UI" w:hAnsi="Segoe UI" w:cs="Segoe UI"/>
-                <w:sz w:val="20"/>
-                <w:szCs w:val="20"/>
-                <w:lang w:val="en-US"/>
-              </w:rPr>
-            </w:pPr>
-          </w:p>
-        </w:tc>
-        <w:tc>
-          <w:tcPr>
-            <w:tcW w:w="562" w:type="dxa"/>
-            <w:tcBorders>
-              <w:top w:val="nil"/>
-              <w:left w:val="single" w:sz="4" w:space="0" w:color="auto"/>
-              <w:bottom w:val="nil"/>
-              <w:right w:val="single" w:sz="4" w:space="0" w:color="auto"/>
-            </w:tcBorders>
-          </w:tcPr>
-          <w:p>
-            <w:pPr>
-              <w:rPr>
-                <w:rFonts w:ascii="Segoe UI" w:hAnsi="Segoe UI" w:cs="Segoe UI"/>
-                <w:sz w:val="20"/>
-                <w:szCs w:val="20"/>
-                <w:lang w:val="en-US"/>
-              </w:rPr>
-            </w:pPr>
-          </w:p>
-        </w:tc>
-        <w:tc>
-          <w:tcPr>
-            <w:tcW w:w="597" w:type="dxa"/>
-            <w:tcBorders>
-              <w:left w:val="single" w:sz="4" w:space="0" w:color="auto"/>
-            </w:tcBorders>
-            <w:shd w:val="clear" w:color="auto" w:fill="FF0000"/>
-          </w:tcPr>
-          <w:p>
-            <w:pPr>
-              <w:rPr>
-                <w:rFonts w:ascii="Segoe UI" w:hAnsi="Segoe UI" w:cs="Segoe UI"/>
-                <w:sz w:val="20"/>
-                <w:szCs w:val="20"/>
-                <w:lang w:val="en-US"/>
-              </w:rPr>
-            </w:pPr>
-            <w:r>
-              <w:rPr>
-                <w:rFonts w:ascii="Segoe UI" w:hAnsi="Segoe UI" w:cs="Segoe UI"/>
-                <w:sz w:val="20"/>
-                <w:szCs w:val="20"/>
-                <w:lang w:val="en-US"/>
-              </w:rPr>
-              <w:t>Miss</w:t>
-            </w:r>
-          </w:p>
-        </w:tc>
-      </w:tr>
-      <w:tr>
-        <w:tc>
-          <w:tcPr>
-            <w:tcW w:w="562" w:type="dxa"/>
-            <w:tcBorders>
-              <w:right w:val="single" w:sz="4" w:space="0" w:color="auto"/>
-            </w:tcBorders>
-          </w:tcPr>
-          <w:p>
-            <w:pPr>
-              <w:jc w:val="center"/>
-              <w:rPr>
-                <w:rFonts w:ascii="Segoe UI" w:hAnsi="Segoe UI" w:cs="Segoe UI"/>
-                <w:sz w:val="20"/>
-                <w:szCs w:val="20"/>
-                <w:lang w:val="en-US"/>
-              </w:rPr>
-            </w:pPr>
-            <w:r>
-              <w:rPr>
-                <w:rFonts w:ascii="Segoe UI" w:hAnsi="Segoe UI" w:cs="Segoe UI"/>
-                <w:sz w:val="20"/>
-                <w:szCs w:val="20"/>
-                <w:lang w:val="en-US"/>
-              </w:rPr>
-              <w:t>7</w:t>
-            </w:r>
-          </w:p>
-        </w:tc>
-        <w:tc>
-          <w:tcPr>
-            <w:tcW w:w="562" w:type="dxa"/>
-            <w:tcBorders>
-              <w:top w:val="nil"/>
-              <w:left w:val="single" w:sz="4" w:space="0" w:color="auto"/>
-              <w:bottom w:val="nil"/>
-              <w:right w:val="single" w:sz="4" w:space="0" w:color="auto"/>
-            </w:tcBorders>
-          </w:tcPr>
-          <w:p>
-            <w:pPr>
-              <w:rPr>
-                <w:rFonts w:ascii="Segoe UI" w:hAnsi="Segoe UI" w:cs="Segoe UI"/>
-                <w:sz w:val="20"/>
-                <w:szCs w:val="20"/>
-                <w:lang w:val="en-US"/>
-              </w:rPr>
-            </w:pPr>
-          </w:p>
-        </w:tc>
-        <w:tc>
-          <w:tcPr>
-            <w:tcW w:w="562" w:type="dxa"/>
-            <w:tcBorders>
-              <w:left w:val="single" w:sz="4" w:space="0" w:color="auto"/>
-            </w:tcBorders>
-          </w:tcPr>
-          <w:p>
-            <w:pPr>
-              <w:jc w:val="center"/>
-              <w:rPr>
-                <w:rFonts w:ascii="Segoe UI" w:hAnsi="Segoe UI" w:cs="Segoe UI"/>
-                <w:sz w:val="20"/>
-                <w:szCs w:val="20"/>
-                <w:lang w:val="en-US"/>
-              </w:rPr>
-            </w:pPr>
-            <w:r>
-              <w:rPr>
-                <w:rFonts w:ascii="Segoe UI" w:hAnsi="Segoe UI" w:cs="Segoe UI"/>
-                <w:sz w:val="20"/>
-                <w:szCs w:val="20"/>
-                <w:lang w:val="en-US"/>
-              </w:rPr>
-              <w:t>19</w:t>
-            </w:r>
-          </w:p>
-        </w:tc>
-        <w:tc>
-          <w:tcPr>
-            <w:tcW w:w="562" w:type="dxa"/>
-          </w:tcPr>
-          <w:p>
-            <w:pPr>
-              <w:jc w:val="center"/>
-              <w:rPr>
-                <w:rFonts w:ascii="Segoe UI" w:hAnsi="Segoe UI" w:cs="Segoe UI"/>
-                <w:sz w:val="20"/>
-                <w:szCs w:val="20"/>
-                <w:lang w:val="en-US"/>
-              </w:rPr>
-            </w:pPr>
-            <w:r>
-              <w:rPr>
-                <w:rFonts w:ascii="Segoe UI" w:hAnsi="Segoe UI" w:cs="Segoe UI"/>
-                <w:color w:val="FF0000"/>
-                <w:sz w:val="20"/>
-                <w:szCs w:val="20"/>
-                <w:lang w:val="en-US"/>
-              </w:rPr>
-              <w:t>7</w:t>
-            </w:r>
-          </w:p>
-        </w:tc>
-        <w:tc>
-          <w:tcPr>
-            <w:tcW w:w="562" w:type="dxa"/>
-          </w:tcPr>
-          <w:p>
-            <w:pPr>
-              <w:jc w:val="center"/>
-              <w:rPr>
-                <w:rFonts w:ascii="Segoe UI" w:hAnsi="Segoe UI" w:cs="Segoe UI"/>
-                <w:sz w:val="20"/>
-                <w:szCs w:val="20"/>
-                <w:lang w:val="en-US"/>
-              </w:rPr>
-            </w:pPr>
-          </w:p>
-        </w:tc>
-        <w:tc>
-          <w:tcPr>
-            <w:tcW w:w="562" w:type="dxa"/>
-            <w:tcBorders>
-              <w:right w:val="single" w:sz="4" w:space="0" w:color="auto"/>
-            </w:tcBorders>
-          </w:tcPr>
-          <w:p>
-            <w:pPr>
-              <w:jc w:val="center"/>
-              <w:rPr>
-                <w:rFonts w:ascii="Segoe UI" w:hAnsi="Segoe UI" w:cs="Segoe UI"/>
-                <w:sz w:val="20"/>
-                <w:szCs w:val="20"/>
-                <w:lang w:val="en-US"/>
-              </w:rPr>
-            </w:pPr>
-          </w:p>
-        </w:tc>
-        <w:tc>
-          <w:tcPr>
-            <w:tcW w:w="562" w:type="dxa"/>
-            <w:tcBorders>
-              <w:top w:val="nil"/>
-              <w:left w:val="single" w:sz="4" w:space="0" w:color="auto"/>
-              <w:bottom w:val="nil"/>
-              <w:right w:val="single" w:sz="4" w:space="0" w:color="auto"/>
-            </w:tcBorders>
-          </w:tcPr>
-          <w:p>
-            <w:pPr>
-              <w:rPr>
-                <w:rFonts w:ascii="Segoe UI" w:hAnsi="Segoe UI" w:cs="Segoe UI"/>
-                <w:sz w:val="20"/>
-                <w:szCs w:val="20"/>
-                <w:lang w:val="en-US"/>
-              </w:rPr>
-            </w:pPr>
-          </w:p>
-        </w:tc>
-        <w:tc>
-          <w:tcPr>
-            <w:tcW w:w="597" w:type="dxa"/>
-            <w:tcBorders>
-              <w:left w:val="single" w:sz="4" w:space="0" w:color="auto"/>
-            </w:tcBorders>
-            <w:shd w:val="clear" w:color="auto" w:fill="FF0000"/>
-          </w:tcPr>
-          <w:p>
-            <w:pPr>
-              <w:rPr>
-                <w:rFonts w:ascii="Segoe UI" w:hAnsi="Segoe UI" w:cs="Segoe UI"/>
-                <w:sz w:val="20"/>
-                <w:szCs w:val="20"/>
-                <w:lang w:val="en-US"/>
-              </w:rPr>
-            </w:pPr>
-            <w:r>
-              <w:rPr>
-                <w:rFonts w:ascii="Segoe UI" w:hAnsi="Segoe UI" w:cs="Segoe UI"/>
-                <w:sz w:val="20"/>
-                <w:szCs w:val="20"/>
-                <w:lang w:val="en-US"/>
-              </w:rPr>
-              <w:t>Miss</w:t>
-            </w:r>
-          </w:p>
-        </w:tc>
-      </w:tr>
-      <w:tr>
-        <w:tc>
-          <w:tcPr>
-            <w:tcW w:w="562" w:type="dxa"/>
-            <w:tcBorders>
-              <w:right w:val="single" w:sz="4" w:space="0" w:color="auto"/>
-            </w:tcBorders>
-          </w:tcPr>
-          <w:p>
-            <w:pPr>
-              <w:jc w:val="center"/>
-              <w:rPr>
-                <w:rFonts w:ascii="Segoe UI" w:hAnsi="Segoe UI" w:cs="Segoe UI"/>
-                <w:sz w:val="20"/>
-                <w:szCs w:val="20"/>
-                <w:lang w:val="en-US"/>
-              </w:rPr>
-            </w:pPr>
-            <w:r>
-              <w:rPr>
-                <w:rFonts w:ascii="Segoe UI" w:hAnsi="Segoe UI" w:cs="Segoe UI"/>
-                <w:sz w:val="20"/>
-                <w:szCs w:val="20"/>
-                <w:lang w:val="en-US"/>
-              </w:rPr>
-              <w:t>6</w:t>
-            </w:r>
-          </w:p>
-        </w:tc>
-        <w:tc>
-          <w:tcPr>
-            <w:tcW w:w="562" w:type="dxa"/>
-            <w:tcBorders>
-              <w:top w:val="nil"/>
-              <w:left w:val="single" w:sz="4" w:space="0" w:color="auto"/>
-              <w:bottom w:val="nil"/>
-              <w:right w:val="single" w:sz="4" w:space="0" w:color="auto"/>
-            </w:tcBorders>
-          </w:tcPr>
-          <w:p>
-            <w:pPr>
-              <w:rPr>
-                <w:rFonts w:ascii="Segoe UI" w:hAnsi="Segoe UI" w:cs="Segoe UI"/>
-                <w:sz w:val="20"/>
-                <w:szCs w:val="20"/>
-                <w:lang w:val="en-US"/>
-              </w:rPr>
-            </w:pPr>
-          </w:p>
-        </w:tc>
-        <w:tc>
-          <w:tcPr>
-            <w:tcW w:w="562" w:type="dxa"/>
-            <w:tcBorders>
-              <w:left w:val="single" w:sz="4" w:space="0" w:color="auto"/>
-            </w:tcBorders>
-          </w:tcPr>
-          <w:p>
-            <w:pPr>
-              <w:jc w:val="center"/>
-              <w:rPr>
-                <w:rFonts w:ascii="Segoe UI" w:hAnsi="Segoe UI" w:cs="Segoe UI"/>
-                <w:sz w:val="20"/>
-                <w:szCs w:val="20"/>
-                <w:lang w:val="en-US"/>
-              </w:rPr>
-            </w:pPr>
-            <w:r>
-              <w:rPr>
-                <w:rFonts w:ascii="Segoe UI" w:hAnsi="Segoe UI" w:cs="Segoe UI"/>
-                <w:sz w:val="20"/>
-                <w:szCs w:val="20"/>
-                <w:lang w:val="en-US"/>
-              </w:rPr>
-              <w:t>19</w:t>
-            </w:r>
-          </w:p>
-        </w:tc>
-        <w:tc>
-          <w:tcPr>
-            <w:tcW w:w="562" w:type="dxa"/>
-          </w:tcPr>
-          <w:p>
-            <w:pPr>
-              <w:jc w:val="center"/>
-              <w:rPr>
-                <w:rFonts w:ascii="Segoe UI" w:hAnsi="Segoe UI" w:cs="Segoe UI"/>
-                <w:sz w:val="20"/>
-                <w:szCs w:val="20"/>
-                <w:lang w:val="en-US"/>
-              </w:rPr>
-            </w:pPr>
-            <w:r>
-              <w:rPr>
-                <w:rFonts w:ascii="Segoe UI" w:hAnsi="Segoe UI" w:cs="Segoe UI"/>
-                <w:sz w:val="20"/>
-                <w:szCs w:val="20"/>
-                <w:lang w:val="en-US"/>
-              </w:rPr>
-              <w:t>7</w:t>
-            </w:r>
-          </w:p>
-        </w:tc>
-        <w:tc>
-          <w:tcPr>
-            <w:tcW w:w="562" w:type="dxa"/>
-          </w:tcPr>
-          <w:p>
-            <w:pPr>
-              <w:jc w:val="center"/>
-              <w:rPr>
-                <w:rFonts w:ascii="Segoe UI" w:hAnsi="Segoe UI" w:cs="Segoe UI"/>
-                <w:sz w:val="20"/>
-                <w:szCs w:val="20"/>
-                <w:lang w:val="en-US"/>
-              </w:rPr>
-            </w:pPr>
-            <w:r>
-              <w:rPr>
-                <w:rFonts w:ascii="Segoe UI" w:hAnsi="Segoe UI" w:cs="Segoe UI"/>
-                <w:color w:val="FF0000"/>
-                <w:sz w:val="20"/>
-                <w:szCs w:val="20"/>
-                <w:lang w:val="en-US"/>
-              </w:rPr>
-              <w:t>6</w:t>
-            </w:r>
-          </w:p>
-        </w:tc>
-        <w:tc>
-          <w:tcPr>
-            <w:tcW w:w="562" w:type="dxa"/>
-            <w:tcBorders>
-              <w:right w:val="single" w:sz="4" w:space="0" w:color="auto"/>
-            </w:tcBorders>
-          </w:tcPr>
-          <w:p>
-            <w:pPr>
-              <w:jc w:val="center"/>
-              <w:rPr>
-                <w:rFonts w:ascii="Segoe UI" w:hAnsi="Segoe UI" w:cs="Segoe UI"/>
-                <w:sz w:val="20"/>
-                <w:szCs w:val="20"/>
-                <w:lang w:val="en-US"/>
-              </w:rPr>
-            </w:pPr>
-          </w:p>
-        </w:tc>
-        <w:tc>
-          <w:tcPr>
-            <w:tcW w:w="562" w:type="dxa"/>
-            <w:tcBorders>
-              <w:top w:val="nil"/>
-              <w:left w:val="single" w:sz="4" w:space="0" w:color="auto"/>
-              <w:bottom w:val="nil"/>
-              <w:right w:val="single" w:sz="4" w:space="0" w:color="auto"/>
-            </w:tcBorders>
-          </w:tcPr>
-          <w:p>
-            <w:pPr>
-              <w:rPr>
-                <w:rFonts w:ascii="Segoe UI" w:hAnsi="Segoe UI" w:cs="Segoe UI"/>
-                <w:sz w:val="20"/>
-                <w:szCs w:val="20"/>
-                <w:lang w:val="en-US"/>
-              </w:rPr>
-            </w:pPr>
-          </w:p>
-        </w:tc>
-        <w:tc>
-          <w:tcPr>
-            <w:tcW w:w="597" w:type="dxa"/>
-            <w:tcBorders>
-              <w:left w:val="single" w:sz="4" w:space="0" w:color="auto"/>
-            </w:tcBorders>
-            <w:shd w:val="clear" w:color="auto" w:fill="FF0000"/>
-          </w:tcPr>
-          <w:p>
-            <w:pPr>
-              <w:rPr>
-                <w:rFonts w:ascii="Segoe UI" w:hAnsi="Segoe UI" w:cs="Segoe UI"/>
-                <w:sz w:val="20"/>
-                <w:szCs w:val="20"/>
-                <w:lang w:val="en-US"/>
-              </w:rPr>
-            </w:pPr>
-            <w:r>
-              <w:rPr>
-                <w:rFonts w:ascii="Segoe UI" w:hAnsi="Segoe UI" w:cs="Segoe UI"/>
-                <w:sz w:val="20"/>
-                <w:szCs w:val="20"/>
-                <w:lang w:val="en-US"/>
-              </w:rPr>
-              <w:t>Miss</w:t>
-            </w:r>
-          </w:p>
-        </w:tc>
-      </w:tr>
-      <w:tr>
-        <w:tc>
-          <w:tcPr>
-            <w:tcW w:w="562" w:type="dxa"/>
-            <w:tcBorders>
-              <w:right w:val="single" w:sz="4" w:space="0" w:color="auto"/>
-            </w:tcBorders>
-          </w:tcPr>
-          <w:p>
-            <w:pPr>
-              <w:jc w:val="center"/>
-              <w:rPr>
-                <w:rFonts w:ascii="Segoe UI" w:hAnsi="Segoe UI" w:cs="Segoe UI"/>
-                <w:sz w:val="20"/>
-                <w:szCs w:val="20"/>
-                <w:lang w:val="en-US"/>
-              </w:rPr>
-            </w:pPr>
-            <w:r>
-              <w:rPr>
-                <w:rFonts w:ascii="Segoe UI" w:hAnsi="Segoe UI" w:cs="Segoe UI"/>
-                <w:sz w:val="20"/>
-                <w:szCs w:val="20"/>
-                <w:lang w:val="en-US"/>
-              </w:rPr>
-              <w:t>2</w:t>
-            </w:r>
-          </w:p>
-        </w:tc>
-        <w:tc>
-          <w:tcPr>
-            <w:tcW w:w="562" w:type="dxa"/>
-            <w:tcBorders>
-              <w:top w:val="nil"/>
-              <w:left w:val="single" w:sz="4" w:space="0" w:color="auto"/>
-              <w:bottom w:val="nil"/>
-              <w:right w:val="single" w:sz="4" w:space="0" w:color="auto"/>
-            </w:tcBorders>
-          </w:tcPr>
-          <w:p>
-            <w:pPr>
-              <w:rPr>
-                <w:rFonts w:ascii="Segoe UI" w:hAnsi="Segoe UI" w:cs="Segoe UI"/>
-                <w:sz w:val="20"/>
-                <w:szCs w:val="20"/>
-                <w:lang w:val="en-US"/>
-              </w:rPr>
-            </w:pPr>
-          </w:p>
-        </w:tc>
-        <w:tc>
-          <w:tcPr>
-            <w:tcW w:w="562" w:type="dxa"/>
-            <w:tcBorders>
-              <w:left w:val="single" w:sz="4" w:space="0" w:color="auto"/>
-            </w:tcBorders>
-          </w:tcPr>
-          <w:p>
-            <w:pPr>
-              <w:jc w:val="center"/>
-              <w:rPr>
-                <w:rFonts w:ascii="Segoe UI" w:hAnsi="Segoe UI" w:cs="Segoe UI"/>
-                <w:sz w:val="20"/>
-                <w:szCs w:val="20"/>
-                <w:lang w:val="en-US"/>
-              </w:rPr>
-            </w:pPr>
-            <w:r>
-              <w:rPr>
-                <w:rFonts w:ascii="Segoe UI" w:hAnsi="Segoe UI" w:cs="Segoe UI"/>
-                <w:sz w:val="20"/>
-                <w:szCs w:val="20"/>
-                <w:lang w:val="en-US"/>
-              </w:rPr>
-              <w:t>19</w:t>
-            </w:r>
-          </w:p>
-        </w:tc>
-        <w:tc>
-          <w:tcPr>
-            <w:tcW w:w="562" w:type="dxa"/>
-          </w:tcPr>
-          <w:p>
-            <w:pPr>
-              <w:jc w:val="center"/>
-              <w:rPr>
-                <w:rFonts w:ascii="Segoe UI" w:hAnsi="Segoe UI" w:cs="Segoe UI"/>
-                <w:sz w:val="20"/>
-                <w:szCs w:val="20"/>
-                <w:lang w:val="en-US"/>
-              </w:rPr>
-            </w:pPr>
-            <w:r>
-              <w:rPr>
-                <w:rFonts w:ascii="Segoe UI" w:hAnsi="Segoe UI" w:cs="Segoe UI"/>
-                <w:sz w:val="20"/>
-                <w:szCs w:val="20"/>
-                <w:lang w:val="en-US"/>
-              </w:rPr>
-              <w:t>7</w:t>
-            </w:r>
-          </w:p>
-        </w:tc>
-        <w:tc>
-          <w:tcPr>
-            <w:tcW w:w="562" w:type="dxa"/>
-          </w:tcPr>
-          <w:p>
-            <w:pPr>
-              <w:jc w:val="center"/>
-              <w:rPr>
-                <w:rFonts w:ascii="Segoe UI" w:hAnsi="Segoe UI" w:cs="Segoe UI"/>
-                <w:sz w:val="20"/>
-                <w:szCs w:val="20"/>
-                <w:lang w:val="en-US"/>
-              </w:rPr>
-            </w:pPr>
-            <w:r>
-              <w:rPr>
-                <w:rFonts w:ascii="Segoe UI" w:hAnsi="Segoe UI" w:cs="Segoe UI"/>
-                <w:sz w:val="20"/>
-                <w:szCs w:val="20"/>
-                <w:lang w:val="en-US"/>
-              </w:rPr>
-              <w:t>6</w:t>
-            </w:r>
-          </w:p>
-        </w:tc>
-        <w:tc>
-          <w:tcPr>
-            <w:tcW w:w="562" w:type="dxa"/>
-            <w:tcBorders>
-              <w:right w:val="single" w:sz="4" w:space="0" w:color="auto"/>
-            </w:tcBorders>
-          </w:tcPr>
-          <w:p>
-            <w:pPr>
-              <w:jc w:val="center"/>
-              <w:rPr>
-                <w:rFonts w:ascii="Segoe UI" w:hAnsi="Segoe UI" w:cs="Segoe UI"/>
-                <w:sz w:val="20"/>
-                <w:szCs w:val="20"/>
-                <w:lang w:val="en-US"/>
-              </w:rPr>
-            </w:pPr>
-            <w:r>
-              <w:rPr>
-                <w:rFonts w:ascii="Segoe UI" w:hAnsi="Segoe UI" w:cs="Segoe UI"/>
-                <w:color w:val="FF0000"/>
-                <w:sz w:val="20"/>
-                <w:szCs w:val="20"/>
-                <w:lang w:val="en-US"/>
-              </w:rPr>
-              <w:t>2</w:t>
-            </w:r>
-          </w:p>
-        </w:tc>
-        <w:tc>
-          <w:tcPr>
-            <w:tcW w:w="562" w:type="dxa"/>
-            <w:tcBorders>
-              <w:top w:val="nil"/>
-              <w:left w:val="single" w:sz="4" w:space="0" w:color="auto"/>
-              <w:bottom w:val="nil"/>
-              <w:right w:val="single" w:sz="4" w:space="0" w:color="auto"/>
-            </w:tcBorders>
-          </w:tcPr>
-          <w:p>
-            <w:pPr>
-              <w:rPr>
-                <w:rFonts w:ascii="Segoe UI" w:hAnsi="Segoe UI" w:cs="Segoe UI"/>
-                <w:sz w:val="20"/>
-                <w:szCs w:val="20"/>
-                <w:lang w:val="en-US"/>
-              </w:rPr>
-            </w:pPr>
-          </w:p>
-        </w:tc>
-        <w:tc>
-          <w:tcPr>
-            <w:tcW w:w="597" w:type="dxa"/>
-            <w:tcBorders>
-              <w:left w:val="single" w:sz="4" w:space="0" w:color="auto"/>
-            </w:tcBorders>
-            <w:shd w:val="clear" w:color="auto" w:fill="FF0000"/>
-          </w:tcPr>
-          <w:p>
-            <w:pPr>
-              <w:rPr>
-                <w:rFonts w:ascii="Segoe UI" w:hAnsi="Segoe UI" w:cs="Segoe UI"/>
-                <w:sz w:val="20"/>
-                <w:szCs w:val="20"/>
-                <w:lang w:val="en-US"/>
-              </w:rPr>
-            </w:pPr>
-            <w:r>
-              <w:rPr>
-                <w:rFonts w:ascii="Segoe UI" w:hAnsi="Segoe UI" w:cs="Segoe UI"/>
-                <w:sz w:val="20"/>
-                <w:szCs w:val="20"/>
-                <w:lang w:val="en-US"/>
-              </w:rPr>
-              <w:t>Miss</w:t>
-            </w:r>
-          </w:p>
-        </w:tc>
-      </w:tr>
-      <w:tr>
-        <w:tc>
-          <w:tcPr>
-            <w:tcW w:w="562" w:type="dxa"/>
-            <w:tcBorders>
-              <w:right w:val="single" w:sz="4" w:space="0" w:color="auto"/>
-            </w:tcBorders>
-          </w:tcPr>
-          <w:p>
-            <w:pPr>
-              <w:jc w:val="center"/>
-              <w:rPr>
-                <w:rFonts w:ascii="Segoe UI" w:hAnsi="Segoe UI" w:cs="Segoe UI"/>
-                <w:sz w:val="20"/>
-                <w:szCs w:val="20"/>
-                <w:lang w:val="en-US"/>
-              </w:rPr>
-            </w:pPr>
-            <w:r>
-              <w:rPr>
-                <w:rFonts w:ascii="Segoe UI" w:hAnsi="Segoe UI" w:cs="Segoe UI"/>
-                <w:sz w:val="20"/>
-                <w:szCs w:val="20"/>
-                <w:lang w:val="en-US"/>
-              </w:rPr>
-              <w:t>6</w:t>
-            </w:r>
-          </w:p>
-        </w:tc>
-        <w:tc>
-          <w:tcPr>
-            <w:tcW w:w="562" w:type="dxa"/>
-            <w:tcBorders>
-              <w:top w:val="nil"/>
-              <w:left w:val="single" w:sz="4" w:space="0" w:color="auto"/>
-              <w:bottom w:val="nil"/>
-              <w:right w:val="single" w:sz="4" w:space="0" w:color="auto"/>
-            </w:tcBorders>
-          </w:tcPr>
-          <w:p>
-            <w:pPr>
-              <w:rPr>
-                <w:rFonts w:ascii="Segoe UI" w:hAnsi="Segoe UI" w:cs="Segoe UI"/>
-                <w:sz w:val="20"/>
-                <w:szCs w:val="20"/>
-                <w:lang w:val="en-US"/>
-              </w:rPr>
-            </w:pPr>
-          </w:p>
-        </w:tc>
-        <w:tc>
-          <w:tcPr>
-            <w:tcW w:w="562" w:type="dxa"/>
-            <w:tcBorders>
-              <w:left w:val="single" w:sz="4" w:space="0" w:color="auto"/>
-            </w:tcBorders>
-          </w:tcPr>
-          <w:p>
-            <w:pPr>
-              <w:jc w:val="center"/>
-              <w:rPr>
-                <w:rFonts w:ascii="Segoe UI" w:hAnsi="Segoe UI" w:cs="Segoe UI"/>
-                <w:sz w:val="20"/>
-                <w:szCs w:val="20"/>
-                <w:lang w:val="en-US"/>
-              </w:rPr>
-            </w:pPr>
-            <w:r>
-              <w:rPr>
-                <w:rFonts w:ascii="Segoe UI" w:hAnsi="Segoe UI" w:cs="Segoe UI"/>
-                <w:sz w:val="20"/>
-                <w:szCs w:val="20"/>
-                <w:lang w:val="en-US"/>
-              </w:rPr>
-              <w:t>19</w:t>
-            </w:r>
-          </w:p>
-        </w:tc>
-        <w:tc>
-          <w:tcPr>
-            <w:tcW w:w="562" w:type="dxa"/>
-          </w:tcPr>
-          <w:p>
-            <w:pPr>
-              <w:jc w:val="center"/>
-              <w:rPr>
-                <w:rFonts w:ascii="Segoe UI" w:hAnsi="Segoe UI" w:cs="Segoe UI"/>
-                <w:sz w:val="20"/>
-                <w:szCs w:val="20"/>
-                <w:lang w:val="en-US"/>
-              </w:rPr>
-            </w:pPr>
-            <w:r>
-              <w:rPr>
-                <w:rFonts w:ascii="Segoe UI" w:hAnsi="Segoe UI" w:cs="Segoe UI"/>
-                <w:sz w:val="20"/>
-                <w:szCs w:val="20"/>
-                <w:lang w:val="en-US"/>
-              </w:rPr>
-              <w:t>7</w:t>
-            </w:r>
-          </w:p>
-        </w:tc>
-        <w:tc>
-          <w:tcPr>
-            <w:tcW w:w="562" w:type="dxa"/>
-          </w:tcPr>
-          <w:p>
-            <w:pPr>
-              <w:jc w:val="center"/>
-              <w:rPr>
-                <w:rFonts w:ascii="Segoe UI" w:hAnsi="Segoe UI" w:cs="Segoe UI"/>
-                <w:sz w:val="20"/>
-                <w:szCs w:val="20"/>
-                <w:lang w:val="en-US"/>
-              </w:rPr>
-            </w:pPr>
-            <w:r>
-              <w:rPr>
-                <w:rFonts w:ascii="Segoe UI" w:hAnsi="Segoe UI" w:cs="Segoe UI"/>
-                <w:color w:val="92D050"/>
-                <w:sz w:val="20"/>
-                <w:szCs w:val="20"/>
-                <w:lang w:val="en-US"/>
-              </w:rPr>
-              <w:t>6</w:t>
-            </w:r>
-          </w:p>
-        </w:tc>
-        <w:tc>
-          <w:tcPr>
-            <w:tcW w:w="562" w:type="dxa"/>
-            <w:tcBorders>
-              <w:right w:val="single" w:sz="4" w:space="0" w:color="auto"/>
-            </w:tcBorders>
-          </w:tcPr>
-          <w:p>
-            <w:pPr>
-              <w:jc w:val="center"/>
-              <w:rPr>
-                <w:rFonts w:ascii="Segoe UI" w:hAnsi="Segoe UI" w:cs="Segoe UI"/>
-                <w:sz w:val="20"/>
-                <w:szCs w:val="20"/>
-                <w:lang w:val="en-US"/>
-              </w:rPr>
-            </w:pPr>
-            <w:r>
-              <w:rPr>
-                <w:rFonts w:ascii="Segoe UI" w:hAnsi="Segoe UI" w:cs="Segoe UI"/>
-                <w:sz w:val="20"/>
-                <w:szCs w:val="20"/>
-                <w:lang w:val="en-US"/>
-              </w:rPr>
-              <w:t>2</w:t>
-            </w:r>
-          </w:p>
-        </w:tc>
-        <w:tc>
-          <w:tcPr>
-            <w:tcW w:w="562" w:type="dxa"/>
-            <w:tcBorders>
-              <w:top w:val="nil"/>
-              <w:left w:val="single" w:sz="4" w:space="0" w:color="auto"/>
-              <w:bottom w:val="nil"/>
-              <w:right w:val="single" w:sz="4" w:space="0" w:color="auto"/>
-            </w:tcBorders>
-          </w:tcPr>
-          <w:p>
-            <w:pPr>
-              <w:rPr>
-                <w:rFonts w:ascii="Segoe UI" w:hAnsi="Segoe UI" w:cs="Segoe UI"/>
-                <w:sz w:val="20"/>
-                <w:szCs w:val="20"/>
-                <w:lang w:val="en-US"/>
-              </w:rPr>
-            </w:pPr>
-          </w:p>
-        </w:tc>
-        <w:tc>
-          <w:tcPr>
-            <w:tcW w:w="597" w:type="dxa"/>
-            <w:tcBorders>
-              <w:left w:val="single" w:sz="4" w:space="0" w:color="auto"/>
-            </w:tcBorders>
-          </w:tcPr>
-          <w:p>
-            <w:pPr>
-              <w:rPr>
-                <w:rFonts w:ascii="Segoe UI" w:hAnsi="Segoe UI" w:cs="Segoe UI"/>
-                <w:sz w:val="20"/>
-                <w:szCs w:val="20"/>
-                <w:lang w:val="en-US"/>
-              </w:rPr>
-            </w:pPr>
-            <w:r>
-              <w:rPr>
-                <w:rFonts w:ascii="Segoe UI" w:hAnsi="Segoe UI" w:cs="Segoe UI"/>
-                <w:sz w:val="20"/>
-                <w:szCs w:val="20"/>
-                <w:lang w:val="en-US"/>
-              </w:rPr>
-              <w:t>Hit</w:t>
-            </w:r>
-          </w:p>
-        </w:tc>
-      </w:tr>
-      <w:tr>
-        <w:tc>
-          <w:tcPr>
-            <w:tcW w:w="562" w:type="dxa"/>
-            <w:tcBorders>
-              <w:right w:val="single" w:sz="4" w:space="0" w:color="auto"/>
-            </w:tcBorders>
-          </w:tcPr>
-          <w:p>
-            <w:pPr>
-              <w:jc w:val="center"/>
-              <w:rPr>
-                <w:rFonts w:ascii="Segoe UI" w:hAnsi="Segoe UI" w:cs="Segoe UI"/>
-                <w:sz w:val="20"/>
-                <w:szCs w:val="20"/>
-                <w:lang w:val="en-US"/>
-              </w:rPr>
-            </w:pPr>
-            <w:r>
-              <w:rPr>
-                <w:rFonts w:ascii="Segoe UI" w:hAnsi="Segoe UI" w:cs="Segoe UI"/>
-                <w:sz w:val="20"/>
-                <w:szCs w:val="20"/>
-                <w:lang w:val="en-US"/>
-              </w:rPr>
-              <w:t>2</w:t>
-            </w:r>
-          </w:p>
-        </w:tc>
-        <w:tc>
-          <w:tcPr>
-            <w:tcW w:w="562" w:type="dxa"/>
-            <w:tcBorders>
-              <w:top w:val="nil"/>
-              <w:left w:val="single" w:sz="4" w:space="0" w:color="auto"/>
-              <w:bottom w:val="nil"/>
-              <w:right w:val="single" w:sz="4" w:space="0" w:color="auto"/>
-            </w:tcBorders>
-          </w:tcPr>
-          <w:p>
-            <w:pPr>
-              <w:rPr>
-                <w:rFonts w:ascii="Segoe UI" w:hAnsi="Segoe UI" w:cs="Segoe UI"/>
-                <w:sz w:val="20"/>
-                <w:szCs w:val="20"/>
-                <w:lang w:val="en-US"/>
-              </w:rPr>
-            </w:pPr>
-          </w:p>
-        </w:tc>
-        <w:tc>
-          <w:tcPr>
-            <w:tcW w:w="562" w:type="dxa"/>
-            <w:tcBorders>
-              <w:left w:val="single" w:sz="4" w:space="0" w:color="auto"/>
-            </w:tcBorders>
-          </w:tcPr>
-          <w:p>
-            <w:pPr>
-              <w:jc w:val="center"/>
-              <w:rPr>
-                <w:rFonts w:ascii="Segoe UI" w:hAnsi="Segoe UI" w:cs="Segoe UI"/>
-                <w:sz w:val="20"/>
-                <w:szCs w:val="20"/>
-                <w:lang w:val="en-US"/>
-              </w:rPr>
-            </w:pPr>
-            <w:r>
-              <w:rPr>
-                <w:rFonts w:ascii="Segoe UI" w:hAnsi="Segoe UI" w:cs="Segoe UI"/>
-                <w:sz w:val="20"/>
-                <w:szCs w:val="20"/>
-                <w:lang w:val="en-US"/>
-              </w:rPr>
-              <w:t>19</w:t>
-            </w:r>
-          </w:p>
-        </w:tc>
-        <w:tc>
-          <w:tcPr>
-            <w:tcW w:w="562" w:type="dxa"/>
-          </w:tcPr>
-          <w:p>
-            <w:pPr>
-              <w:jc w:val="center"/>
-              <w:rPr>
-                <w:rFonts w:ascii="Segoe UI" w:hAnsi="Segoe UI" w:cs="Segoe UI"/>
-                <w:sz w:val="20"/>
-                <w:szCs w:val="20"/>
-                <w:lang w:val="en-US"/>
-              </w:rPr>
-            </w:pPr>
-            <w:r>
-              <w:rPr>
-                <w:rFonts w:ascii="Segoe UI" w:hAnsi="Segoe UI" w:cs="Segoe UI"/>
-                <w:sz w:val="20"/>
-                <w:szCs w:val="20"/>
-                <w:lang w:val="en-US"/>
-              </w:rPr>
-              <w:t>7</w:t>
-            </w:r>
-          </w:p>
-        </w:tc>
-        <w:tc>
-          <w:tcPr>
-            <w:tcW w:w="562" w:type="dxa"/>
-          </w:tcPr>
-          <w:p>
-            <w:pPr>
-              <w:jc w:val="center"/>
-              <w:rPr>
-                <w:rFonts w:ascii="Segoe UI" w:hAnsi="Segoe UI" w:cs="Segoe UI"/>
-                <w:sz w:val="20"/>
-                <w:szCs w:val="20"/>
-                <w:lang w:val="en-US"/>
-              </w:rPr>
-            </w:pPr>
-            <w:r>
-              <w:rPr>
-                <w:rFonts w:ascii="Segoe UI" w:hAnsi="Segoe UI" w:cs="Segoe UI"/>
-                <w:sz w:val="20"/>
-                <w:szCs w:val="20"/>
-                <w:lang w:val="en-US"/>
-              </w:rPr>
-              <w:t>6</w:t>
-            </w:r>
-          </w:p>
-        </w:tc>
-        <w:tc>
-          <w:tcPr>
-            <w:tcW w:w="562" w:type="dxa"/>
-            <w:tcBorders>
-              <w:right w:val="single" w:sz="4" w:space="0" w:color="auto"/>
-            </w:tcBorders>
-          </w:tcPr>
-          <w:p>
-            <w:pPr>
-              <w:jc w:val="center"/>
-              <w:rPr>
-                <w:rFonts w:ascii="Segoe UI" w:hAnsi="Segoe UI" w:cs="Segoe UI"/>
-                <w:sz w:val="20"/>
-                <w:szCs w:val="20"/>
-                <w:lang w:val="en-US"/>
-              </w:rPr>
-            </w:pPr>
-            <w:r>
-              <w:rPr>
-                <w:rFonts w:ascii="Segoe UI" w:hAnsi="Segoe UI" w:cs="Segoe UI"/>
-                <w:color w:val="92D050"/>
-                <w:sz w:val="20"/>
-                <w:szCs w:val="20"/>
-                <w:lang w:val="en-US"/>
-              </w:rPr>
-              <w:t>2</w:t>
-            </w:r>
-          </w:p>
-        </w:tc>
-        <w:tc>
-          <w:tcPr>
-            <w:tcW w:w="562" w:type="dxa"/>
-            <w:tcBorders>
-              <w:top w:val="nil"/>
-              <w:left w:val="single" w:sz="4" w:space="0" w:color="auto"/>
-              <w:bottom w:val="nil"/>
-              <w:right w:val="single" w:sz="4" w:space="0" w:color="auto"/>
-            </w:tcBorders>
-          </w:tcPr>
-          <w:p>
-            <w:pPr>
-              <w:rPr>
-                <w:rFonts w:ascii="Segoe UI" w:hAnsi="Segoe UI" w:cs="Segoe UI"/>
-                <w:sz w:val="20"/>
-                <w:szCs w:val="20"/>
-                <w:lang w:val="en-US"/>
-              </w:rPr>
-            </w:pPr>
-          </w:p>
-        </w:tc>
-        <w:tc>
-          <w:tcPr>
-            <w:tcW w:w="597" w:type="dxa"/>
-            <w:tcBorders>
-              <w:left w:val="single" w:sz="4" w:space="0" w:color="auto"/>
-            </w:tcBorders>
-          </w:tcPr>
-          <w:p>
-            <w:pPr>
-              <w:rPr>
-                <w:rFonts w:ascii="Segoe UI" w:hAnsi="Segoe UI" w:cs="Segoe UI"/>
-                <w:sz w:val="20"/>
-                <w:szCs w:val="20"/>
-                <w:lang w:val="en-US"/>
-              </w:rPr>
-            </w:pPr>
-            <w:r>
-              <w:rPr>
-                <w:rFonts w:ascii="Segoe UI" w:hAnsi="Segoe UI" w:cs="Segoe UI"/>
-                <w:sz w:val="20"/>
-                <w:szCs w:val="20"/>
-                <w:lang w:val="en-US"/>
-              </w:rPr>
-              <w:t>Hit</w:t>
-            </w:r>
-          </w:p>
-        </w:tc>
-      </w:tr>
-      <w:tr>
-        <w:tc>
-          <w:tcPr>
-            <w:tcW w:w="562" w:type="dxa"/>
-            <w:tcBorders>
-              <w:right w:val="single" w:sz="4" w:space="0" w:color="auto"/>
-            </w:tcBorders>
-          </w:tcPr>
-          <w:p>
-            <w:pPr>
-              <w:jc w:val="center"/>
-              <w:rPr>
-                <w:rFonts w:ascii="Segoe UI" w:hAnsi="Segoe UI" w:cs="Segoe UI"/>
-                <w:sz w:val="20"/>
-                <w:szCs w:val="20"/>
-                <w:lang w:val="en-US"/>
-              </w:rPr>
-            </w:pPr>
-            <w:r>
-              <w:rPr>
-                <w:rFonts w:ascii="Segoe UI" w:hAnsi="Segoe UI" w:cs="Segoe UI"/>
-                <w:sz w:val="20"/>
-                <w:szCs w:val="20"/>
-                <w:lang w:val="en-US"/>
-              </w:rPr>
-              <w:t>3</w:t>
-            </w:r>
-          </w:p>
-        </w:tc>
-        <w:tc>
-          <w:tcPr>
-            <w:tcW w:w="562" w:type="dxa"/>
-            <w:tcBorders>
-              <w:top w:val="nil"/>
-              <w:left w:val="single" w:sz="4" w:space="0" w:color="auto"/>
-              <w:bottom w:val="nil"/>
-              <w:right w:val="single" w:sz="4" w:space="0" w:color="auto"/>
-            </w:tcBorders>
-          </w:tcPr>
-          <w:p>
-            <w:pPr>
-              <w:rPr>
-                <w:rFonts w:ascii="Segoe UI" w:hAnsi="Segoe UI" w:cs="Segoe UI"/>
-                <w:sz w:val="20"/>
-                <w:szCs w:val="20"/>
-                <w:lang w:val="en-US"/>
-              </w:rPr>
-            </w:pPr>
-          </w:p>
-        </w:tc>
-        <w:tc>
-          <w:tcPr>
-            <w:tcW w:w="562" w:type="dxa"/>
-            <w:tcBorders>
-              <w:left w:val="single" w:sz="4" w:space="0" w:color="auto"/>
-            </w:tcBorders>
-          </w:tcPr>
-          <w:p>
-            <w:pPr>
-              <w:jc w:val="center"/>
-              <w:rPr>
-                <w:rFonts w:ascii="Segoe UI" w:hAnsi="Segoe UI" w:cs="Segoe UI"/>
-                <w:sz w:val="20"/>
-                <w:szCs w:val="20"/>
-                <w:lang w:val="en-US"/>
-              </w:rPr>
-            </w:pPr>
-            <w:r>
-              <w:rPr>
-                <w:rFonts w:ascii="Segoe UI" w:hAnsi="Segoe UI" w:cs="Segoe UI"/>
-                <w:color w:val="FF0000"/>
-                <w:sz w:val="20"/>
-                <w:szCs w:val="20"/>
-                <w:lang w:val="en-US"/>
-              </w:rPr>
-              <w:t>3</w:t>
-            </w:r>
-          </w:p>
-        </w:tc>
-        <w:tc>
-          <w:tcPr>
-            <w:tcW w:w="562" w:type="dxa"/>
-          </w:tcPr>
-          <w:p>
-            <w:pPr>
-              <w:jc w:val="center"/>
-              <w:rPr>
-                <w:rFonts w:ascii="Segoe UI" w:hAnsi="Segoe UI" w:cs="Segoe UI"/>
-                <w:sz w:val="20"/>
-                <w:szCs w:val="20"/>
-                <w:lang w:val="en-US"/>
-              </w:rPr>
-            </w:pPr>
-            <w:r>
-              <w:rPr>
-                <w:rFonts w:ascii="Segoe UI" w:hAnsi="Segoe UI" w:cs="Segoe UI"/>
-                <w:sz w:val="20"/>
-                <w:szCs w:val="20"/>
-                <w:lang w:val="en-US"/>
-              </w:rPr>
-              <w:t>7</w:t>
-            </w:r>
-          </w:p>
-        </w:tc>
-        <w:tc>
-          <w:tcPr>
-            <w:tcW w:w="562" w:type="dxa"/>
-          </w:tcPr>
-          <w:p>
-            <w:pPr>
-              <w:jc w:val="center"/>
-              <w:rPr>
-                <w:rFonts w:ascii="Segoe UI" w:hAnsi="Segoe UI" w:cs="Segoe UI"/>
-                <w:sz w:val="20"/>
-                <w:szCs w:val="20"/>
-                <w:lang w:val="en-US"/>
-              </w:rPr>
-            </w:pPr>
-            <w:r>
-              <w:rPr>
-                <w:rFonts w:ascii="Segoe UI" w:hAnsi="Segoe UI" w:cs="Segoe UI"/>
-                <w:sz w:val="20"/>
-                <w:szCs w:val="20"/>
-                <w:lang w:val="en-US"/>
-              </w:rPr>
-              <w:t>6</w:t>
-            </w:r>
-          </w:p>
-        </w:tc>
-        <w:tc>
-          <w:tcPr>
-            <w:tcW w:w="562" w:type="dxa"/>
-            <w:tcBorders>
-              <w:right w:val="single" w:sz="4" w:space="0" w:color="auto"/>
-            </w:tcBorders>
-          </w:tcPr>
-          <w:p>
-            <w:pPr>
-              <w:jc w:val="center"/>
-              <w:rPr>
-                <w:rFonts w:ascii="Segoe UI" w:hAnsi="Segoe UI" w:cs="Segoe UI"/>
-                <w:sz w:val="20"/>
-                <w:szCs w:val="20"/>
-                <w:lang w:val="en-US"/>
-              </w:rPr>
-            </w:pPr>
-            <w:r>
-              <w:rPr>
-                <w:rFonts w:ascii="Segoe UI" w:hAnsi="Segoe UI" w:cs="Segoe UI"/>
-                <w:sz w:val="20"/>
-                <w:szCs w:val="20"/>
-                <w:lang w:val="en-US"/>
-              </w:rPr>
-              <w:t>2</w:t>
-            </w:r>
-          </w:p>
-        </w:tc>
-        <w:tc>
-          <w:tcPr>
-            <w:tcW w:w="562" w:type="dxa"/>
-            <w:tcBorders>
-              <w:top w:val="nil"/>
-              <w:left w:val="single" w:sz="4" w:space="0" w:color="auto"/>
-              <w:bottom w:val="nil"/>
-              <w:right w:val="single" w:sz="4" w:space="0" w:color="auto"/>
-            </w:tcBorders>
-          </w:tcPr>
-          <w:p>
-            <w:pPr>
-              <w:rPr>
-                <w:rFonts w:ascii="Segoe UI" w:hAnsi="Segoe UI" w:cs="Segoe UI"/>
-                <w:sz w:val="20"/>
-                <w:szCs w:val="20"/>
-                <w:lang w:val="en-US"/>
-              </w:rPr>
-            </w:pPr>
-          </w:p>
-        </w:tc>
-        <w:tc>
-          <w:tcPr>
-            <w:tcW w:w="597" w:type="dxa"/>
-            <w:tcBorders>
-              <w:left w:val="single" w:sz="4" w:space="0" w:color="auto"/>
-            </w:tcBorders>
-            <w:shd w:val="clear" w:color="auto" w:fill="FF0000"/>
-          </w:tcPr>
-          <w:p>
-            <w:pPr>
-              <w:rPr>
-                <w:rFonts w:ascii="Segoe UI" w:hAnsi="Segoe UI" w:cs="Segoe UI"/>
-                <w:sz w:val="20"/>
-                <w:szCs w:val="20"/>
-                <w:lang w:val="en-US"/>
-              </w:rPr>
-            </w:pPr>
-            <w:r>
-              <w:rPr>
-                <w:rFonts w:ascii="Segoe UI" w:hAnsi="Segoe UI" w:cs="Segoe UI"/>
-                <w:sz w:val="20"/>
-                <w:szCs w:val="20"/>
-                <w:lang w:val="en-US"/>
-              </w:rPr>
-              <w:t>Miss</w:t>
-            </w:r>
-          </w:p>
-        </w:tc>
-      </w:tr>
-      <w:tr>
-        <w:tc>
-          <w:tcPr>
-            <w:tcW w:w="562" w:type="dxa"/>
-            <w:tcBorders>
-              <w:right w:val="single" w:sz="4" w:space="0" w:color="auto"/>
-            </w:tcBorders>
-          </w:tcPr>
-          <w:p>
-            <w:pPr>
-              <w:jc w:val="center"/>
-              <w:rPr>
-                <w:rFonts w:ascii="Segoe UI" w:hAnsi="Segoe UI" w:cs="Segoe UI"/>
-                <w:sz w:val="20"/>
-                <w:szCs w:val="20"/>
-                <w:lang w:val="en-US"/>
-              </w:rPr>
-            </w:pPr>
-            <w:r>
-              <w:rPr>
-                <w:rFonts w:ascii="Segoe UI" w:hAnsi="Segoe UI" w:cs="Segoe UI"/>
-                <w:sz w:val="20"/>
-                <w:szCs w:val="20"/>
-                <w:lang w:val="en-US"/>
-              </w:rPr>
-              <w:t>19</w:t>
-            </w:r>
-          </w:p>
-        </w:tc>
-        <w:tc>
-          <w:tcPr>
-            <w:tcW w:w="562" w:type="dxa"/>
-            <w:tcBorders>
-              <w:top w:val="nil"/>
-              <w:left w:val="single" w:sz="4" w:space="0" w:color="auto"/>
-              <w:bottom w:val="nil"/>
-              <w:right w:val="single" w:sz="4" w:space="0" w:color="auto"/>
-            </w:tcBorders>
-          </w:tcPr>
-          <w:p>
-            <w:pPr>
-              <w:rPr>
-                <w:rFonts w:ascii="Segoe UI" w:hAnsi="Segoe UI" w:cs="Segoe UI"/>
-                <w:sz w:val="20"/>
-                <w:szCs w:val="20"/>
-                <w:lang w:val="en-US"/>
-              </w:rPr>
-            </w:pPr>
-          </w:p>
-        </w:tc>
-        <w:tc>
-          <w:tcPr>
-            <w:tcW w:w="562" w:type="dxa"/>
-            <w:tcBorders>
-              <w:left w:val="single" w:sz="4" w:space="0" w:color="auto"/>
-            </w:tcBorders>
-          </w:tcPr>
-          <w:p>
-            <w:pPr>
-              <w:jc w:val="center"/>
-              <w:rPr>
-                <w:rFonts w:ascii="Segoe UI" w:hAnsi="Segoe UI" w:cs="Segoe UI"/>
-                <w:sz w:val="20"/>
-                <w:szCs w:val="20"/>
-                <w:lang w:val="en-US"/>
-              </w:rPr>
-            </w:pPr>
-            <w:r>
-              <w:rPr>
-                <w:rFonts w:ascii="Segoe UI" w:hAnsi="Segoe UI" w:cs="Segoe UI"/>
-                <w:sz w:val="20"/>
-                <w:szCs w:val="20"/>
-                <w:lang w:val="en-US"/>
-              </w:rPr>
-              <w:t>3</w:t>
-            </w:r>
-          </w:p>
-        </w:tc>
-        <w:tc>
-          <w:tcPr>
-            <w:tcW w:w="562" w:type="dxa"/>
-          </w:tcPr>
-          <w:p>
-            <w:pPr>
-              <w:jc w:val="center"/>
-              <w:rPr>
-                <w:rFonts w:ascii="Segoe UI" w:hAnsi="Segoe UI" w:cs="Segoe UI"/>
-                <w:sz w:val="20"/>
-                <w:szCs w:val="20"/>
-                <w:lang w:val="en-US"/>
-              </w:rPr>
-            </w:pPr>
-            <w:r>
-              <w:rPr>
-                <w:rFonts w:ascii="Segoe UI" w:hAnsi="Segoe UI" w:cs="Segoe UI"/>
-                <w:color w:val="FF0000"/>
-                <w:sz w:val="20"/>
-                <w:szCs w:val="20"/>
-                <w:lang w:val="en-US"/>
-              </w:rPr>
-              <w:t>19</w:t>
-            </w:r>
-          </w:p>
-        </w:tc>
-        <w:tc>
-          <w:tcPr>
-            <w:tcW w:w="562" w:type="dxa"/>
-          </w:tcPr>
-          <w:p>
-            <w:pPr>
-              <w:jc w:val="center"/>
-              <w:rPr>
-                <w:rFonts w:ascii="Segoe UI" w:hAnsi="Segoe UI" w:cs="Segoe UI"/>
-                <w:sz w:val="20"/>
-                <w:szCs w:val="20"/>
-                <w:lang w:val="en-US"/>
-              </w:rPr>
-            </w:pPr>
-            <w:r>
-              <w:rPr>
-                <w:rFonts w:ascii="Segoe UI" w:hAnsi="Segoe UI" w:cs="Segoe UI"/>
-                <w:sz w:val="20"/>
-                <w:szCs w:val="20"/>
-                <w:lang w:val="en-US"/>
-              </w:rPr>
-              <w:t>6</w:t>
-            </w:r>
-          </w:p>
-        </w:tc>
-        <w:tc>
-          <w:tcPr>
-            <w:tcW w:w="562" w:type="dxa"/>
-            <w:tcBorders>
-              <w:right w:val="single" w:sz="4" w:space="0" w:color="auto"/>
-            </w:tcBorders>
-          </w:tcPr>
-          <w:p>
-            <w:pPr>
-              <w:jc w:val="center"/>
-              <w:rPr>
-                <w:rFonts w:ascii="Segoe UI" w:hAnsi="Segoe UI" w:cs="Segoe UI"/>
-                <w:sz w:val="20"/>
-                <w:szCs w:val="20"/>
-                <w:lang w:val="en-US"/>
-              </w:rPr>
-            </w:pPr>
-            <w:r>
-              <w:rPr>
-                <w:rFonts w:ascii="Segoe UI" w:hAnsi="Segoe UI" w:cs="Segoe UI"/>
-                <w:sz w:val="20"/>
-                <w:szCs w:val="20"/>
-                <w:lang w:val="en-US"/>
-              </w:rPr>
-              <w:t>2</w:t>
-            </w:r>
-          </w:p>
-        </w:tc>
-        <w:tc>
-          <w:tcPr>
-            <w:tcW w:w="562" w:type="dxa"/>
-            <w:tcBorders>
-              <w:top w:val="nil"/>
-              <w:left w:val="single" w:sz="4" w:space="0" w:color="auto"/>
-              <w:bottom w:val="nil"/>
-              <w:right w:val="single" w:sz="4" w:space="0" w:color="auto"/>
-            </w:tcBorders>
-          </w:tcPr>
-          <w:p>
-            <w:pPr>
-              <w:rPr>
-                <w:rFonts w:ascii="Segoe UI" w:hAnsi="Segoe UI" w:cs="Segoe UI"/>
-                <w:sz w:val="20"/>
-                <w:szCs w:val="20"/>
-                <w:lang w:val="en-US"/>
-              </w:rPr>
-            </w:pPr>
-          </w:p>
-        </w:tc>
-        <w:tc>
-          <w:tcPr>
-            <w:tcW w:w="597" w:type="dxa"/>
-            <w:tcBorders>
-              <w:left w:val="single" w:sz="4" w:space="0" w:color="auto"/>
-            </w:tcBorders>
-            <w:shd w:val="clear" w:color="auto" w:fill="FF0000"/>
-          </w:tcPr>
-          <w:p>
-            <w:pPr>
-              <w:rPr>
-                <w:rFonts w:ascii="Segoe UI" w:hAnsi="Segoe UI" w:cs="Segoe UI"/>
-                <w:sz w:val="20"/>
-                <w:szCs w:val="20"/>
-                <w:lang w:val="en-US"/>
-              </w:rPr>
-            </w:pPr>
-            <w:r>
-              <w:rPr>
-                <w:rFonts w:ascii="Segoe UI" w:hAnsi="Segoe UI" w:cs="Segoe UI"/>
-                <w:sz w:val="20"/>
-                <w:szCs w:val="20"/>
-                <w:lang w:val="en-US"/>
-              </w:rPr>
-              <w:t>Miss</w:t>
-            </w:r>
-          </w:p>
-        </w:tc>
-      </w:tr>
-    </w:tbl>
-    <w:p>
-      <w:pPr>
-        <w:rPr>
-          <w:rFonts w:ascii="Segoe UI" w:hAnsi="Segoe UI" w:cs="Segoe UI"/>
-          <w:sz w:val="20"/>
-          <w:szCs w:val="20"/>
-          <w:lang w:val="en-US"/>
-        </w:rPr>
-      </w:pPr>
-    </w:p>
-    <w:p>
-      <w:pPr>
-        <w:shd w:val="clear" w:color="auto" w:fill="FFFFFF"/>
-        <w:spacing w:before="300" w:after="150"/>
-        <w:outlineLvl w:val="2"/>
-        <w:rPr>
-          <w:rFonts w:ascii="Segoe UI" w:eastAsia="Times New Roman" w:hAnsi="Segoe UI" w:cs="Segoe UI"/>
-          <w:sz w:val="28"/>
-          <w:szCs w:val="28"/>
-          <w:lang w:eastAsia="zh-CN"/>
-        </w:rPr>
-      </w:pPr>
-      <w:r>
-        <w:rPr>
-          <w:rFonts w:ascii="Segoe UI" w:eastAsia="Times New Roman" w:hAnsi="Segoe UI" w:cs="Segoe UI"/>
-          <w:sz w:val="28"/>
-          <w:szCs w:val="28"/>
-          <w:lang w:eastAsia="zh-CN"/>
-        </w:rPr>
-        <w:t>Question 7: Direct Mapped Cache</w:t>
-      </w:r>
-    </w:p>
-    <w:p>
-      <w:pPr>
-        <w:shd w:val="clear" w:color="auto" w:fill="FFFFFF"/>
-        <w:spacing w:after="150"/>
-        <w:rPr>
-          <w:rFonts w:ascii="Segoe UI" w:eastAsia="Times New Roman" w:hAnsi="Segoe UI" w:cs="Segoe UI"/>
-          <w:sz w:val="18"/>
-          <w:szCs w:val="18"/>
-          <w:lang w:eastAsia="zh-CN"/>
-        </w:rPr>
-      </w:pPr>
-      <w:r>
-        <w:rPr>
-          <w:rFonts w:ascii="Segoe UI" w:eastAsia="Times New Roman" w:hAnsi="Segoe UI" w:cs="Segoe UI"/>
-          <w:sz w:val="18"/>
-          <w:szCs w:val="18"/>
-          <w:lang w:eastAsia="zh-CN"/>
-        </w:rPr>
-        <w:t>Given a DM cache with 4 blocks (i.e. cache index = 0, 1, 2, 3), how many cache misses are there for the following </w:t>
-      </w:r>
-      <w:r>
-        <w:rPr>
-          <w:rFonts w:ascii="Segoe UI" w:eastAsia="Times New Roman" w:hAnsi="Segoe UI" w:cs="Segoe UI"/>
-          <w:b/>
-          <w:bCs/>
-          <w:sz w:val="18"/>
-          <w:szCs w:val="18"/>
-          <w:lang w:eastAsia="zh-CN"/>
-        </w:rPr>
-        <w:t>block number access?</w:t>
-      </w:r>
-    </w:p>
-    <w:p>
-      <w:pPr>
-        <w:shd w:val="clear" w:color="auto" w:fill="FFFFFF"/>
-        <w:spacing w:after="150"/>
-        <w:rPr>
-          <w:rFonts w:ascii="Segoe UI" w:eastAsia="Times New Roman" w:hAnsi="Segoe UI" w:cs="Segoe UI"/>
-          <w:sz w:val="18"/>
-          <w:szCs w:val="18"/>
-          <w:lang w:eastAsia="zh-CN"/>
-        </w:rPr>
-      </w:pPr>
-      <w:r>
-        <w:rPr>
-          <w:rFonts w:ascii="Segoe UI" w:eastAsia="Times New Roman" w:hAnsi="Segoe UI" w:cs="Segoe UI"/>
-          <w:b/>
-          <w:bCs/>
-          <w:sz w:val="18"/>
-          <w:szCs w:val="18"/>
-          <w:lang w:eastAsia="zh-CN"/>
-        </w:rPr>
-        <w:t>19, 7, 6, 2, 6, 2, 3, 19</w:t>
-      </w:r>
-    </w:p>
-    <w:p>
-      <w:pPr>
-        <w:shd w:val="clear" w:color="auto" w:fill="FFFFFF"/>
-        <w:spacing w:after="150"/>
-        <w:rPr>
-          <w:rFonts w:ascii="Segoe UI" w:eastAsia="Times New Roman" w:hAnsi="Segoe UI" w:cs="Segoe UI"/>
-          <w:sz w:val="18"/>
-          <w:szCs w:val="18"/>
-          <w:lang w:eastAsia="zh-CN"/>
-        </w:rPr>
-      </w:pPr>
-      <w:r>
-        <w:rPr>
-          <w:rFonts w:ascii="Segoe UI" w:eastAsia="Times New Roman" w:hAnsi="Segoe UI" w:cs="Segoe UI"/>
-          <w:sz w:val="18"/>
-          <w:szCs w:val="18"/>
-          <w:lang w:eastAsia="zh-CN"/>
-        </w:rPr>
-        <w:t>You can assume that we replace the </w:t>
-      </w:r>
-      <w:r>
-        <w:rPr>
-          <w:rFonts w:ascii="Segoe UI" w:eastAsia="Times New Roman" w:hAnsi="Segoe UI" w:cs="Segoe UI"/>
-          <w:b/>
-          <w:bCs/>
-          <w:sz w:val="18"/>
-          <w:szCs w:val="18"/>
-          <w:lang w:eastAsia="zh-CN"/>
-        </w:rPr>
-        <w:t>oldest </w:t>
-      </w:r>
-      <w:r>
-        <w:rPr>
-          <w:rFonts w:ascii="Segoe UI" w:eastAsia="Times New Roman" w:hAnsi="Segoe UI" w:cs="Segoe UI"/>
-          <w:sz w:val="18"/>
-          <w:szCs w:val="18"/>
-          <w:lang w:eastAsia="zh-CN"/>
-        </w:rPr>
-        <w:t>block (block that was in the cache for the longest time) whenever needed.</w:t>
-      </w:r>
-    </w:p>
-    <w:tbl>
-      <w:tblPr>
-        <w:tblStyle w:val="TableGrid"/>
-        <w:tblpPr w:leftFromText="180" w:rightFromText="180" w:vertAnchor="text" w:tblpY="1"/>
-        <w:tblOverlap w:val="never"/>
-        <w:tblW w:w="0" w:type="auto"/>
-        <w:tblLook w:val="04A0" w:firstRow="1" w:lastRow="0" w:firstColumn="1" w:lastColumn="0" w:noHBand="0" w:noVBand="1"/>
-      </w:tblPr>
-      <w:tblGrid>
-        <w:gridCol w:w="562"/>
-        <w:gridCol w:w="562"/>
-        <w:gridCol w:w="562"/>
-        <w:gridCol w:w="562"/>
-        <w:gridCol w:w="562"/>
-        <w:gridCol w:w="562"/>
-        <w:gridCol w:w="665"/>
-        <w:gridCol w:w="1492"/>
-        <w:gridCol w:w="517"/>
-        <w:gridCol w:w="148"/>
-      </w:tblGrid>
-      <w:tr>
-        <w:trPr>
-          <w:gridAfter w:val="1"/>
-          <w:wAfter w:w="148" w:type="dxa"/>
-        </w:trPr>
-        <w:tc>
-          <w:tcPr>
-            <w:tcW w:w="562" w:type="dxa"/>
-            <w:tcBorders>
-              <w:top w:val="nil"/>
-              <w:left w:val="nil"/>
-              <w:bottom w:val="nil"/>
-              <w:right w:val="nil"/>
-            </w:tcBorders>
-          </w:tcPr>
-          <w:p>
-            <w:pPr>
-              <w:jc w:val="center"/>
-              <w:rPr>
-                <w:rFonts w:ascii="Segoe UI" w:hAnsi="Segoe UI" w:cs="Segoe UI"/>
-                <w:sz w:val="20"/>
-                <w:szCs w:val="20"/>
-                <w:lang w:val="en-US"/>
-              </w:rPr>
-            </w:pPr>
-          </w:p>
-        </w:tc>
-        <w:tc>
-          <w:tcPr>
-            <w:tcW w:w="562" w:type="dxa"/>
-            <w:tcBorders>
-              <w:top w:val="nil"/>
-              <w:left w:val="nil"/>
-              <w:bottom w:val="nil"/>
-              <w:right w:val="single" w:sz="4" w:space="0" w:color="auto"/>
-            </w:tcBorders>
-          </w:tcPr>
-          <w:p>
-            <w:pPr>
-              <w:rPr>
-                <w:rFonts w:ascii="Segoe UI" w:hAnsi="Segoe UI" w:cs="Segoe UI"/>
-                <w:sz w:val="20"/>
-                <w:szCs w:val="20"/>
-                <w:lang w:val="en-US"/>
-              </w:rPr>
-            </w:pPr>
-          </w:p>
-        </w:tc>
-        <w:tc>
-          <w:tcPr>
-            <w:tcW w:w="562" w:type="dxa"/>
-            <w:tcBorders>
-              <w:left w:val="single" w:sz="4" w:space="0" w:color="auto"/>
-              <w:right w:val="single" w:sz="4" w:space="0" w:color="auto"/>
-            </w:tcBorders>
-            <w:vAlign w:val="center"/>
-          </w:tcPr>
-          <w:p>
-            <w:pPr>
-              <w:jc w:val="center"/>
-              <w:rPr>
-                <w:rFonts w:ascii="Segoe UI" w:hAnsi="Segoe UI" w:cs="Segoe UI"/>
-                <w:sz w:val="20"/>
-                <w:szCs w:val="20"/>
-                <w:lang w:val="en-US"/>
-              </w:rPr>
-            </w:pPr>
-            <w:r>
-              <w:rPr>
-                <w:rFonts w:ascii="Segoe UI" w:hAnsi="Segoe UI" w:cs="Segoe UI"/>
-                <w:sz w:val="20"/>
-                <w:szCs w:val="20"/>
-                <w:lang w:val="en-US"/>
-              </w:rPr>
-              <w:t>0</w:t>
-            </w:r>
-          </w:p>
-        </w:tc>
-        <w:tc>
-          <w:tcPr>
-            <w:tcW w:w="562" w:type="dxa"/>
-            <w:tcBorders>
-              <w:left w:val="single" w:sz="4" w:space="0" w:color="auto"/>
-              <w:right w:val="single" w:sz="4" w:space="0" w:color="auto"/>
-            </w:tcBorders>
-            <w:vAlign w:val="center"/>
-          </w:tcPr>
-          <w:p>
-            <w:pPr>
-              <w:jc w:val="center"/>
-              <w:rPr>
-                <w:rFonts w:ascii="Segoe UI" w:hAnsi="Segoe UI" w:cs="Segoe UI"/>
-                <w:sz w:val="20"/>
-                <w:szCs w:val="20"/>
-                <w:lang w:val="en-US"/>
-              </w:rPr>
-            </w:pPr>
-            <w:r>
-              <w:rPr>
-                <w:rFonts w:ascii="Segoe UI" w:hAnsi="Segoe UI" w:cs="Segoe UI"/>
-                <w:sz w:val="20"/>
-                <w:szCs w:val="20"/>
-                <w:lang w:val="en-US"/>
-              </w:rPr>
-              <w:t>1</w:t>
-            </w:r>
-          </w:p>
-        </w:tc>
-        <w:tc>
-          <w:tcPr>
-            <w:tcW w:w="562" w:type="dxa"/>
-            <w:tcBorders>
-              <w:left w:val="single" w:sz="4" w:space="0" w:color="auto"/>
-              <w:right w:val="single" w:sz="4" w:space="0" w:color="auto"/>
-            </w:tcBorders>
-            <w:vAlign w:val="center"/>
-          </w:tcPr>
-          <w:p>
-            <w:pPr>
-              <w:jc w:val="center"/>
-              <w:rPr>
-                <w:rFonts w:ascii="Segoe UI" w:hAnsi="Segoe UI" w:cs="Segoe UI"/>
-                <w:sz w:val="20"/>
-                <w:szCs w:val="20"/>
-                <w:lang w:val="en-US"/>
-              </w:rPr>
-            </w:pPr>
-            <w:r>
-              <w:rPr>
-                <w:rFonts w:ascii="Segoe UI" w:hAnsi="Segoe UI" w:cs="Segoe UI"/>
-                <w:sz w:val="20"/>
-                <w:szCs w:val="20"/>
-                <w:lang w:val="en-US"/>
-              </w:rPr>
-              <w:t>2</w:t>
-            </w:r>
-          </w:p>
-        </w:tc>
-        <w:tc>
-          <w:tcPr>
-            <w:tcW w:w="562" w:type="dxa"/>
-            <w:tcBorders>
-              <w:left w:val="single" w:sz="4" w:space="0" w:color="auto"/>
-              <w:right w:val="single" w:sz="4" w:space="0" w:color="auto"/>
-            </w:tcBorders>
-            <w:vAlign w:val="center"/>
-          </w:tcPr>
-          <w:p>
-            <w:pPr>
-              <w:jc w:val="center"/>
-              <w:rPr>
-                <w:rFonts w:ascii="Segoe UI" w:hAnsi="Segoe UI" w:cs="Segoe UI"/>
-                <w:sz w:val="20"/>
-                <w:szCs w:val="20"/>
-                <w:lang w:val="en-US"/>
-              </w:rPr>
-            </w:pPr>
-            <w:r>
-              <w:rPr>
-                <w:rFonts w:ascii="Segoe UI" w:hAnsi="Segoe UI" w:cs="Segoe UI"/>
-                <w:sz w:val="20"/>
-                <w:szCs w:val="20"/>
-                <w:lang w:val="en-US"/>
-              </w:rPr>
-              <w:t>3</w:t>
-            </w:r>
-          </w:p>
-        </w:tc>
-        <w:tc>
-          <w:tcPr>
-            <w:tcW w:w="665" w:type="dxa"/>
-            <w:tcBorders>
-              <w:top w:val="nil"/>
-              <w:left w:val="single" w:sz="4" w:space="0" w:color="auto"/>
-              <w:bottom w:val="nil"/>
-              <w:right w:val="nil"/>
-            </w:tcBorders>
-            <w:shd w:val="clear" w:color="auto" w:fill="auto"/>
-          </w:tcPr>
-          <w:p>
-            <w:pPr>
-              <w:rPr>
-                <w:rFonts w:ascii="Segoe UI" w:hAnsi="Segoe UI" w:cs="Segoe UI"/>
-                <w:sz w:val="20"/>
-                <w:szCs w:val="20"/>
-                <w:lang w:val="en-US"/>
-              </w:rPr>
-            </w:pPr>
-          </w:p>
-        </w:tc>
-        <w:tc>
-          <w:tcPr>
-            <w:tcW w:w="1492" w:type="dxa"/>
-            <w:tcBorders>
-              <w:top w:val="nil"/>
-              <w:left w:val="nil"/>
-              <w:bottom w:val="nil"/>
-              <w:right w:val="nil"/>
-            </w:tcBorders>
-            <w:shd w:val="clear" w:color="auto" w:fill="auto"/>
-          </w:tcPr>
-          <w:p>
-            <w:pPr>
-              <w:rPr>
-                <w:rFonts w:ascii="Segoe UI" w:hAnsi="Segoe UI" w:cs="Segoe UI"/>
-                <w:sz w:val="20"/>
-                <w:szCs w:val="20"/>
-                <w:lang w:val="en-US"/>
-              </w:rPr>
-            </w:pPr>
-          </w:p>
-        </w:tc>
-        <w:tc>
-          <w:tcPr>
-            <w:tcW w:w="517" w:type="dxa"/>
-            <w:tcBorders>
-              <w:top w:val="nil"/>
-              <w:left w:val="nil"/>
-              <w:bottom w:val="nil"/>
-              <w:right w:val="nil"/>
-            </w:tcBorders>
-          </w:tcPr>
-          <w:p>
-            <w:pPr>
-              <w:rPr>
-                <w:rFonts w:ascii="Segoe UI" w:hAnsi="Segoe UI" w:cs="Segoe UI"/>
-                <w:sz w:val="20"/>
-                <w:szCs w:val="20"/>
-                <w:lang w:val="en-US"/>
-              </w:rPr>
-            </w:pPr>
-          </w:p>
-        </w:tc>
-      </w:tr>
-      <w:tr>
-        <w:tc>
-          <w:tcPr>
-            <w:tcW w:w="562" w:type="dxa"/>
-            <w:tcBorders>
-              <w:right w:val="single" w:sz="4" w:space="0" w:color="auto"/>
-            </w:tcBorders>
-          </w:tcPr>
-          <w:p>
-            <w:pPr>
-              <w:jc w:val="center"/>
-              <w:rPr>
-                <w:rFonts w:ascii="Segoe UI" w:hAnsi="Segoe UI" w:cs="Segoe UI"/>
-                <w:sz w:val="20"/>
-                <w:szCs w:val="20"/>
-                <w:lang w:val="en-US"/>
-              </w:rPr>
-            </w:pPr>
-            <w:r>
-              <w:rPr>
-                <w:rFonts w:ascii="Segoe UI" w:hAnsi="Segoe UI" w:cs="Segoe UI"/>
-                <w:sz w:val="20"/>
-                <w:szCs w:val="20"/>
-                <w:lang w:val="en-US"/>
-              </w:rPr>
-              <w:t>19</w:t>
-            </w:r>
-          </w:p>
-        </w:tc>
-        <w:tc>
-          <w:tcPr>
-            <w:tcW w:w="562" w:type="dxa"/>
-            <w:tcBorders>
-              <w:top w:val="nil"/>
-              <w:left w:val="single" w:sz="4" w:space="0" w:color="auto"/>
-              <w:bottom w:val="nil"/>
-              <w:right w:val="single" w:sz="4" w:space="0" w:color="auto"/>
-            </w:tcBorders>
-          </w:tcPr>
-          <w:p>
-            <w:pPr>
-              <w:rPr>
-                <w:rFonts w:ascii="Segoe UI" w:hAnsi="Segoe UI" w:cs="Segoe UI"/>
-                <w:sz w:val="20"/>
-                <w:szCs w:val="20"/>
-                <w:lang w:val="en-US"/>
-              </w:rPr>
-            </w:pPr>
-          </w:p>
-        </w:tc>
-        <w:tc>
-          <w:tcPr>
-            <w:tcW w:w="562" w:type="dxa"/>
-            <w:tcBorders>
-              <w:left w:val="single" w:sz="4" w:space="0" w:color="auto"/>
-            </w:tcBorders>
-          </w:tcPr>
-          <w:p>
-            <w:pPr>
-              <w:jc w:val="center"/>
-              <w:rPr>
-                <w:rFonts w:ascii="Segoe UI" w:hAnsi="Segoe UI" w:cs="Segoe UI"/>
-                <w:sz w:val="20"/>
-                <w:szCs w:val="20"/>
-                <w:lang w:val="en-US"/>
-              </w:rPr>
-            </w:pPr>
-          </w:p>
-        </w:tc>
-        <w:tc>
-          <w:tcPr>
-            <w:tcW w:w="562" w:type="dxa"/>
-          </w:tcPr>
-          <w:p>
-            <w:pPr>
-              <w:jc w:val="center"/>
-              <w:rPr>
-                <w:rFonts w:ascii="Segoe UI" w:hAnsi="Segoe UI" w:cs="Segoe UI"/>
-                <w:sz w:val="20"/>
-                <w:szCs w:val="20"/>
-                <w:lang w:val="en-US"/>
-              </w:rPr>
-            </w:pPr>
-          </w:p>
-        </w:tc>
-        <w:tc>
-          <w:tcPr>
-            <w:tcW w:w="562" w:type="dxa"/>
-          </w:tcPr>
-          <w:p>
-            <w:pPr>
-              <w:jc w:val="center"/>
-              <w:rPr>
-                <w:rFonts w:ascii="Segoe UI" w:hAnsi="Segoe UI" w:cs="Segoe UI"/>
-                <w:sz w:val="20"/>
-                <w:szCs w:val="20"/>
-                <w:lang w:val="en-US"/>
-              </w:rPr>
-            </w:pPr>
-          </w:p>
-        </w:tc>
-        <w:tc>
-          <w:tcPr>
-            <w:tcW w:w="562" w:type="dxa"/>
-            <w:tcBorders>
-              <w:right w:val="single" w:sz="4" w:space="0" w:color="auto"/>
-            </w:tcBorders>
-          </w:tcPr>
-          <w:p>
-            <w:pPr>
-              <w:jc w:val="center"/>
-              <w:rPr>
-                <w:rFonts w:ascii="Segoe UI" w:hAnsi="Segoe UI" w:cs="Segoe UI"/>
-                <w:sz w:val="20"/>
-                <w:szCs w:val="20"/>
-                <w:lang w:val="en-US"/>
-              </w:rPr>
-            </w:pPr>
-            <w:r>
-              <w:rPr>
-                <w:rFonts w:ascii="Segoe UI" w:hAnsi="Segoe UI" w:cs="Segoe UI"/>
-                <w:color w:val="FF0000"/>
-                <w:sz w:val="20"/>
-                <w:szCs w:val="20"/>
-                <w:lang w:val="en-US"/>
-              </w:rPr>
-              <w:t>19</w:t>
-            </w:r>
-          </w:p>
-        </w:tc>
-        <w:tc>
-          <w:tcPr>
-            <w:tcW w:w="665" w:type="dxa"/>
-            <w:tcBorders>
-              <w:top w:val="nil"/>
-              <w:left w:val="single" w:sz="4" w:space="0" w:color="auto"/>
-              <w:bottom w:val="nil"/>
-              <w:right w:val="single" w:sz="4" w:space="0" w:color="auto"/>
-            </w:tcBorders>
-            <w:shd w:val="clear" w:color="auto" w:fill="auto"/>
-          </w:tcPr>
-          <w:p>
-            <w:pPr>
-              <w:rPr>
-                <w:rFonts w:ascii="Segoe UI" w:hAnsi="Segoe UI" w:cs="Segoe UI"/>
-                <w:sz w:val="20"/>
-                <w:szCs w:val="20"/>
-                <w:lang w:val="en-US"/>
-              </w:rPr>
-            </w:pPr>
-          </w:p>
-        </w:tc>
-        <w:tc>
-          <w:tcPr>
-            <w:tcW w:w="1492" w:type="dxa"/>
-            <w:tcBorders>
-              <w:left w:val="single" w:sz="4" w:space="0" w:color="auto"/>
-              <w:right w:val="single" w:sz="4" w:space="0" w:color="auto"/>
-            </w:tcBorders>
-            <w:shd w:val="clear" w:color="auto" w:fill="auto"/>
-          </w:tcPr>
-          <w:p>
-            <w:pPr>
-              <w:rPr>
-                <w:rFonts w:ascii="Segoe UI" w:hAnsi="Segoe UI" w:cs="Segoe UI"/>
-                <w:sz w:val="20"/>
-                <w:szCs w:val="20"/>
-                <w:lang w:val="en-US"/>
-              </w:rPr>
-            </w:pPr>
-            <w:r>
-              <w:rPr>
-                <w:rFonts w:ascii="Segoe UI" w:hAnsi="Segoe UI" w:cs="Segoe UI"/>
-                <w:sz w:val="20"/>
-                <w:szCs w:val="20"/>
-                <w:lang w:val="en-US"/>
-              </w:rPr>
-              <w:t>19 % 4 = 3</w:t>
-            </w:r>
-          </w:p>
-        </w:tc>
-        <w:tc>
-          <w:tcPr>
-            <w:tcW w:w="665" w:type="dxa"/>
-            <w:gridSpan w:val="2"/>
-            <w:tcBorders>
-              <w:left w:val="single" w:sz="4" w:space="0" w:color="auto"/>
-            </w:tcBorders>
-            <w:shd w:val="clear" w:color="auto" w:fill="FF0000"/>
-          </w:tcPr>
-          <w:p>
-            <w:pPr>
-              <w:rPr>
-                <w:rFonts w:ascii="Segoe UI" w:hAnsi="Segoe UI" w:cs="Segoe UI"/>
-                <w:sz w:val="20"/>
-                <w:szCs w:val="20"/>
-                <w:lang w:val="en-US"/>
-              </w:rPr>
-            </w:pPr>
-            <w:r>
-              <w:rPr>
-                <w:rFonts w:ascii="Segoe UI" w:hAnsi="Segoe UI" w:cs="Segoe UI"/>
-                <w:sz w:val="20"/>
-                <w:szCs w:val="20"/>
-                <w:lang w:val="en-US"/>
-              </w:rPr>
-              <w:t>Miss</w:t>
-            </w:r>
-          </w:p>
-        </w:tc>
-      </w:tr>
-      <w:tr>
-        <w:tc>
-          <w:tcPr>
-            <w:tcW w:w="562" w:type="dxa"/>
-            <w:tcBorders>
-              <w:right w:val="single" w:sz="4" w:space="0" w:color="auto"/>
-            </w:tcBorders>
-          </w:tcPr>
-          <w:p>
-            <w:pPr>
-              <w:jc w:val="center"/>
-              <w:rPr>
-                <w:rFonts w:ascii="Segoe UI" w:hAnsi="Segoe UI" w:cs="Segoe UI"/>
-                <w:sz w:val="20"/>
-                <w:szCs w:val="20"/>
-                <w:lang w:val="en-US"/>
-              </w:rPr>
-            </w:pPr>
-            <w:r>
-              <w:rPr>
-                <w:rFonts w:ascii="Segoe UI" w:hAnsi="Segoe UI" w:cs="Segoe UI"/>
-                <w:sz w:val="20"/>
-                <w:szCs w:val="20"/>
-                <w:lang w:val="en-US"/>
-              </w:rPr>
-              <w:t>7</w:t>
-            </w:r>
-          </w:p>
-        </w:tc>
-        <w:tc>
-          <w:tcPr>
-            <w:tcW w:w="562" w:type="dxa"/>
-            <w:tcBorders>
-              <w:top w:val="nil"/>
-              <w:left w:val="single" w:sz="4" w:space="0" w:color="auto"/>
-              <w:bottom w:val="nil"/>
-              <w:right w:val="single" w:sz="4" w:space="0" w:color="auto"/>
-            </w:tcBorders>
-          </w:tcPr>
-          <w:p>
-            <w:pPr>
-              <w:rPr>
-                <w:rFonts w:ascii="Segoe UI" w:hAnsi="Segoe UI" w:cs="Segoe UI"/>
-                <w:sz w:val="20"/>
-                <w:szCs w:val="20"/>
-                <w:lang w:val="en-US"/>
-              </w:rPr>
-            </w:pPr>
-          </w:p>
-        </w:tc>
-        <w:tc>
-          <w:tcPr>
-            <w:tcW w:w="562" w:type="dxa"/>
-            <w:tcBorders>
-              <w:left w:val="single" w:sz="4" w:space="0" w:color="auto"/>
-            </w:tcBorders>
-          </w:tcPr>
-          <w:p>
-            <w:pPr>
-              <w:jc w:val="center"/>
-              <w:rPr>
-                <w:rFonts w:ascii="Segoe UI" w:hAnsi="Segoe UI" w:cs="Segoe UI"/>
-                <w:sz w:val="20"/>
-                <w:szCs w:val="20"/>
-                <w:lang w:val="en-US"/>
-              </w:rPr>
-            </w:pPr>
-          </w:p>
-        </w:tc>
-        <w:tc>
-          <w:tcPr>
-            <w:tcW w:w="562" w:type="dxa"/>
-          </w:tcPr>
-          <w:p>
-            <w:pPr>
-              <w:jc w:val="center"/>
-              <w:rPr>
-                <w:rFonts w:ascii="Segoe UI" w:hAnsi="Segoe UI" w:cs="Segoe UI"/>
-                <w:sz w:val="20"/>
-                <w:szCs w:val="20"/>
-                <w:lang w:val="en-US"/>
-              </w:rPr>
-            </w:pPr>
-          </w:p>
-        </w:tc>
-        <w:tc>
-          <w:tcPr>
-            <w:tcW w:w="562" w:type="dxa"/>
-          </w:tcPr>
-          <w:p>
-            <w:pPr>
-              <w:jc w:val="center"/>
-              <w:rPr>
-                <w:rFonts w:ascii="Segoe UI" w:hAnsi="Segoe UI" w:cs="Segoe UI"/>
-                <w:sz w:val="20"/>
-                <w:szCs w:val="20"/>
-                <w:lang w:val="en-US"/>
-              </w:rPr>
-            </w:pPr>
-          </w:p>
-        </w:tc>
-        <w:tc>
-          <w:tcPr>
-            <w:tcW w:w="562" w:type="dxa"/>
-            <w:tcBorders>
-              <w:right w:val="single" w:sz="4" w:space="0" w:color="auto"/>
-            </w:tcBorders>
-          </w:tcPr>
-          <w:p>
-            <w:pPr>
-              <w:jc w:val="center"/>
-              <w:rPr>
-                <w:rFonts w:ascii="Segoe UI" w:hAnsi="Segoe UI" w:cs="Segoe UI"/>
-                <w:sz w:val="20"/>
-                <w:szCs w:val="20"/>
-                <w:lang w:val="en-US"/>
-              </w:rPr>
-            </w:pPr>
-            <w:r>
-              <w:rPr>
-                <w:rFonts w:ascii="Segoe UI" w:hAnsi="Segoe UI" w:cs="Segoe UI"/>
-                <w:color w:val="FF0000"/>
-                <w:sz w:val="20"/>
-                <w:szCs w:val="20"/>
-                <w:lang w:val="en-US"/>
-              </w:rPr>
-              <w:t>7</w:t>
-            </w:r>
-          </w:p>
-        </w:tc>
-        <w:tc>
-          <w:tcPr>
-            <w:tcW w:w="665" w:type="dxa"/>
-            <w:tcBorders>
-              <w:top w:val="nil"/>
-              <w:left w:val="single" w:sz="4" w:space="0" w:color="auto"/>
-              <w:bottom w:val="nil"/>
-              <w:right w:val="single" w:sz="4" w:space="0" w:color="auto"/>
-            </w:tcBorders>
-            <w:shd w:val="clear" w:color="auto" w:fill="auto"/>
-          </w:tcPr>
-          <w:p>
-            <w:pPr>
-              <w:rPr>
-                <w:rFonts w:ascii="Segoe UI" w:hAnsi="Segoe UI" w:cs="Segoe UI"/>
-                <w:sz w:val="20"/>
-                <w:szCs w:val="20"/>
-                <w:lang w:val="en-US"/>
-              </w:rPr>
-            </w:pPr>
-          </w:p>
-        </w:tc>
-        <w:tc>
-          <w:tcPr>
-            <w:tcW w:w="1492" w:type="dxa"/>
-            <w:tcBorders>
-              <w:left w:val="single" w:sz="4" w:space="0" w:color="auto"/>
-              <w:right w:val="single" w:sz="4" w:space="0" w:color="auto"/>
-            </w:tcBorders>
-            <w:shd w:val="clear" w:color="auto" w:fill="auto"/>
-          </w:tcPr>
-          <w:p>
-            <w:pPr>
-              <w:rPr>
-                <w:rFonts w:ascii="Segoe UI" w:hAnsi="Segoe UI" w:cs="Segoe UI"/>
-                <w:sz w:val="20"/>
-                <w:szCs w:val="20"/>
-                <w:lang w:val="en-US"/>
-              </w:rPr>
-            </w:pPr>
-            <w:r>
-              <w:rPr>
-                <w:rFonts w:ascii="Segoe UI" w:hAnsi="Segoe UI" w:cs="Segoe UI"/>
-                <w:sz w:val="20"/>
-                <w:szCs w:val="20"/>
-                <w:lang w:val="en-US"/>
-              </w:rPr>
-              <w:t>7 % 4 = 3</w:t>
-            </w:r>
-          </w:p>
-        </w:tc>
-        <w:tc>
-          <w:tcPr>
-            <w:tcW w:w="665" w:type="dxa"/>
-            <w:gridSpan w:val="2"/>
-            <w:tcBorders>
-              <w:left w:val="single" w:sz="4" w:space="0" w:color="auto"/>
-            </w:tcBorders>
-            <w:shd w:val="clear" w:color="auto" w:fill="FF0000"/>
-          </w:tcPr>
-          <w:p>
-            <w:pPr>
-              <w:rPr>
-                <w:rFonts w:ascii="Segoe UI" w:hAnsi="Segoe UI" w:cs="Segoe UI"/>
-                <w:sz w:val="20"/>
-                <w:szCs w:val="20"/>
-                <w:lang w:val="en-US"/>
-              </w:rPr>
-            </w:pPr>
-            <w:r>
-              <w:rPr>
-                <w:rFonts w:ascii="Segoe UI" w:hAnsi="Segoe UI" w:cs="Segoe UI"/>
-                <w:sz w:val="20"/>
-                <w:szCs w:val="20"/>
-                <w:lang w:val="en-US"/>
-              </w:rPr>
-              <w:t>Miss</w:t>
-            </w:r>
-          </w:p>
-        </w:tc>
-      </w:tr>
-      <w:tr>
-        <w:tc>
-          <w:tcPr>
-            <w:tcW w:w="562" w:type="dxa"/>
-            <w:tcBorders>
-              <w:right w:val="single" w:sz="4" w:space="0" w:color="auto"/>
-            </w:tcBorders>
-          </w:tcPr>
-          <w:p>
-            <w:pPr>
-              <w:jc w:val="center"/>
-              <w:rPr>
-                <w:rFonts w:ascii="Segoe UI" w:hAnsi="Segoe UI" w:cs="Segoe UI"/>
-                <w:sz w:val="20"/>
-                <w:szCs w:val="20"/>
-                <w:lang w:val="en-US"/>
-              </w:rPr>
-            </w:pPr>
-            <w:r>
-              <w:rPr>
-                <w:rFonts w:ascii="Segoe UI" w:hAnsi="Segoe UI" w:cs="Segoe UI"/>
-                <w:sz w:val="20"/>
-                <w:szCs w:val="20"/>
-                <w:lang w:val="en-US"/>
-              </w:rPr>
-              <w:t>6</w:t>
-            </w:r>
-          </w:p>
-        </w:tc>
-        <w:tc>
-          <w:tcPr>
-            <w:tcW w:w="562" w:type="dxa"/>
-            <w:tcBorders>
-              <w:top w:val="nil"/>
-              <w:left w:val="single" w:sz="4" w:space="0" w:color="auto"/>
-              <w:bottom w:val="nil"/>
-              <w:right w:val="single" w:sz="4" w:space="0" w:color="auto"/>
-            </w:tcBorders>
-          </w:tcPr>
-          <w:p>
-            <w:pPr>
-              <w:rPr>
-                <w:rFonts w:ascii="Segoe UI" w:hAnsi="Segoe UI" w:cs="Segoe UI"/>
-                <w:sz w:val="20"/>
-                <w:szCs w:val="20"/>
-                <w:lang w:val="en-US"/>
-              </w:rPr>
-            </w:pPr>
-          </w:p>
-        </w:tc>
-        <w:tc>
-          <w:tcPr>
-            <w:tcW w:w="562" w:type="dxa"/>
-            <w:tcBorders>
-              <w:left w:val="single" w:sz="4" w:space="0" w:color="auto"/>
-            </w:tcBorders>
-          </w:tcPr>
-          <w:p>
-            <w:pPr>
-              <w:jc w:val="center"/>
-              <w:rPr>
-                <w:rFonts w:ascii="Segoe UI" w:hAnsi="Segoe UI" w:cs="Segoe UI"/>
-                <w:sz w:val="20"/>
-                <w:szCs w:val="20"/>
-                <w:lang w:val="en-US"/>
-              </w:rPr>
-            </w:pPr>
-          </w:p>
-        </w:tc>
-        <w:tc>
-          <w:tcPr>
-            <w:tcW w:w="562" w:type="dxa"/>
-          </w:tcPr>
-          <w:p>
-            <w:pPr>
-              <w:jc w:val="center"/>
-              <w:rPr>
-                <w:rFonts w:ascii="Segoe UI" w:hAnsi="Segoe UI" w:cs="Segoe UI"/>
-                <w:sz w:val="20"/>
-                <w:szCs w:val="20"/>
-                <w:lang w:val="en-US"/>
-              </w:rPr>
-            </w:pPr>
-          </w:p>
-        </w:tc>
-        <w:tc>
-          <w:tcPr>
-            <w:tcW w:w="562" w:type="dxa"/>
-          </w:tcPr>
-          <w:p>
-            <w:pPr>
-              <w:jc w:val="center"/>
-              <w:rPr>
-                <w:rFonts w:ascii="Segoe UI" w:hAnsi="Segoe UI" w:cs="Segoe UI"/>
-                <w:sz w:val="20"/>
-                <w:szCs w:val="20"/>
-                <w:lang w:val="en-US"/>
-              </w:rPr>
-            </w:pPr>
-            <w:r>
-              <w:rPr>
-                <w:rFonts w:ascii="Segoe UI" w:hAnsi="Segoe UI" w:cs="Segoe UI"/>
-                <w:color w:val="FF0000"/>
-                <w:sz w:val="20"/>
-                <w:szCs w:val="20"/>
-                <w:lang w:val="en-US"/>
-              </w:rPr>
-              <w:t>6</w:t>
-            </w:r>
-          </w:p>
-        </w:tc>
-        <w:tc>
-          <w:tcPr>
-            <w:tcW w:w="562" w:type="dxa"/>
-            <w:tcBorders>
-              <w:right w:val="single" w:sz="4" w:space="0" w:color="auto"/>
-            </w:tcBorders>
-          </w:tcPr>
-          <w:p>
-            <w:pPr>
-              <w:jc w:val="center"/>
-              <w:rPr>
-                <w:rFonts w:ascii="Segoe UI" w:hAnsi="Segoe UI" w:cs="Segoe UI"/>
-                <w:sz w:val="20"/>
-                <w:szCs w:val="20"/>
-                <w:lang w:val="en-US"/>
-              </w:rPr>
-            </w:pPr>
-            <w:r>
-              <w:rPr>
-                <w:rFonts w:ascii="Segoe UI" w:hAnsi="Segoe UI" w:cs="Segoe UI"/>
-                <w:sz w:val="20"/>
-                <w:szCs w:val="20"/>
-                <w:lang w:val="en-US"/>
-              </w:rPr>
-              <w:t>7</w:t>
-            </w:r>
-          </w:p>
-        </w:tc>
-        <w:tc>
-          <w:tcPr>
-            <w:tcW w:w="665" w:type="dxa"/>
-            <w:tcBorders>
-              <w:top w:val="nil"/>
-              <w:left w:val="single" w:sz="4" w:space="0" w:color="auto"/>
-              <w:bottom w:val="nil"/>
-              <w:right w:val="single" w:sz="4" w:space="0" w:color="auto"/>
-            </w:tcBorders>
-            <w:shd w:val="clear" w:color="auto" w:fill="auto"/>
-          </w:tcPr>
-          <w:p>
-            <w:pPr>
-              <w:rPr>
-                <w:rFonts w:ascii="Segoe UI" w:hAnsi="Segoe UI" w:cs="Segoe UI"/>
-                <w:sz w:val="20"/>
-                <w:szCs w:val="20"/>
-                <w:lang w:val="en-US"/>
-              </w:rPr>
-            </w:pPr>
-          </w:p>
-        </w:tc>
-        <w:tc>
-          <w:tcPr>
-            <w:tcW w:w="1492" w:type="dxa"/>
-            <w:tcBorders>
-              <w:left w:val="single" w:sz="4" w:space="0" w:color="auto"/>
-              <w:right w:val="single" w:sz="4" w:space="0" w:color="auto"/>
-            </w:tcBorders>
-            <w:shd w:val="clear" w:color="auto" w:fill="auto"/>
-          </w:tcPr>
-          <w:p>
-            <w:pPr>
-              <w:rPr>
-                <w:rFonts w:ascii="Segoe UI" w:hAnsi="Segoe UI" w:cs="Segoe UI"/>
-                <w:sz w:val="20"/>
-                <w:szCs w:val="20"/>
-                <w:lang w:val="en-US"/>
-              </w:rPr>
-            </w:pPr>
-            <w:r>
-              <w:rPr>
-                <w:rFonts w:ascii="Segoe UI" w:hAnsi="Segoe UI" w:cs="Segoe UI"/>
-                <w:sz w:val="20"/>
-                <w:szCs w:val="20"/>
-                <w:lang w:val="en-US"/>
-              </w:rPr>
-              <w:t>6 % 4 = 2</w:t>
-            </w:r>
-          </w:p>
-        </w:tc>
-        <w:tc>
-          <w:tcPr>
-            <w:tcW w:w="665" w:type="dxa"/>
-            <w:gridSpan w:val="2"/>
-            <w:tcBorders>
-              <w:left w:val="single" w:sz="4" w:space="0" w:color="auto"/>
-            </w:tcBorders>
-            <w:shd w:val="clear" w:color="auto" w:fill="FF0000"/>
-          </w:tcPr>
-          <w:p>
-            <w:pPr>
-              <w:rPr>
-                <w:rFonts w:ascii="Segoe UI" w:hAnsi="Segoe UI" w:cs="Segoe UI"/>
-                <w:sz w:val="20"/>
-                <w:szCs w:val="20"/>
-                <w:lang w:val="en-US"/>
-              </w:rPr>
-            </w:pPr>
-            <w:r>
-              <w:rPr>
-                <w:rFonts w:ascii="Segoe UI" w:hAnsi="Segoe UI" w:cs="Segoe UI"/>
-                <w:sz w:val="20"/>
-                <w:szCs w:val="20"/>
-                <w:lang w:val="en-US"/>
-              </w:rPr>
-              <w:t>Miss</w:t>
-            </w:r>
-          </w:p>
-        </w:tc>
-      </w:tr>
-      <w:tr>
-        <w:tc>
-          <w:tcPr>
-            <w:tcW w:w="562" w:type="dxa"/>
-            <w:tcBorders>
-              <w:right w:val="single" w:sz="4" w:space="0" w:color="auto"/>
-            </w:tcBorders>
-          </w:tcPr>
-          <w:p>
-            <w:pPr>
-              <w:jc w:val="center"/>
-              <w:rPr>
-                <w:rFonts w:ascii="Segoe UI" w:hAnsi="Segoe UI" w:cs="Segoe UI"/>
-                <w:sz w:val="20"/>
-                <w:szCs w:val="20"/>
-                <w:lang w:val="en-US"/>
-              </w:rPr>
-            </w:pPr>
-            <w:r>
-              <w:rPr>
-                <w:rFonts w:ascii="Segoe UI" w:hAnsi="Segoe UI" w:cs="Segoe UI"/>
-                <w:sz w:val="20"/>
-                <w:szCs w:val="20"/>
-                <w:lang w:val="en-US"/>
-              </w:rPr>
-              <w:t>2</w:t>
-            </w:r>
-          </w:p>
-        </w:tc>
-        <w:tc>
-          <w:tcPr>
-            <w:tcW w:w="562" w:type="dxa"/>
-            <w:tcBorders>
-              <w:top w:val="nil"/>
-              <w:left w:val="single" w:sz="4" w:space="0" w:color="auto"/>
-              <w:bottom w:val="nil"/>
-              <w:right w:val="single" w:sz="4" w:space="0" w:color="auto"/>
-            </w:tcBorders>
-          </w:tcPr>
-          <w:p>
-            <w:pPr>
-              <w:rPr>
-                <w:rFonts w:ascii="Segoe UI" w:hAnsi="Segoe UI" w:cs="Segoe UI"/>
-                <w:sz w:val="20"/>
-                <w:szCs w:val="20"/>
-                <w:lang w:val="en-US"/>
-              </w:rPr>
-            </w:pPr>
-          </w:p>
-        </w:tc>
-        <w:tc>
-          <w:tcPr>
-            <w:tcW w:w="562" w:type="dxa"/>
-            <w:tcBorders>
-              <w:left w:val="single" w:sz="4" w:space="0" w:color="auto"/>
-            </w:tcBorders>
-          </w:tcPr>
-          <w:p>
-            <w:pPr>
-              <w:jc w:val="center"/>
-              <w:rPr>
-                <w:rFonts w:ascii="Segoe UI" w:hAnsi="Segoe UI" w:cs="Segoe UI"/>
-                <w:sz w:val="20"/>
-                <w:szCs w:val="20"/>
-                <w:lang w:val="en-US"/>
-              </w:rPr>
-            </w:pPr>
-          </w:p>
-        </w:tc>
-        <w:tc>
-          <w:tcPr>
-            <w:tcW w:w="562" w:type="dxa"/>
-          </w:tcPr>
-          <w:p>
-            <w:pPr>
-              <w:jc w:val="center"/>
-              <w:rPr>
-                <w:rFonts w:ascii="Segoe UI" w:hAnsi="Segoe UI" w:cs="Segoe UI"/>
-                <w:sz w:val="20"/>
-                <w:szCs w:val="20"/>
-                <w:lang w:val="en-US"/>
-              </w:rPr>
-            </w:pPr>
-          </w:p>
-        </w:tc>
-        <w:tc>
-          <w:tcPr>
-            <w:tcW w:w="562" w:type="dxa"/>
-          </w:tcPr>
-          <w:p>
-            <w:pPr>
-              <w:jc w:val="center"/>
-              <w:rPr>
-                <w:rFonts w:ascii="Segoe UI" w:hAnsi="Segoe UI" w:cs="Segoe UI"/>
-                <w:color w:val="FF0000"/>
-                <w:sz w:val="20"/>
-                <w:szCs w:val="20"/>
-                <w:lang w:val="en-US"/>
-              </w:rPr>
-            </w:pPr>
-            <w:r>
-              <w:rPr>
-                <w:rFonts w:ascii="Segoe UI" w:hAnsi="Segoe UI" w:cs="Segoe UI"/>
-                <w:color w:val="FF0000"/>
-                <w:sz w:val="20"/>
-                <w:szCs w:val="20"/>
-                <w:lang w:val="en-US"/>
-              </w:rPr>
-              <w:t>2</w:t>
-            </w:r>
-          </w:p>
-        </w:tc>
-        <w:tc>
-          <w:tcPr>
-            <w:tcW w:w="562" w:type="dxa"/>
-            <w:tcBorders>
-              <w:right w:val="single" w:sz="4" w:space="0" w:color="auto"/>
-            </w:tcBorders>
-          </w:tcPr>
-          <w:p>
-            <w:pPr>
-              <w:jc w:val="center"/>
-              <w:rPr>
-                <w:rFonts w:ascii="Segoe UI" w:hAnsi="Segoe UI" w:cs="Segoe UI"/>
-                <w:sz w:val="20"/>
-                <w:szCs w:val="20"/>
-                <w:lang w:val="en-US"/>
-              </w:rPr>
-            </w:pPr>
-            <w:r>
-              <w:rPr>
-                <w:rFonts w:ascii="Segoe UI" w:hAnsi="Segoe UI" w:cs="Segoe UI"/>
-                <w:sz w:val="20"/>
-                <w:szCs w:val="20"/>
-                <w:lang w:val="en-US"/>
-              </w:rPr>
-              <w:t>7</w:t>
-            </w:r>
-          </w:p>
-        </w:tc>
-        <w:tc>
-          <w:tcPr>
-            <w:tcW w:w="665" w:type="dxa"/>
-            <w:tcBorders>
-              <w:top w:val="nil"/>
-              <w:left w:val="single" w:sz="4" w:space="0" w:color="auto"/>
-              <w:bottom w:val="nil"/>
-              <w:right w:val="single" w:sz="4" w:space="0" w:color="auto"/>
-            </w:tcBorders>
-            <w:shd w:val="clear" w:color="auto" w:fill="auto"/>
-          </w:tcPr>
-          <w:p>
-            <w:pPr>
-              <w:rPr>
-                <w:rFonts w:ascii="Segoe UI" w:hAnsi="Segoe UI" w:cs="Segoe UI"/>
-                <w:sz w:val="20"/>
-                <w:szCs w:val="20"/>
-                <w:lang w:val="en-US"/>
-              </w:rPr>
-            </w:pPr>
-          </w:p>
-        </w:tc>
-        <w:tc>
-          <w:tcPr>
-            <w:tcW w:w="1492" w:type="dxa"/>
-            <w:tcBorders>
-              <w:left w:val="single" w:sz="4" w:space="0" w:color="auto"/>
-              <w:right w:val="single" w:sz="4" w:space="0" w:color="auto"/>
-            </w:tcBorders>
-            <w:shd w:val="clear" w:color="auto" w:fill="auto"/>
-          </w:tcPr>
-          <w:p>
-            <w:pPr>
-              <w:rPr>
-                <w:rFonts w:ascii="Segoe UI" w:hAnsi="Segoe UI" w:cs="Segoe UI"/>
-                <w:sz w:val="20"/>
-                <w:szCs w:val="20"/>
-                <w:lang w:val="en-US"/>
-              </w:rPr>
-            </w:pPr>
-            <w:r>
-              <w:rPr>
-                <w:rFonts w:ascii="Segoe UI" w:hAnsi="Segoe UI" w:cs="Segoe UI"/>
-                <w:sz w:val="20"/>
-                <w:szCs w:val="20"/>
-                <w:lang w:val="en-US"/>
-              </w:rPr>
-              <w:t>2 % 4 = 2</w:t>
-            </w:r>
-          </w:p>
-        </w:tc>
-        <w:tc>
-          <w:tcPr>
-            <w:tcW w:w="665" w:type="dxa"/>
-            <w:gridSpan w:val="2"/>
-            <w:tcBorders>
-              <w:left w:val="single" w:sz="4" w:space="0" w:color="auto"/>
-            </w:tcBorders>
-            <w:shd w:val="clear" w:color="auto" w:fill="FF0000"/>
-          </w:tcPr>
-          <w:p>
-            <w:pPr>
-              <w:rPr>
-                <w:rFonts w:ascii="Segoe UI" w:hAnsi="Segoe UI" w:cs="Segoe UI"/>
-                <w:sz w:val="20"/>
-                <w:szCs w:val="20"/>
-                <w:lang w:val="en-US"/>
-              </w:rPr>
-            </w:pPr>
-            <w:r>
-              <w:rPr>
-                <w:rFonts w:ascii="Segoe UI" w:hAnsi="Segoe UI" w:cs="Segoe UI"/>
-                <w:sz w:val="20"/>
-                <w:szCs w:val="20"/>
-                <w:lang w:val="en-US"/>
-              </w:rPr>
-              <w:t>Miss</w:t>
-            </w:r>
-          </w:p>
-        </w:tc>
-      </w:tr>
-      <w:tr>
-        <w:tc>
-          <w:tcPr>
-            <w:tcW w:w="562" w:type="dxa"/>
-            <w:tcBorders>
-              <w:right w:val="single" w:sz="4" w:space="0" w:color="auto"/>
-            </w:tcBorders>
-          </w:tcPr>
-          <w:p>
-            <w:pPr>
-              <w:jc w:val="center"/>
-              <w:rPr>
-                <w:rFonts w:ascii="Segoe UI" w:hAnsi="Segoe UI" w:cs="Segoe UI"/>
-                <w:sz w:val="20"/>
-                <w:szCs w:val="20"/>
-                <w:lang w:val="en-US"/>
-              </w:rPr>
-            </w:pPr>
-            <w:r>
-              <w:rPr>
-                <w:rFonts w:ascii="Segoe UI" w:hAnsi="Segoe UI" w:cs="Segoe UI"/>
-                <w:sz w:val="20"/>
-                <w:szCs w:val="20"/>
-                <w:lang w:val="en-US"/>
-              </w:rPr>
-              <w:t>6</w:t>
-            </w:r>
-          </w:p>
-        </w:tc>
-        <w:tc>
-          <w:tcPr>
-            <w:tcW w:w="562" w:type="dxa"/>
-            <w:tcBorders>
-              <w:top w:val="nil"/>
-              <w:left w:val="single" w:sz="4" w:space="0" w:color="auto"/>
-              <w:bottom w:val="nil"/>
-              <w:right w:val="single" w:sz="4" w:space="0" w:color="auto"/>
-            </w:tcBorders>
-          </w:tcPr>
-          <w:p>
-            <w:pPr>
-              <w:rPr>
-                <w:rFonts w:ascii="Segoe UI" w:hAnsi="Segoe UI" w:cs="Segoe UI"/>
-                <w:sz w:val="20"/>
-                <w:szCs w:val="20"/>
-                <w:lang w:val="en-US"/>
-              </w:rPr>
-            </w:pPr>
-          </w:p>
-        </w:tc>
-        <w:tc>
-          <w:tcPr>
-            <w:tcW w:w="562" w:type="dxa"/>
-            <w:tcBorders>
-              <w:left w:val="single" w:sz="4" w:space="0" w:color="auto"/>
-            </w:tcBorders>
-          </w:tcPr>
-          <w:p>
-            <w:pPr>
-              <w:jc w:val="center"/>
-              <w:rPr>
-                <w:rFonts w:ascii="Segoe UI" w:hAnsi="Segoe UI" w:cs="Segoe UI"/>
-                <w:sz w:val="20"/>
-                <w:szCs w:val="20"/>
-                <w:lang w:val="en-US"/>
-              </w:rPr>
-            </w:pPr>
-          </w:p>
-        </w:tc>
-        <w:tc>
-          <w:tcPr>
-            <w:tcW w:w="562" w:type="dxa"/>
-          </w:tcPr>
-          <w:p>
-            <w:pPr>
-              <w:jc w:val="center"/>
-              <w:rPr>
-                <w:rFonts w:ascii="Segoe UI" w:hAnsi="Segoe UI" w:cs="Segoe UI"/>
-                <w:sz w:val="20"/>
-                <w:szCs w:val="20"/>
-                <w:lang w:val="en-US"/>
-              </w:rPr>
-            </w:pPr>
-          </w:p>
-        </w:tc>
-        <w:tc>
-          <w:tcPr>
-            <w:tcW w:w="562" w:type="dxa"/>
-          </w:tcPr>
-          <w:p>
-            <w:pPr>
-              <w:jc w:val="center"/>
-              <w:rPr>
-                <w:rFonts w:ascii="Segoe UI" w:hAnsi="Segoe UI" w:cs="Segoe UI"/>
-                <w:sz w:val="20"/>
-                <w:szCs w:val="20"/>
-                <w:lang w:val="en-US"/>
-              </w:rPr>
-            </w:pPr>
-            <w:r>
-              <w:rPr>
-                <w:rFonts w:ascii="Segoe UI" w:hAnsi="Segoe UI" w:cs="Segoe UI"/>
-                <w:color w:val="FF0000"/>
-                <w:sz w:val="20"/>
-                <w:szCs w:val="20"/>
-                <w:lang w:val="en-US"/>
-              </w:rPr>
-              <w:t>6</w:t>
-            </w:r>
-          </w:p>
-        </w:tc>
-        <w:tc>
-          <w:tcPr>
-            <w:tcW w:w="562" w:type="dxa"/>
-            <w:tcBorders>
-              <w:right w:val="single" w:sz="4" w:space="0" w:color="auto"/>
-            </w:tcBorders>
-          </w:tcPr>
-          <w:p>
-            <w:pPr>
-              <w:jc w:val="center"/>
-              <w:rPr>
-                <w:rFonts w:ascii="Segoe UI" w:hAnsi="Segoe UI" w:cs="Segoe UI"/>
-                <w:sz w:val="20"/>
-                <w:szCs w:val="20"/>
-                <w:lang w:val="en-US"/>
-              </w:rPr>
-            </w:pPr>
-            <w:r>
-              <w:rPr>
-                <w:rFonts w:ascii="Segoe UI" w:hAnsi="Segoe UI" w:cs="Segoe UI"/>
-                <w:sz w:val="20"/>
-                <w:szCs w:val="20"/>
-                <w:lang w:val="en-US"/>
-              </w:rPr>
-              <w:t>7</w:t>
-            </w:r>
-          </w:p>
-        </w:tc>
-        <w:tc>
-          <w:tcPr>
-            <w:tcW w:w="665" w:type="dxa"/>
-            <w:tcBorders>
-              <w:top w:val="nil"/>
-              <w:left w:val="single" w:sz="4" w:space="0" w:color="auto"/>
-              <w:bottom w:val="nil"/>
-              <w:right w:val="single" w:sz="4" w:space="0" w:color="auto"/>
-            </w:tcBorders>
-            <w:shd w:val="clear" w:color="auto" w:fill="auto"/>
-          </w:tcPr>
-          <w:p>
-            <w:pPr>
-              <w:rPr>
-                <w:rFonts w:ascii="Segoe UI" w:hAnsi="Segoe UI" w:cs="Segoe UI"/>
-                <w:sz w:val="20"/>
-                <w:szCs w:val="20"/>
-                <w:lang w:val="en-US"/>
-              </w:rPr>
-            </w:pPr>
-          </w:p>
-        </w:tc>
-        <w:tc>
-          <w:tcPr>
-            <w:tcW w:w="1492" w:type="dxa"/>
-            <w:tcBorders>
-              <w:left w:val="single" w:sz="4" w:space="0" w:color="auto"/>
-              <w:right w:val="single" w:sz="4" w:space="0" w:color="auto"/>
-            </w:tcBorders>
-            <w:shd w:val="clear" w:color="auto" w:fill="auto"/>
-          </w:tcPr>
-          <w:p>
-            <w:pPr>
-              <w:rPr>
-                <w:rFonts w:ascii="Segoe UI" w:hAnsi="Segoe UI" w:cs="Segoe UI"/>
-                <w:sz w:val="20"/>
-                <w:szCs w:val="20"/>
-                <w:lang w:val="en-US"/>
-              </w:rPr>
-            </w:pPr>
-            <w:r>
-              <w:rPr>
-                <w:rFonts w:ascii="Segoe UI" w:hAnsi="Segoe UI" w:cs="Segoe UI"/>
-                <w:sz w:val="20"/>
-                <w:szCs w:val="20"/>
-                <w:lang w:val="en-US"/>
-              </w:rPr>
-              <w:t>6 % 4 = 2</w:t>
-            </w:r>
-          </w:p>
-        </w:tc>
-        <w:tc>
-          <w:tcPr>
-            <w:tcW w:w="665" w:type="dxa"/>
-            <w:gridSpan w:val="2"/>
-            <w:tcBorders>
-              <w:left w:val="single" w:sz="4" w:space="0" w:color="auto"/>
-            </w:tcBorders>
-            <w:shd w:val="clear" w:color="auto" w:fill="FF0000"/>
-          </w:tcPr>
-          <w:p>
-            <w:pPr>
-              <w:rPr>
-                <w:rFonts w:ascii="Segoe UI" w:hAnsi="Segoe UI" w:cs="Segoe UI"/>
-                <w:sz w:val="20"/>
-                <w:szCs w:val="20"/>
-                <w:lang w:val="en-US"/>
-              </w:rPr>
-            </w:pPr>
-            <w:r>
-              <w:rPr>
-                <w:rFonts w:ascii="Segoe UI" w:hAnsi="Segoe UI" w:cs="Segoe UI"/>
-                <w:sz w:val="20"/>
-                <w:szCs w:val="20"/>
-                <w:lang w:val="en-US"/>
-              </w:rPr>
-              <w:t>Miss</w:t>
-            </w:r>
-          </w:p>
-        </w:tc>
-      </w:tr>
-      <w:tr>
-        <w:tc>
-          <w:tcPr>
-            <w:tcW w:w="562" w:type="dxa"/>
-            <w:tcBorders>
-              <w:right w:val="single" w:sz="4" w:space="0" w:color="auto"/>
-            </w:tcBorders>
-          </w:tcPr>
-          <w:p>
-            <w:pPr>
-              <w:jc w:val="center"/>
-              <w:rPr>
-                <w:rFonts w:ascii="Segoe UI" w:hAnsi="Segoe UI" w:cs="Segoe UI"/>
-                <w:sz w:val="20"/>
-                <w:szCs w:val="20"/>
-                <w:lang w:val="en-US"/>
-              </w:rPr>
-            </w:pPr>
-            <w:r>
-              <w:rPr>
-                <w:rFonts w:ascii="Segoe UI" w:hAnsi="Segoe UI" w:cs="Segoe UI"/>
-                <w:sz w:val="20"/>
-                <w:szCs w:val="20"/>
-                <w:lang w:val="en-US"/>
-              </w:rPr>
-              <w:t>2</w:t>
-            </w:r>
-          </w:p>
-        </w:tc>
-        <w:tc>
-          <w:tcPr>
-            <w:tcW w:w="562" w:type="dxa"/>
-            <w:tcBorders>
-              <w:top w:val="nil"/>
-              <w:left w:val="single" w:sz="4" w:space="0" w:color="auto"/>
-              <w:bottom w:val="nil"/>
-              <w:right w:val="single" w:sz="4" w:space="0" w:color="auto"/>
-            </w:tcBorders>
-          </w:tcPr>
-          <w:p>
-            <w:pPr>
-              <w:rPr>
-                <w:rFonts w:ascii="Segoe UI" w:hAnsi="Segoe UI" w:cs="Segoe UI"/>
-                <w:sz w:val="20"/>
-                <w:szCs w:val="20"/>
-                <w:lang w:val="en-US"/>
-              </w:rPr>
-            </w:pPr>
-          </w:p>
-        </w:tc>
-        <w:tc>
-          <w:tcPr>
-            <w:tcW w:w="562" w:type="dxa"/>
-            <w:tcBorders>
-              <w:left w:val="single" w:sz="4" w:space="0" w:color="auto"/>
-            </w:tcBorders>
-          </w:tcPr>
-          <w:p>
-            <w:pPr>
-              <w:jc w:val="center"/>
-              <w:rPr>
-                <w:rFonts w:ascii="Segoe UI" w:hAnsi="Segoe UI" w:cs="Segoe UI"/>
-                <w:sz w:val="20"/>
-                <w:szCs w:val="20"/>
-                <w:lang w:val="en-US"/>
-              </w:rPr>
-            </w:pPr>
-            <w:r>
-              <w:rPr>
-                <w:rFonts w:ascii="Segoe UI" w:hAnsi="Segoe UI" w:cs="Segoe UI"/>
-                <w:color w:val="FF0000"/>
-                <w:sz w:val="20"/>
-                <w:szCs w:val="20"/>
-                <w:lang w:val="en-US"/>
-              </w:rPr>
-              <w:t>2</w:t>
-            </w:r>
-          </w:p>
-        </w:tc>
-        <w:tc>
-          <w:tcPr>
-            <w:tcW w:w="562" w:type="dxa"/>
-          </w:tcPr>
-          <w:p>
-            <w:pPr>
-              <w:jc w:val="center"/>
-              <w:rPr>
-                <w:rFonts w:ascii="Segoe UI" w:hAnsi="Segoe UI" w:cs="Segoe UI"/>
-                <w:sz w:val="20"/>
-                <w:szCs w:val="20"/>
-                <w:lang w:val="en-US"/>
-              </w:rPr>
-            </w:pPr>
-          </w:p>
-        </w:tc>
-        <w:tc>
-          <w:tcPr>
-            <w:tcW w:w="562" w:type="dxa"/>
-          </w:tcPr>
-          <w:p>
-            <w:pPr>
-              <w:jc w:val="center"/>
-              <w:rPr>
-                <w:rFonts w:ascii="Segoe UI" w:hAnsi="Segoe UI" w:cs="Segoe UI"/>
-                <w:sz w:val="20"/>
-                <w:szCs w:val="20"/>
-                <w:lang w:val="en-US"/>
-              </w:rPr>
-            </w:pPr>
-            <w:r>
-              <w:rPr>
-                <w:rFonts w:ascii="Segoe UI" w:hAnsi="Segoe UI" w:cs="Segoe UI"/>
-                <w:sz w:val="20"/>
-                <w:szCs w:val="20"/>
-                <w:lang w:val="en-US"/>
-              </w:rPr>
-              <w:t>6</w:t>
-            </w:r>
-          </w:p>
-        </w:tc>
-        <w:tc>
-          <w:tcPr>
-            <w:tcW w:w="562" w:type="dxa"/>
-            <w:tcBorders>
-              <w:right w:val="single" w:sz="4" w:space="0" w:color="auto"/>
-            </w:tcBorders>
-          </w:tcPr>
-          <w:p>
-            <w:pPr>
-              <w:jc w:val="center"/>
-              <w:rPr>
-                <w:rFonts w:ascii="Segoe UI" w:hAnsi="Segoe UI" w:cs="Segoe UI"/>
-                <w:sz w:val="20"/>
-                <w:szCs w:val="20"/>
-                <w:lang w:val="en-US"/>
-              </w:rPr>
-            </w:pPr>
-            <w:r>
-              <w:rPr>
-                <w:rFonts w:ascii="Segoe UI" w:hAnsi="Segoe UI" w:cs="Segoe UI"/>
-                <w:sz w:val="20"/>
-                <w:szCs w:val="20"/>
-                <w:lang w:val="en-US"/>
-              </w:rPr>
-              <w:t>7</w:t>
-            </w:r>
-          </w:p>
-        </w:tc>
-        <w:tc>
-          <w:tcPr>
-            <w:tcW w:w="665" w:type="dxa"/>
-            <w:tcBorders>
-              <w:top w:val="nil"/>
-              <w:left w:val="single" w:sz="4" w:space="0" w:color="auto"/>
-              <w:bottom w:val="nil"/>
-              <w:right w:val="single" w:sz="4" w:space="0" w:color="auto"/>
-            </w:tcBorders>
-            <w:shd w:val="clear" w:color="auto" w:fill="auto"/>
-          </w:tcPr>
-          <w:p>
-            <w:pPr>
-              <w:rPr>
-                <w:rFonts w:ascii="Segoe UI" w:hAnsi="Segoe UI" w:cs="Segoe UI"/>
-                <w:sz w:val="20"/>
-                <w:szCs w:val="20"/>
-                <w:lang w:val="en-US"/>
-              </w:rPr>
-            </w:pPr>
-          </w:p>
-        </w:tc>
-        <w:tc>
-          <w:tcPr>
-            <w:tcW w:w="1492" w:type="dxa"/>
-            <w:tcBorders>
-              <w:left w:val="single" w:sz="4" w:space="0" w:color="auto"/>
-              <w:right w:val="single" w:sz="4" w:space="0" w:color="auto"/>
-            </w:tcBorders>
-            <w:shd w:val="clear" w:color="auto" w:fill="auto"/>
-          </w:tcPr>
-          <w:p>
-            <w:pPr>
-              <w:rPr>
-                <w:rFonts w:ascii="Segoe UI" w:hAnsi="Segoe UI" w:cs="Segoe UI"/>
-                <w:sz w:val="20"/>
-                <w:szCs w:val="20"/>
-                <w:lang w:val="en-US"/>
-              </w:rPr>
-            </w:pPr>
-            <w:r>
-              <w:rPr>
-                <w:rFonts w:ascii="Segoe UI" w:hAnsi="Segoe UI" w:cs="Segoe UI"/>
-                <w:sz w:val="20"/>
-                <w:szCs w:val="20"/>
-                <w:lang w:val="en-US"/>
-              </w:rPr>
-              <w:t>2 % 2 = 0</w:t>
-            </w:r>
-          </w:p>
-        </w:tc>
-        <w:tc>
-          <w:tcPr>
-            <w:tcW w:w="665" w:type="dxa"/>
-            <w:gridSpan w:val="2"/>
-            <w:tcBorders>
-              <w:left w:val="single" w:sz="4" w:space="0" w:color="auto"/>
-            </w:tcBorders>
-            <w:shd w:val="clear" w:color="auto" w:fill="FF0000"/>
-          </w:tcPr>
-          <w:p>
-            <w:pPr>
-              <w:rPr>
-                <w:rFonts w:ascii="Segoe UI" w:hAnsi="Segoe UI" w:cs="Segoe UI"/>
-                <w:sz w:val="20"/>
-                <w:szCs w:val="20"/>
-                <w:lang w:val="en-US"/>
-              </w:rPr>
-            </w:pPr>
-            <w:r>
-              <w:rPr>
-                <w:rFonts w:ascii="Segoe UI" w:hAnsi="Segoe UI" w:cs="Segoe UI"/>
-                <w:sz w:val="20"/>
-                <w:szCs w:val="20"/>
-                <w:lang w:val="en-US"/>
-              </w:rPr>
-              <w:t>Miss</w:t>
-            </w:r>
-          </w:p>
-        </w:tc>
-      </w:tr>
-      <w:tr>
-        <w:tc>
-          <w:tcPr>
-            <w:tcW w:w="562" w:type="dxa"/>
-            <w:tcBorders>
-              <w:right w:val="single" w:sz="4" w:space="0" w:color="auto"/>
-            </w:tcBorders>
-          </w:tcPr>
-          <w:p>
-            <w:pPr>
-              <w:jc w:val="center"/>
-              <w:rPr>
-                <w:rFonts w:ascii="Segoe UI" w:hAnsi="Segoe UI" w:cs="Segoe UI"/>
-                <w:sz w:val="20"/>
-                <w:szCs w:val="20"/>
-                <w:lang w:val="en-US"/>
-              </w:rPr>
-            </w:pPr>
-            <w:r>
-              <w:rPr>
-                <w:rFonts w:ascii="Segoe UI" w:hAnsi="Segoe UI" w:cs="Segoe UI"/>
-                <w:sz w:val="20"/>
-                <w:szCs w:val="20"/>
-                <w:lang w:val="en-US"/>
-              </w:rPr>
-              <w:t>3</w:t>
-            </w:r>
-          </w:p>
-        </w:tc>
-        <w:tc>
-          <w:tcPr>
-            <w:tcW w:w="562" w:type="dxa"/>
-            <w:tcBorders>
-              <w:top w:val="nil"/>
-              <w:left w:val="single" w:sz="4" w:space="0" w:color="auto"/>
-              <w:bottom w:val="nil"/>
-              <w:right w:val="single" w:sz="4" w:space="0" w:color="auto"/>
-            </w:tcBorders>
-          </w:tcPr>
-          <w:p>
-            <w:pPr>
-              <w:rPr>
-                <w:rFonts w:ascii="Segoe UI" w:hAnsi="Segoe UI" w:cs="Segoe UI"/>
-                <w:sz w:val="20"/>
-                <w:szCs w:val="20"/>
-                <w:lang w:val="en-US"/>
-              </w:rPr>
-            </w:pPr>
-          </w:p>
-        </w:tc>
-        <w:tc>
-          <w:tcPr>
-            <w:tcW w:w="562" w:type="dxa"/>
-            <w:tcBorders>
-              <w:left w:val="single" w:sz="4" w:space="0" w:color="auto"/>
-            </w:tcBorders>
-          </w:tcPr>
-          <w:p>
-            <w:pPr>
-              <w:jc w:val="center"/>
-              <w:rPr>
-                <w:rFonts w:ascii="Segoe UI" w:hAnsi="Segoe UI" w:cs="Segoe UI"/>
-                <w:sz w:val="20"/>
-                <w:szCs w:val="20"/>
-                <w:lang w:val="en-US"/>
-              </w:rPr>
-            </w:pPr>
-            <w:r>
-              <w:rPr>
-                <w:rFonts w:ascii="Segoe UI" w:hAnsi="Segoe UI" w:cs="Segoe UI"/>
-                <w:sz w:val="20"/>
-                <w:szCs w:val="20"/>
-                <w:lang w:val="en-US"/>
-              </w:rPr>
-              <w:t>2</w:t>
-            </w:r>
-          </w:p>
-        </w:tc>
-        <w:tc>
-          <w:tcPr>
-            <w:tcW w:w="562" w:type="dxa"/>
-          </w:tcPr>
-          <w:p>
-            <w:pPr>
-              <w:jc w:val="center"/>
-              <w:rPr>
-                <w:rFonts w:ascii="Segoe UI" w:hAnsi="Segoe UI" w:cs="Segoe UI"/>
-                <w:sz w:val="20"/>
-                <w:szCs w:val="20"/>
-                <w:lang w:val="en-US"/>
-              </w:rPr>
-            </w:pPr>
-            <w:r>
-              <w:rPr>
-                <w:rFonts w:ascii="Segoe UI" w:hAnsi="Segoe UI" w:cs="Segoe UI"/>
-                <w:color w:val="FF0000"/>
-                <w:sz w:val="20"/>
-                <w:szCs w:val="20"/>
-                <w:lang w:val="en-US"/>
-              </w:rPr>
-              <w:t>3</w:t>
-            </w:r>
-          </w:p>
-        </w:tc>
-        <w:tc>
-          <w:tcPr>
-            <w:tcW w:w="562" w:type="dxa"/>
-          </w:tcPr>
-          <w:p>
-            <w:pPr>
-              <w:jc w:val="center"/>
-              <w:rPr>
-                <w:rFonts w:ascii="Segoe UI" w:hAnsi="Segoe UI" w:cs="Segoe UI"/>
-                <w:sz w:val="20"/>
-                <w:szCs w:val="20"/>
-                <w:lang w:val="en-US"/>
-              </w:rPr>
-            </w:pPr>
-            <w:r>
-              <w:rPr>
-                <w:rFonts w:ascii="Segoe UI" w:hAnsi="Segoe UI" w:cs="Segoe UI"/>
-                <w:sz w:val="20"/>
-                <w:szCs w:val="20"/>
-                <w:lang w:val="en-US"/>
-              </w:rPr>
-              <w:t>6</w:t>
-            </w:r>
-          </w:p>
-        </w:tc>
-        <w:tc>
-          <w:tcPr>
-            <w:tcW w:w="562" w:type="dxa"/>
-            <w:tcBorders>
-              <w:right w:val="single" w:sz="4" w:space="0" w:color="auto"/>
-            </w:tcBorders>
-          </w:tcPr>
-          <w:p>
-            <w:pPr>
-              <w:jc w:val="center"/>
-              <w:rPr>
-                <w:rFonts w:ascii="Segoe UI" w:hAnsi="Segoe UI" w:cs="Segoe UI"/>
-                <w:sz w:val="20"/>
-                <w:szCs w:val="20"/>
-                <w:lang w:val="en-US"/>
-              </w:rPr>
-            </w:pPr>
-            <w:r>
-              <w:rPr>
-                <w:rFonts w:ascii="Segoe UI" w:hAnsi="Segoe UI" w:cs="Segoe UI"/>
-                <w:sz w:val="20"/>
-                <w:szCs w:val="20"/>
-                <w:lang w:val="en-US"/>
-              </w:rPr>
-              <w:t>7</w:t>
-            </w:r>
-          </w:p>
-        </w:tc>
-        <w:tc>
-          <w:tcPr>
-            <w:tcW w:w="665" w:type="dxa"/>
-            <w:tcBorders>
-              <w:top w:val="nil"/>
-              <w:left w:val="single" w:sz="4" w:space="0" w:color="auto"/>
-              <w:bottom w:val="nil"/>
-              <w:right w:val="single" w:sz="4" w:space="0" w:color="auto"/>
-            </w:tcBorders>
-            <w:shd w:val="clear" w:color="auto" w:fill="auto"/>
-          </w:tcPr>
-          <w:p>
-            <w:pPr>
-              <w:rPr>
-                <w:rFonts w:ascii="Segoe UI" w:hAnsi="Segoe UI" w:cs="Segoe UI"/>
-                <w:sz w:val="20"/>
-                <w:szCs w:val="20"/>
-                <w:lang w:val="en-US"/>
-              </w:rPr>
-            </w:pPr>
-          </w:p>
-        </w:tc>
-        <w:tc>
-          <w:tcPr>
-            <w:tcW w:w="1492" w:type="dxa"/>
-            <w:tcBorders>
-              <w:left w:val="single" w:sz="4" w:space="0" w:color="auto"/>
-              <w:right w:val="single" w:sz="4" w:space="0" w:color="auto"/>
-            </w:tcBorders>
-            <w:shd w:val="clear" w:color="auto" w:fill="auto"/>
-          </w:tcPr>
-          <w:p>
-            <w:pPr>
-              <w:rPr>
-                <w:rFonts w:ascii="Segoe UI" w:hAnsi="Segoe UI" w:cs="Segoe UI"/>
-                <w:sz w:val="20"/>
-                <w:szCs w:val="20"/>
-                <w:lang w:val="en-US"/>
-              </w:rPr>
-            </w:pPr>
-            <w:r>
-              <w:rPr>
-                <w:rFonts w:ascii="Segoe UI" w:hAnsi="Segoe UI" w:cs="Segoe UI"/>
-                <w:sz w:val="20"/>
-                <w:szCs w:val="20"/>
-                <w:lang w:val="en-US"/>
-              </w:rPr>
-              <w:t>3 % 2 = 1</w:t>
-            </w:r>
-          </w:p>
-        </w:tc>
-        <w:tc>
-          <w:tcPr>
-            <w:tcW w:w="665" w:type="dxa"/>
-            <w:gridSpan w:val="2"/>
-            <w:tcBorders>
-              <w:left w:val="single" w:sz="4" w:space="0" w:color="auto"/>
-            </w:tcBorders>
-            <w:shd w:val="clear" w:color="auto" w:fill="FF0000"/>
-          </w:tcPr>
-          <w:p>
-            <w:pPr>
-              <w:rPr>
-                <w:rFonts w:ascii="Segoe UI" w:hAnsi="Segoe UI" w:cs="Segoe UI"/>
-                <w:sz w:val="20"/>
-                <w:szCs w:val="20"/>
-                <w:lang w:val="en-US"/>
-              </w:rPr>
-            </w:pPr>
-            <w:r>
-              <w:rPr>
-                <w:rFonts w:ascii="Segoe UI" w:hAnsi="Segoe UI" w:cs="Segoe UI"/>
-                <w:sz w:val="20"/>
-                <w:szCs w:val="20"/>
-                <w:lang w:val="en-US"/>
-              </w:rPr>
-              <w:t>Miss</w:t>
-            </w:r>
-          </w:p>
-        </w:tc>
-      </w:tr>
-      <w:tr>
-        <w:tc>
-          <w:tcPr>
-            <w:tcW w:w="562" w:type="dxa"/>
-            <w:tcBorders>
-              <w:right w:val="single" w:sz="4" w:space="0" w:color="auto"/>
-            </w:tcBorders>
-          </w:tcPr>
-          <w:p>
-            <w:pPr>
-              <w:jc w:val="center"/>
-              <w:rPr>
-                <w:rFonts w:ascii="Segoe UI" w:hAnsi="Segoe UI" w:cs="Segoe UI"/>
-                <w:sz w:val="20"/>
-                <w:szCs w:val="20"/>
-                <w:lang w:val="en-US"/>
-              </w:rPr>
-            </w:pPr>
-            <w:r>
-              <w:rPr>
-                <w:rFonts w:ascii="Segoe UI" w:hAnsi="Segoe UI" w:cs="Segoe UI"/>
-                <w:sz w:val="20"/>
-                <w:szCs w:val="20"/>
-                <w:lang w:val="en-US"/>
-              </w:rPr>
-              <w:t>19</w:t>
-            </w:r>
-          </w:p>
-        </w:tc>
-        <w:tc>
-          <w:tcPr>
-            <w:tcW w:w="562" w:type="dxa"/>
-            <w:tcBorders>
-              <w:top w:val="nil"/>
-              <w:left w:val="single" w:sz="4" w:space="0" w:color="auto"/>
-              <w:bottom w:val="nil"/>
-              <w:right w:val="single" w:sz="4" w:space="0" w:color="auto"/>
-            </w:tcBorders>
-          </w:tcPr>
-          <w:p>
-            <w:pPr>
-              <w:rPr>
-                <w:rFonts w:ascii="Segoe UI" w:hAnsi="Segoe UI" w:cs="Segoe UI"/>
-                <w:sz w:val="20"/>
-                <w:szCs w:val="20"/>
-                <w:lang w:val="en-US"/>
-              </w:rPr>
-            </w:pPr>
-          </w:p>
-        </w:tc>
-        <w:tc>
-          <w:tcPr>
-            <w:tcW w:w="562" w:type="dxa"/>
-            <w:tcBorders>
-              <w:left w:val="single" w:sz="4" w:space="0" w:color="auto"/>
-            </w:tcBorders>
-          </w:tcPr>
-          <w:p>
-            <w:pPr>
-              <w:jc w:val="center"/>
-              <w:rPr>
-                <w:rFonts w:ascii="Segoe UI" w:hAnsi="Segoe UI" w:cs="Segoe UI"/>
-                <w:sz w:val="20"/>
-                <w:szCs w:val="20"/>
-                <w:lang w:val="en-US"/>
-              </w:rPr>
-            </w:pPr>
-            <w:r>
-              <w:rPr>
-                <w:rFonts w:ascii="Segoe UI" w:hAnsi="Segoe UI" w:cs="Segoe UI"/>
-                <w:sz w:val="20"/>
-                <w:szCs w:val="20"/>
-                <w:lang w:val="en-US"/>
-              </w:rPr>
-              <w:t>2</w:t>
-            </w:r>
-          </w:p>
-        </w:tc>
-        <w:tc>
-          <w:tcPr>
-            <w:tcW w:w="562" w:type="dxa"/>
-          </w:tcPr>
-          <w:p>
-            <w:pPr>
-              <w:jc w:val="center"/>
-              <w:rPr>
-                <w:rFonts w:ascii="Segoe UI" w:hAnsi="Segoe UI" w:cs="Segoe UI"/>
-                <w:sz w:val="20"/>
-                <w:szCs w:val="20"/>
-                <w:lang w:val="en-US"/>
-              </w:rPr>
-            </w:pPr>
-            <w:r>
-              <w:rPr>
-                <w:rFonts w:ascii="Segoe UI" w:hAnsi="Segoe UI" w:cs="Segoe UI"/>
-                <w:sz w:val="20"/>
-                <w:szCs w:val="20"/>
-                <w:lang w:val="en-US"/>
-              </w:rPr>
-              <w:t>3</w:t>
-            </w:r>
-          </w:p>
-        </w:tc>
-        <w:tc>
-          <w:tcPr>
-            <w:tcW w:w="562" w:type="dxa"/>
-          </w:tcPr>
-          <w:p>
-            <w:pPr>
-              <w:jc w:val="center"/>
-              <w:rPr>
-                <w:rFonts w:ascii="Segoe UI" w:hAnsi="Segoe UI" w:cs="Segoe UI"/>
-                <w:sz w:val="20"/>
-                <w:szCs w:val="20"/>
-                <w:lang w:val="en-US"/>
-              </w:rPr>
-            </w:pPr>
-            <w:r>
-              <w:rPr>
-                <w:rFonts w:ascii="Segoe UI" w:hAnsi="Segoe UI" w:cs="Segoe UI"/>
-                <w:sz w:val="20"/>
-                <w:szCs w:val="20"/>
-                <w:lang w:val="en-US"/>
-              </w:rPr>
-              <w:t>6</w:t>
-            </w:r>
-          </w:p>
-        </w:tc>
-        <w:tc>
-          <w:tcPr>
-            <w:tcW w:w="562" w:type="dxa"/>
-            <w:tcBorders>
-              <w:right w:val="single" w:sz="4" w:space="0" w:color="auto"/>
-            </w:tcBorders>
-          </w:tcPr>
-          <w:p>
-            <w:pPr>
-              <w:jc w:val="center"/>
-              <w:rPr>
-                <w:rFonts w:ascii="Segoe UI" w:hAnsi="Segoe UI" w:cs="Segoe UI"/>
-                <w:sz w:val="20"/>
-                <w:szCs w:val="20"/>
-                <w:lang w:val="en-US"/>
-              </w:rPr>
-            </w:pPr>
-            <w:r>
-              <w:rPr>
-                <w:rFonts w:ascii="Segoe UI" w:hAnsi="Segoe UI" w:cs="Segoe UI"/>
-                <w:color w:val="FF0000"/>
-                <w:sz w:val="20"/>
-                <w:szCs w:val="20"/>
-                <w:lang w:val="en-US"/>
-              </w:rPr>
-              <w:t>19</w:t>
-            </w:r>
-          </w:p>
-        </w:tc>
-        <w:tc>
-          <w:tcPr>
-            <w:tcW w:w="665" w:type="dxa"/>
-            <w:tcBorders>
-              <w:top w:val="nil"/>
-              <w:left w:val="single" w:sz="4" w:space="0" w:color="auto"/>
-              <w:bottom w:val="nil"/>
-              <w:right w:val="single" w:sz="4" w:space="0" w:color="auto"/>
-            </w:tcBorders>
-            <w:shd w:val="clear" w:color="auto" w:fill="auto"/>
-          </w:tcPr>
-          <w:p>
-            <w:pPr>
-              <w:rPr>
-                <w:rFonts w:ascii="Segoe UI" w:hAnsi="Segoe UI" w:cs="Segoe UI"/>
-                <w:sz w:val="20"/>
-                <w:szCs w:val="20"/>
-                <w:lang w:val="en-US"/>
-              </w:rPr>
-            </w:pPr>
-          </w:p>
-        </w:tc>
-        <w:tc>
-          <w:tcPr>
-            <w:tcW w:w="1492" w:type="dxa"/>
-            <w:tcBorders>
-              <w:left w:val="single" w:sz="4" w:space="0" w:color="auto"/>
-              <w:right w:val="single" w:sz="4" w:space="0" w:color="auto"/>
-            </w:tcBorders>
-            <w:shd w:val="clear" w:color="auto" w:fill="auto"/>
-          </w:tcPr>
-          <w:p>
-            <w:pPr>
-              <w:rPr>
-                <w:rFonts w:ascii="Segoe UI" w:hAnsi="Segoe UI" w:cs="Segoe UI"/>
-                <w:sz w:val="20"/>
-                <w:szCs w:val="20"/>
-                <w:lang w:val="en-US"/>
-              </w:rPr>
-            </w:pPr>
-            <w:r>
-              <w:rPr>
-                <w:rFonts w:ascii="Segoe UI" w:hAnsi="Segoe UI" w:cs="Segoe UI"/>
-                <w:sz w:val="20"/>
-                <w:szCs w:val="20"/>
-                <w:lang w:val="en-US"/>
-              </w:rPr>
-              <w:t>19 % 4 = 3</w:t>
-            </w:r>
-          </w:p>
-        </w:tc>
-        <w:tc>
-          <w:tcPr>
-            <w:tcW w:w="665" w:type="dxa"/>
-            <w:gridSpan w:val="2"/>
-            <w:tcBorders>
-              <w:left w:val="single" w:sz="4" w:space="0" w:color="auto"/>
-            </w:tcBorders>
-            <w:shd w:val="clear" w:color="auto" w:fill="FF0000"/>
-          </w:tcPr>
-          <w:p>
-            <w:pPr>
-              <w:rPr>
-                <w:rFonts w:ascii="Segoe UI" w:hAnsi="Segoe UI" w:cs="Segoe UI"/>
-                <w:sz w:val="20"/>
-                <w:szCs w:val="20"/>
-                <w:lang w:val="en-US"/>
-              </w:rPr>
-            </w:pPr>
-            <w:r>
-              <w:rPr>
-                <w:rFonts w:ascii="Segoe UI" w:hAnsi="Segoe UI" w:cs="Segoe UI"/>
-                <w:sz w:val="20"/>
-                <w:szCs w:val="20"/>
-                <w:lang w:val="en-US"/>
-              </w:rPr>
-              <w:t>Miss</w:t>
-            </w:r>
-          </w:p>
-        </w:tc>
-      </w:tr>
-    </w:tbl>
     <w:p>
       <w:pPr>
         <w:rPr>

</xml_diff>